<commit_message>
Latest Synopsis Update as of 04/12/2023
</commit_message>
<xml_diff>
--- a/StegMate Synopsis.docx
+++ b/StegMate Synopsis.docx
@@ -20,24 +20,51 @@
           <w:rFonts w:ascii="Times New Roman" w:eastAsia="Times New Roman" w:hAnsi="Times New Roman" w:cs="Times New Roman"/>
           <w:color w:val="EB4B36"/>
           <w:sz w:val="34"/>
-        </w:rPr>
-        <w:t>VISVESVARAYA TECHNOLOGICAL UNIVERSI</w:t>
+          <w:vertAlign w:val="subscript"/>
+        </w:rPr>
+        <w:softHyphen/>
       </w:r>
       <w:r>
         <w:rPr>
           <w:rFonts w:ascii="Times New Roman" w:eastAsia="Times New Roman" w:hAnsi="Times New Roman" w:cs="Times New Roman"/>
           <w:color w:val="EB4B36"/>
           <w:sz w:val="34"/>
-        </w:rPr>
-        <w:t>T</w:t>
+          <w:vertAlign w:val="subscript"/>
+        </w:rPr>
+        <w:softHyphen/>
       </w:r>
       <w:r>
         <w:rPr>
           <w:rFonts w:ascii="Times New Roman" w:eastAsia="Times New Roman" w:hAnsi="Times New Roman" w:cs="Times New Roman"/>
           <w:color w:val="EB4B36"/>
           <w:sz w:val="34"/>
-        </w:rPr>
-        <w:t>Y</w:t>
+          <w:vertAlign w:val="subscript"/>
+        </w:rPr>
+        <w:softHyphen/>
+      </w:r>
+      <w:r>
+        <w:rPr>
+          <w:rFonts w:ascii="Times New Roman" w:eastAsia="Times New Roman" w:hAnsi="Times New Roman" w:cs="Times New Roman"/>
+          <w:color w:val="EB4B36"/>
+          <w:sz w:val="34"/>
+        </w:rPr>
+        <w:softHyphen/>
+      </w:r>
+      <w:r>
+        <w:rPr>
+          <w:rFonts w:ascii="Times New Roman" w:eastAsia="Times New Roman" w:hAnsi="Times New Roman" w:cs="Times New Roman"/>
+          <w:color w:val="EB4B36"/>
+          <w:sz w:val="34"/>
+        </w:rPr>
+        <w:softHyphen/>
+      </w:r>
+      <w:r>
+        <w:rPr>
+          <w:rFonts w:ascii="Times New Roman" w:eastAsia="Times New Roman" w:hAnsi="Times New Roman" w:cs="Times New Roman"/>
+          <w:color w:val="EB4B36"/>
+          <w:sz w:val="34"/>
+        </w:rPr>
+        <w:t>VISVESVARAYA TECHNOLOGICAL UNIVERSITY</w:t>
       </w:r>
     </w:p>
     <w:p>
@@ -61,6 +88,19 @@
         </w:rPr>
         <w:t>“JNANA SANGAMA”, BELGAUM – 590018, KARNATAKA</w:t>
       </w:r>
+    </w:p>
+    <w:p>
+      <w:pPr>
+        <w:spacing w:after="0"/>
+        <w:ind w:right="539"/>
+        <w:jc w:val="center"/>
+        <w:rPr>
+          <w:rFonts w:ascii="Times New Roman" w:eastAsia="Times New Roman" w:hAnsi="Times New Roman" w:cs="Times New Roman"/>
+          <w:color w:val="EB4B36"/>
+          <w:sz w:val="14"/>
+          <w:szCs w:val="6"/>
+        </w:rPr>
+      </w:pPr>
     </w:p>
     <w:p>
       <w:pPr>
@@ -90,7 +130,7 @@
                     <pic:cNvPicPr/>
                   </pic:nvPicPr>
                   <pic:blipFill>
-                    <a:blip r:embed="rId4"/>
+                    <a:blip r:embed="rId6"/>
                     <a:stretch>
                       <a:fillRect/>
                     </a:stretch>
@@ -116,20 +156,7 @@
         <w:spacing w:after="0"/>
         <w:ind w:right="539"/>
         <w:jc w:val="center"/>
-        <w:rPr>
-          <w:rFonts w:ascii="Times New Roman" w:hAnsi="Times New Roman" w:cs="Times New Roman"/>
-          <w:sz w:val="20"/>
-          <w:szCs w:val="20"/>
-        </w:rPr>
-      </w:pPr>
-      <w:r>
-        <w:rPr>
-          <w:rFonts w:ascii="Times New Roman" w:hAnsi="Times New Roman" w:cs="Times New Roman"/>
-          <w:sz w:val="20"/>
-          <w:szCs w:val="20"/>
-        </w:rPr>
-        <w:t>A Project Synopsis on</w:t>
-      </w:r>
+      </w:pPr>
     </w:p>
     <w:p>
       <w:pPr>
@@ -138,6 +165,38 @@
         <w:jc w:val="center"/>
         <w:rPr>
           <w:rFonts w:ascii="Times New Roman" w:hAnsi="Times New Roman" w:cs="Times New Roman"/>
+          <w:sz w:val="20"/>
+          <w:szCs w:val="20"/>
+        </w:rPr>
+      </w:pPr>
+      <w:r>
+        <w:rPr>
+          <w:rFonts w:ascii="Times New Roman" w:hAnsi="Times New Roman" w:cs="Times New Roman"/>
+          <w:sz w:val="20"/>
+          <w:szCs w:val="20"/>
+        </w:rPr>
+        <w:t>A Project Synopsis on</w:t>
+      </w:r>
+    </w:p>
+    <w:p>
+      <w:pPr>
+        <w:spacing w:after="0"/>
+        <w:ind w:right="539"/>
+        <w:jc w:val="center"/>
+        <w:rPr>
+          <w:rFonts w:ascii="Times New Roman" w:hAnsi="Times New Roman" w:cs="Times New Roman"/>
+          <w:sz w:val="10"/>
+          <w:szCs w:val="10"/>
+        </w:rPr>
+      </w:pPr>
+    </w:p>
+    <w:p>
+      <w:pPr>
+        <w:spacing w:after="0"/>
+        <w:ind w:right="539"/>
+        <w:jc w:val="center"/>
+        <w:rPr>
+          <w:rFonts w:ascii="Times New Roman" w:hAnsi="Times New Roman" w:cs="Times New Roman"/>
           <w:color w:val="FF0000"/>
           <w:sz w:val="48"/>
           <w:szCs w:val="48"/>
@@ -150,9 +209,8 @@
           <w:sz w:val="48"/>
           <w:szCs w:val="48"/>
         </w:rPr>
-        <w:t>“</w:t>
-      </w:r>
-      <w:proofErr w:type="spellStart"/>
+        <w:t>“StegMate – Android based Steganography</w:t>
+      </w:r>
       <w:r>
         <w:rPr>
           <w:rFonts w:ascii="Times New Roman" w:hAnsi="Times New Roman" w:cs="Times New Roman"/>
@@ -160,9 +218,8 @@
           <w:sz w:val="48"/>
           <w:szCs w:val="48"/>
         </w:rPr>
-        <w:t>StegMate</w:t>
-      </w:r>
-      <w:proofErr w:type="spellEnd"/>
+        <w:t xml:space="preserve"> </w:t>
+      </w:r>
       <w:r>
         <w:rPr>
           <w:rFonts w:ascii="Times New Roman" w:hAnsi="Times New Roman" w:cs="Times New Roman"/>
@@ -170,24 +227,6 @@
           <w:sz w:val="48"/>
           <w:szCs w:val="48"/>
         </w:rPr>
-        <w:t xml:space="preserve"> – Android based Steganography</w:t>
-      </w:r>
-      <w:r>
-        <w:rPr>
-          <w:rFonts w:ascii="Times New Roman" w:hAnsi="Times New Roman" w:cs="Times New Roman"/>
-          <w:color w:val="FF0000"/>
-          <w:sz w:val="48"/>
-          <w:szCs w:val="48"/>
-        </w:rPr>
-        <w:t xml:space="preserve"> </w:t>
-      </w:r>
-      <w:r>
-        <w:rPr>
-          <w:rFonts w:ascii="Times New Roman" w:hAnsi="Times New Roman" w:cs="Times New Roman"/>
-          <w:color w:val="FF0000"/>
-          <w:sz w:val="48"/>
-          <w:szCs w:val="48"/>
-        </w:rPr>
         <w:t>Application”</w:t>
       </w:r>
     </w:p>
@@ -198,20 +237,9 @@
         <w:jc w:val="center"/>
         <w:rPr>
           <w:rFonts w:ascii="Times New Roman" w:hAnsi="Times New Roman" w:cs="Times New Roman"/>
-          <w:color w:val="2F5496" w:themeColor="accent1" w:themeShade="BF"/>
-          <w:sz w:val="20"/>
-          <w:szCs w:val="20"/>
-        </w:rPr>
-      </w:pPr>
-      <w:r>
-        <w:rPr>
-          <w:rFonts w:ascii="Times New Roman" w:hAnsi="Times New Roman" w:cs="Times New Roman"/>
-          <w:color w:val="2F5496" w:themeColor="accent1" w:themeShade="BF"/>
-          <w:sz w:val="20"/>
-          <w:szCs w:val="20"/>
-        </w:rPr>
-        <w:t>Submitted in Partial Fulfilment of the Requirement of the Award of the Degree of</w:t>
-      </w:r>
+          <w:color w:val="FF0000"/>
+        </w:rPr>
+      </w:pPr>
     </w:p>
     <w:p>
       <w:pPr>
@@ -221,18 +249,18 @@
         <w:rPr>
           <w:rFonts w:ascii="Times New Roman" w:hAnsi="Times New Roman" w:cs="Times New Roman"/>
           <w:color w:val="2F5496" w:themeColor="accent1" w:themeShade="BF"/>
-          <w:sz w:val="28"/>
-          <w:szCs w:val="28"/>
+          <w:sz w:val="20"/>
+          <w:szCs w:val="20"/>
         </w:rPr>
       </w:pPr>
       <w:r>
         <w:rPr>
           <w:rFonts w:ascii="Times New Roman" w:hAnsi="Times New Roman" w:cs="Times New Roman"/>
           <w:color w:val="2F5496" w:themeColor="accent1" w:themeShade="BF"/>
-          <w:sz w:val="28"/>
-          <w:szCs w:val="28"/>
-        </w:rPr>
-        <w:t>Bachelor of Engineering in Computer Science and Engineering</w:t>
+          <w:sz w:val="20"/>
+          <w:szCs w:val="20"/>
+        </w:rPr>
+        <w:t>Submitted in Partial Fulfilment of the Requirement of the Award of the Degree of</w:t>
       </w:r>
     </w:p>
     <w:p>
@@ -242,10 +270,20 @@
         <w:jc w:val="center"/>
         <w:rPr>
           <w:rFonts w:ascii="Times New Roman" w:hAnsi="Times New Roman" w:cs="Times New Roman"/>
-          <w:sz w:val="28"/>
-          <w:szCs w:val="28"/>
-        </w:rPr>
-      </w:pPr>
+          <w:color w:val="2F5496" w:themeColor="accent1" w:themeShade="BF"/>
+          <w:sz w:val="28"/>
+          <w:szCs w:val="28"/>
+        </w:rPr>
+      </w:pPr>
+      <w:r>
+        <w:rPr>
+          <w:rFonts w:ascii="Times New Roman" w:hAnsi="Times New Roman" w:cs="Times New Roman"/>
+          <w:color w:val="2F5496" w:themeColor="accent1" w:themeShade="BF"/>
+          <w:sz w:val="28"/>
+          <w:szCs w:val="28"/>
+        </w:rPr>
+        <w:t>Bachelor of Engineering in Computer Science and Engineering</w:t>
+      </w:r>
     </w:p>
     <w:p>
       <w:pPr>
@@ -254,14 +292,11 @@
         <w:jc w:val="center"/>
         <w:rPr>
           <w:rFonts w:ascii="Times New Roman" w:hAnsi="Times New Roman" w:cs="Times New Roman"/>
-        </w:rPr>
-      </w:pPr>
-      <w:r>
-        <w:rPr>
-          <w:rFonts w:ascii="Times New Roman" w:hAnsi="Times New Roman" w:cs="Times New Roman"/>
-        </w:rPr>
-        <w:t>Submitted by</w:t>
-      </w:r>
+          <w:color w:val="2F5496" w:themeColor="accent1" w:themeShade="BF"/>
+          <w:sz w:val="14"/>
+          <w:szCs w:val="14"/>
+        </w:rPr>
+      </w:pPr>
     </w:p>
     <w:p>
       <w:pPr>
@@ -270,30 +305,10 @@
         <w:jc w:val="center"/>
         <w:rPr>
           <w:rFonts w:ascii="Times New Roman" w:hAnsi="Times New Roman" w:cs="Times New Roman"/>
-          <w:color w:val="C45911" w:themeColor="accent2" w:themeShade="BF"/>
-          <w:sz w:val="28"/>
-          <w:szCs w:val="28"/>
-        </w:rPr>
-      </w:pPr>
-      <w:r>
-        <w:rPr>
-          <w:rFonts w:ascii="Times New Roman" w:hAnsi="Times New Roman" w:cs="Times New Roman"/>
-          <w:color w:val="C45911" w:themeColor="accent2" w:themeShade="BF"/>
-          <w:sz w:val="28"/>
-          <w:szCs w:val="28"/>
-        </w:rPr>
-        <w:t>RAJEEV LAXMANRAO MAHENDRAKAR</w:t>
-      </w:r>
-      <w:r>
-        <w:rPr>
-          <w:rFonts w:ascii="Times New Roman" w:hAnsi="Times New Roman" w:cs="Times New Roman"/>
-          <w:color w:val="C45911" w:themeColor="accent2" w:themeShade="BF"/>
-          <w:sz w:val="28"/>
-          <w:szCs w:val="28"/>
-        </w:rPr>
-        <w:tab/>
-        <w:t>[4UB20CS034]</w:t>
-      </w:r>
+          <w:sz w:val="20"/>
+          <w:szCs w:val="20"/>
+        </w:rPr>
+      </w:pPr>
     </w:p>
     <w:p>
       <w:pPr>
@@ -302,83 +317,13 @@
         <w:jc w:val="center"/>
         <w:rPr>
           <w:rFonts w:ascii="Times New Roman" w:hAnsi="Times New Roman" w:cs="Times New Roman"/>
-          <w:color w:val="C45911" w:themeColor="accent2" w:themeShade="BF"/>
-          <w:sz w:val="28"/>
-          <w:szCs w:val="28"/>
-        </w:rPr>
-      </w:pPr>
-      <w:r>
-        <w:rPr>
-          <w:rFonts w:ascii="Times New Roman" w:hAnsi="Times New Roman" w:cs="Times New Roman"/>
-          <w:color w:val="C45911" w:themeColor="accent2" w:themeShade="BF"/>
-          <w:sz w:val="28"/>
-          <w:szCs w:val="28"/>
-        </w:rPr>
-        <w:t>S. NETRA</w:t>
-      </w:r>
-      <w:r>
-        <w:rPr>
-          <w:rFonts w:ascii="Times New Roman" w:hAnsi="Times New Roman" w:cs="Times New Roman"/>
-          <w:color w:val="C45911" w:themeColor="accent2" w:themeShade="BF"/>
-          <w:sz w:val="28"/>
-          <w:szCs w:val="28"/>
-        </w:rPr>
-        <w:tab/>
-      </w:r>
-      <w:r>
-        <w:rPr>
-          <w:rFonts w:ascii="Times New Roman" w:hAnsi="Times New Roman" w:cs="Times New Roman"/>
-          <w:color w:val="C45911" w:themeColor="accent2" w:themeShade="BF"/>
-          <w:sz w:val="28"/>
-          <w:szCs w:val="28"/>
-        </w:rPr>
-        <w:tab/>
-      </w:r>
-      <w:r>
-        <w:rPr>
-          <w:rFonts w:ascii="Times New Roman" w:hAnsi="Times New Roman" w:cs="Times New Roman"/>
-          <w:color w:val="C45911" w:themeColor="accent2" w:themeShade="BF"/>
-          <w:sz w:val="28"/>
-          <w:szCs w:val="28"/>
-        </w:rPr>
-        <w:tab/>
-      </w:r>
-      <w:r>
-        <w:rPr>
-          <w:rFonts w:ascii="Times New Roman" w:hAnsi="Times New Roman" w:cs="Times New Roman"/>
-          <w:color w:val="C45911" w:themeColor="accent2" w:themeShade="BF"/>
-          <w:sz w:val="28"/>
-          <w:szCs w:val="28"/>
-        </w:rPr>
-        <w:tab/>
-      </w:r>
-      <w:r>
-        <w:rPr>
-          <w:rFonts w:ascii="Times New Roman" w:hAnsi="Times New Roman" w:cs="Times New Roman"/>
-          <w:color w:val="C45911" w:themeColor="accent2" w:themeShade="BF"/>
-          <w:sz w:val="28"/>
-          <w:szCs w:val="28"/>
-        </w:rPr>
-        <w:tab/>
-      </w:r>
-      <w:r>
-        <w:rPr>
-          <w:rFonts w:ascii="Times New Roman" w:hAnsi="Times New Roman" w:cs="Times New Roman"/>
-          <w:color w:val="C45911" w:themeColor="accent2" w:themeShade="BF"/>
-          <w:sz w:val="28"/>
-          <w:szCs w:val="28"/>
-        </w:rPr>
-        <w:tab/>
-      </w:r>
-      <w:r>
-        <w:rPr>
-          <w:rFonts w:ascii="Times New Roman" w:hAnsi="Times New Roman" w:cs="Times New Roman"/>
-          <w:color w:val="C45911" w:themeColor="accent2" w:themeShade="BF"/>
-          <w:sz w:val="28"/>
-          <w:szCs w:val="28"/>
-        </w:rPr>
-        <w:tab/>
-        <w:t>[4UB20CS035]</w:t>
+        </w:rPr>
+      </w:pPr>
+      <w:r>
+        <w:rPr>
+          <w:rFonts w:ascii="Times New Roman" w:hAnsi="Times New Roman" w:cs="Times New Roman"/>
+        </w:rPr>
+        <w:t>Submitted by</w:t>
       </w:r>
     </w:p>
     <w:p>
@@ -388,86 +333,10 @@
         <w:jc w:val="center"/>
         <w:rPr>
           <w:rFonts w:ascii="Times New Roman" w:hAnsi="Times New Roman" w:cs="Times New Roman"/>
-          <w:color w:val="C45911" w:themeColor="accent2" w:themeShade="BF"/>
-          <w:sz w:val="28"/>
-          <w:szCs w:val="28"/>
-        </w:rPr>
-      </w:pPr>
-      <w:r>
-        <w:rPr>
-          <w:rFonts w:ascii="Times New Roman" w:hAnsi="Times New Roman" w:cs="Times New Roman"/>
-          <w:color w:val="C45911" w:themeColor="accent2" w:themeShade="BF"/>
-          <w:sz w:val="28"/>
-          <w:szCs w:val="28"/>
-        </w:rPr>
-        <w:t xml:space="preserve">SAHANA </w:t>
-      </w:r>
-      <w:proofErr w:type="gramStart"/>
-      <w:r>
-        <w:rPr>
-          <w:rFonts w:ascii="Times New Roman" w:hAnsi="Times New Roman" w:cs="Times New Roman"/>
-          <w:color w:val="C45911" w:themeColor="accent2" w:themeShade="BF"/>
-          <w:sz w:val="28"/>
-          <w:szCs w:val="28"/>
-        </w:rPr>
-        <w:t>S.N</w:t>
-      </w:r>
-      <w:proofErr w:type="gramEnd"/>
-      <w:r>
-        <w:rPr>
-          <w:rFonts w:ascii="Times New Roman" w:hAnsi="Times New Roman" w:cs="Times New Roman"/>
-          <w:color w:val="C45911" w:themeColor="accent2" w:themeShade="BF"/>
-          <w:sz w:val="28"/>
-          <w:szCs w:val="28"/>
-        </w:rPr>
-        <w:tab/>
-      </w:r>
-      <w:r>
-        <w:rPr>
-          <w:rFonts w:ascii="Times New Roman" w:hAnsi="Times New Roman" w:cs="Times New Roman"/>
-          <w:color w:val="C45911" w:themeColor="accent2" w:themeShade="BF"/>
-          <w:sz w:val="28"/>
-          <w:szCs w:val="28"/>
-        </w:rPr>
-        <w:tab/>
-      </w:r>
-      <w:r>
-        <w:rPr>
-          <w:rFonts w:ascii="Times New Roman" w:hAnsi="Times New Roman" w:cs="Times New Roman"/>
-          <w:color w:val="C45911" w:themeColor="accent2" w:themeShade="BF"/>
-          <w:sz w:val="28"/>
-          <w:szCs w:val="28"/>
-        </w:rPr>
-        <w:tab/>
-      </w:r>
-      <w:r>
-        <w:rPr>
-          <w:rFonts w:ascii="Times New Roman" w:hAnsi="Times New Roman" w:cs="Times New Roman"/>
-          <w:color w:val="C45911" w:themeColor="accent2" w:themeShade="BF"/>
-          <w:sz w:val="28"/>
-          <w:szCs w:val="28"/>
-        </w:rPr>
-        <w:tab/>
-      </w:r>
-      <w:r>
-        <w:rPr>
-          <w:rFonts w:ascii="Times New Roman" w:hAnsi="Times New Roman" w:cs="Times New Roman"/>
-          <w:color w:val="C45911" w:themeColor="accent2" w:themeShade="BF"/>
-          <w:sz w:val="28"/>
-          <w:szCs w:val="28"/>
-        </w:rPr>
-        <w:tab/>
-      </w:r>
-      <w:r>
-        <w:rPr>
-          <w:rFonts w:ascii="Times New Roman" w:hAnsi="Times New Roman" w:cs="Times New Roman"/>
-          <w:color w:val="C45911" w:themeColor="accent2" w:themeShade="BF"/>
-          <w:sz w:val="28"/>
-          <w:szCs w:val="28"/>
-        </w:rPr>
-        <w:tab/>
-        <w:t>[4UB20CS036]</w:t>
-      </w:r>
+          <w:sz w:val="14"/>
+          <w:szCs w:val="14"/>
+        </w:rPr>
+      </w:pPr>
     </w:p>
     <w:p>
       <w:pPr>
@@ -488,7 +357,7 @@
           <w:sz w:val="28"/>
           <w:szCs w:val="28"/>
         </w:rPr>
-        <w:t xml:space="preserve">SANKETH KUMAR </w:t>
+        <w:t>RAJEEV LAXMANRAO MAHENDRAKAR</w:t>
       </w:r>
       <w:r>
         <w:rPr>
@@ -498,43 +367,7 @@
           <w:szCs w:val="28"/>
         </w:rPr>
         <w:tab/>
-      </w:r>
-      <w:r>
-        <w:rPr>
-          <w:rFonts w:ascii="Times New Roman" w:hAnsi="Times New Roman" w:cs="Times New Roman"/>
-          <w:color w:val="C45911" w:themeColor="accent2" w:themeShade="BF"/>
-          <w:sz w:val="28"/>
-          <w:szCs w:val="28"/>
-        </w:rPr>
-        <w:tab/>
-      </w:r>
-      <w:r>
-        <w:rPr>
-          <w:rFonts w:ascii="Times New Roman" w:hAnsi="Times New Roman" w:cs="Times New Roman"/>
-          <w:color w:val="C45911" w:themeColor="accent2" w:themeShade="BF"/>
-          <w:sz w:val="28"/>
-          <w:szCs w:val="28"/>
-        </w:rPr>
-        <w:tab/>
-      </w:r>
-      <w:r>
-        <w:rPr>
-          <w:rFonts w:ascii="Times New Roman" w:hAnsi="Times New Roman" w:cs="Times New Roman"/>
-          <w:color w:val="C45911" w:themeColor="accent2" w:themeShade="BF"/>
-          <w:sz w:val="28"/>
-          <w:szCs w:val="28"/>
-        </w:rPr>
-        <w:tab/>
-      </w:r>
-      <w:r>
-        <w:rPr>
-          <w:rFonts w:ascii="Times New Roman" w:hAnsi="Times New Roman" w:cs="Times New Roman"/>
-          <w:color w:val="C45911" w:themeColor="accent2" w:themeShade="BF"/>
-          <w:sz w:val="28"/>
-          <w:szCs w:val="28"/>
-        </w:rPr>
-        <w:tab/>
-        <w:t>[4UB20CS037]</w:t>
+        <w:t>[4UB20CS034]</w:t>
       </w:r>
     </w:p>
     <w:p>
@@ -544,10 +377,84 @@
         <w:jc w:val="center"/>
         <w:rPr>
           <w:rFonts w:ascii="Times New Roman" w:hAnsi="Times New Roman" w:cs="Times New Roman"/>
-          <w:sz w:val="28"/>
-          <w:szCs w:val="28"/>
-        </w:rPr>
-      </w:pPr>
+          <w:color w:val="C45911" w:themeColor="accent2" w:themeShade="BF"/>
+          <w:sz w:val="28"/>
+          <w:szCs w:val="28"/>
+        </w:rPr>
+      </w:pPr>
+      <w:r>
+        <w:rPr>
+          <w:rFonts w:ascii="Times New Roman" w:hAnsi="Times New Roman" w:cs="Times New Roman"/>
+          <w:color w:val="C45911" w:themeColor="accent2" w:themeShade="BF"/>
+          <w:sz w:val="28"/>
+          <w:szCs w:val="28"/>
+        </w:rPr>
+        <w:t>S. NETRA</w:t>
+      </w:r>
+      <w:r>
+        <w:rPr>
+          <w:rFonts w:ascii="Times New Roman" w:hAnsi="Times New Roman" w:cs="Times New Roman"/>
+          <w:color w:val="C45911" w:themeColor="accent2" w:themeShade="BF"/>
+          <w:sz w:val="28"/>
+          <w:szCs w:val="28"/>
+        </w:rPr>
+        <w:tab/>
+      </w:r>
+      <w:r>
+        <w:rPr>
+          <w:rFonts w:ascii="Times New Roman" w:hAnsi="Times New Roman" w:cs="Times New Roman"/>
+          <w:color w:val="C45911" w:themeColor="accent2" w:themeShade="BF"/>
+          <w:sz w:val="28"/>
+          <w:szCs w:val="28"/>
+        </w:rPr>
+        <w:tab/>
+      </w:r>
+      <w:r>
+        <w:rPr>
+          <w:rFonts w:ascii="Times New Roman" w:hAnsi="Times New Roman" w:cs="Times New Roman"/>
+          <w:color w:val="C45911" w:themeColor="accent2" w:themeShade="BF"/>
+          <w:sz w:val="28"/>
+          <w:szCs w:val="28"/>
+        </w:rPr>
+        <w:tab/>
+      </w:r>
+      <w:r>
+        <w:rPr>
+          <w:rFonts w:ascii="Times New Roman" w:hAnsi="Times New Roman" w:cs="Times New Roman"/>
+          <w:color w:val="C45911" w:themeColor="accent2" w:themeShade="BF"/>
+          <w:sz w:val="28"/>
+          <w:szCs w:val="28"/>
+        </w:rPr>
+        <w:tab/>
+      </w:r>
+      <w:r>
+        <w:rPr>
+          <w:rFonts w:ascii="Times New Roman" w:hAnsi="Times New Roman" w:cs="Times New Roman"/>
+          <w:color w:val="C45911" w:themeColor="accent2" w:themeShade="BF"/>
+          <w:sz w:val="28"/>
+          <w:szCs w:val="28"/>
+        </w:rPr>
+        <w:tab/>
+      </w:r>
+      <w:r>
+        <w:rPr>
+          <w:rFonts w:ascii="Times New Roman" w:hAnsi="Times New Roman" w:cs="Times New Roman"/>
+          <w:color w:val="C45911" w:themeColor="accent2" w:themeShade="BF"/>
+          <w:sz w:val="28"/>
+          <w:szCs w:val="28"/>
+        </w:rPr>
+        <w:tab/>
+      </w:r>
+      <w:r>
+        <w:rPr>
+          <w:rFonts w:ascii="Times New Roman" w:hAnsi="Times New Roman" w:cs="Times New Roman"/>
+          <w:color w:val="C45911" w:themeColor="accent2" w:themeShade="BF"/>
+          <w:sz w:val="28"/>
+          <w:szCs w:val="28"/>
+        </w:rPr>
+        <w:tab/>
+        <w:t>[4UB20CS035]</w:t>
+      </w:r>
     </w:p>
     <w:p>
       <w:pPr>
@@ -556,10 +463,75 @@
         <w:jc w:val="center"/>
         <w:rPr>
           <w:rFonts w:ascii="Times New Roman" w:hAnsi="Times New Roman" w:cs="Times New Roman"/>
-          <w:sz w:val="28"/>
-          <w:szCs w:val="28"/>
-        </w:rPr>
-      </w:pPr>
+          <w:color w:val="C45911" w:themeColor="accent2" w:themeShade="BF"/>
+          <w:sz w:val="28"/>
+          <w:szCs w:val="28"/>
+        </w:rPr>
+      </w:pPr>
+      <w:r>
+        <w:rPr>
+          <w:rFonts w:ascii="Times New Roman" w:hAnsi="Times New Roman" w:cs="Times New Roman"/>
+          <w:color w:val="C45911" w:themeColor="accent2" w:themeShade="BF"/>
+          <w:sz w:val="28"/>
+          <w:szCs w:val="28"/>
+        </w:rPr>
+        <w:t>SAHANA S.N</w:t>
+      </w:r>
+      <w:r>
+        <w:rPr>
+          <w:rFonts w:ascii="Times New Roman" w:hAnsi="Times New Roman" w:cs="Times New Roman"/>
+          <w:color w:val="C45911" w:themeColor="accent2" w:themeShade="BF"/>
+          <w:sz w:val="28"/>
+          <w:szCs w:val="28"/>
+        </w:rPr>
+        <w:tab/>
+      </w:r>
+      <w:r>
+        <w:rPr>
+          <w:rFonts w:ascii="Times New Roman" w:hAnsi="Times New Roman" w:cs="Times New Roman"/>
+          <w:color w:val="C45911" w:themeColor="accent2" w:themeShade="BF"/>
+          <w:sz w:val="28"/>
+          <w:szCs w:val="28"/>
+        </w:rPr>
+        <w:tab/>
+      </w:r>
+      <w:r>
+        <w:rPr>
+          <w:rFonts w:ascii="Times New Roman" w:hAnsi="Times New Roman" w:cs="Times New Roman"/>
+          <w:color w:val="C45911" w:themeColor="accent2" w:themeShade="BF"/>
+          <w:sz w:val="28"/>
+          <w:szCs w:val="28"/>
+        </w:rPr>
+        <w:tab/>
+      </w:r>
+      <w:r>
+        <w:rPr>
+          <w:rFonts w:ascii="Times New Roman" w:hAnsi="Times New Roman" w:cs="Times New Roman"/>
+          <w:color w:val="C45911" w:themeColor="accent2" w:themeShade="BF"/>
+          <w:sz w:val="28"/>
+          <w:szCs w:val="28"/>
+        </w:rPr>
+        <w:tab/>
+      </w:r>
+      <w:r>
+        <w:rPr>
+          <w:rFonts w:ascii="Times New Roman" w:hAnsi="Times New Roman" w:cs="Times New Roman"/>
+          <w:color w:val="C45911" w:themeColor="accent2" w:themeShade="BF"/>
+          <w:sz w:val="28"/>
+          <w:szCs w:val="28"/>
+        </w:rPr>
+        <w:tab/>
+      </w:r>
+      <w:r>
+        <w:rPr>
+          <w:rFonts w:ascii="Times New Roman" w:hAnsi="Times New Roman" w:cs="Times New Roman"/>
+          <w:color w:val="C45911" w:themeColor="accent2" w:themeShade="BF"/>
+          <w:sz w:val="28"/>
+          <w:szCs w:val="28"/>
+        </w:rPr>
+        <w:tab/>
+        <w:t>[4UB20CS036]</w:t>
+      </w:r>
     </w:p>
     <w:p>
       <w:pPr>
@@ -568,19 +540,65 @@
         <w:jc w:val="center"/>
         <w:rPr>
           <w:rFonts w:ascii="Times New Roman" w:hAnsi="Times New Roman" w:cs="Times New Roman"/>
-          <w:sz w:val="24"/>
-          <w:szCs w:val="24"/>
-          <w:u w:val="single"/>
-        </w:rPr>
-      </w:pPr>
-      <w:r>
-        <w:rPr>
-          <w:rFonts w:ascii="Times New Roman" w:hAnsi="Times New Roman" w:cs="Times New Roman"/>
-          <w:sz w:val="24"/>
-          <w:szCs w:val="24"/>
-          <w:u w:val="single"/>
-        </w:rPr>
-        <w:t>Under the Guidance of</w:t>
+          <w:color w:val="C45911" w:themeColor="accent2" w:themeShade="BF"/>
+          <w:sz w:val="28"/>
+          <w:szCs w:val="28"/>
+        </w:rPr>
+      </w:pPr>
+      <w:r>
+        <w:rPr>
+          <w:rFonts w:ascii="Times New Roman" w:hAnsi="Times New Roman" w:cs="Times New Roman"/>
+          <w:color w:val="C45911" w:themeColor="accent2" w:themeShade="BF"/>
+          <w:sz w:val="28"/>
+          <w:szCs w:val="28"/>
+        </w:rPr>
+        <w:t xml:space="preserve">SANKETH KUMAR </w:t>
+      </w:r>
+      <w:r>
+        <w:rPr>
+          <w:rFonts w:ascii="Times New Roman" w:hAnsi="Times New Roman" w:cs="Times New Roman"/>
+          <w:color w:val="C45911" w:themeColor="accent2" w:themeShade="BF"/>
+          <w:sz w:val="28"/>
+          <w:szCs w:val="28"/>
+        </w:rPr>
+        <w:tab/>
+      </w:r>
+      <w:r>
+        <w:rPr>
+          <w:rFonts w:ascii="Times New Roman" w:hAnsi="Times New Roman" w:cs="Times New Roman"/>
+          <w:color w:val="C45911" w:themeColor="accent2" w:themeShade="BF"/>
+          <w:sz w:val="28"/>
+          <w:szCs w:val="28"/>
+        </w:rPr>
+        <w:tab/>
+      </w:r>
+      <w:r>
+        <w:rPr>
+          <w:rFonts w:ascii="Times New Roman" w:hAnsi="Times New Roman" w:cs="Times New Roman"/>
+          <w:color w:val="C45911" w:themeColor="accent2" w:themeShade="BF"/>
+          <w:sz w:val="28"/>
+          <w:szCs w:val="28"/>
+        </w:rPr>
+        <w:tab/>
+      </w:r>
+      <w:r>
+        <w:rPr>
+          <w:rFonts w:ascii="Times New Roman" w:hAnsi="Times New Roman" w:cs="Times New Roman"/>
+          <w:color w:val="C45911" w:themeColor="accent2" w:themeShade="BF"/>
+          <w:sz w:val="28"/>
+          <w:szCs w:val="28"/>
+        </w:rPr>
+        <w:tab/>
+      </w:r>
+      <w:r>
+        <w:rPr>
+          <w:rFonts w:ascii="Times New Roman" w:hAnsi="Times New Roman" w:cs="Times New Roman"/>
+          <w:color w:val="C45911" w:themeColor="accent2" w:themeShade="BF"/>
+          <w:sz w:val="28"/>
+          <w:szCs w:val="28"/>
+        </w:rPr>
+        <w:tab/>
+        <w:t>[4UB20CS037]</w:t>
       </w:r>
     </w:p>
     <w:p>
@@ -594,14 +612,6 @@
           <w:szCs w:val="28"/>
         </w:rPr>
       </w:pPr>
-      <w:r>
-        <w:rPr>
-          <w:rFonts w:ascii="Times New Roman" w:hAnsi="Times New Roman" w:cs="Times New Roman"/>
-          <w:sz w:val="28"/>
-          <w:szCs w:val="28"/>
-        </w:rPr>
-        <w:t>Smt. Anitha G</w:t>
-      </w:r>
     </w:p>
     <w:p>
       <w:pPr>
@@ -614,35 +624,6 @@
           <w:szCs w:val="28"/>
         </w:rPr>
       </w:pPr>
-      <w:r>
-        <w:rPr>
-          <w:rFonts w:ascii="Times New Roman" w:hAnsi="Times New Roman" w:cs="Times New Roman"/>
-          <w:color w:val="2F5496" w:themeColor="accent1" w:themeShade="BF"/>
-          <w:sz w:val="28"/>
-          <w:szCs w:val="28"/>
-        </w:rPr>
-        <w:t xml:space="preserve">Dr. </w:t>
-      </w:r>
-      <w:proofErr w:type="spellStart"/>
-      <w:r>
-        <w:rPr>
-          <w:rFonts w:ascii="Times New Roman" w:hAnsi="Times New Roman" w:cs="Times New Roman"/>
-          <w:color w:val="2F5496" w:themeColor="accent1" w:themeShade="BF"/>
-          <w:sz w:val="28"/>
-          <w:szCs w:val="28"/>
-        </w:rPr>
-        <w:t>Shreedhara</w:t>
-      </w:r>
-      <w:proofErr w:type="spellEnd"/>
-      <w:r>
-        <w:rPr>
-          <w:rFonts w:ascii="Times New Roman" w:hAnsi="Times New Roman" w:cs="Times New Roman"/>
-          <w:color w:val="2F5496" w:themeColor="accent1" w:themeShade="BF"/>
-          <w:sz w:val="28"/>
-          <w:szCs w:val="28"/>
-        </w:rPr>
-        <w:t xml:space="preserve"> K. S.</w:t>
-      </w:r>
     </w:p>
     <w:p>
       <w:pPr>
@@ -655,14 +636,6 @@
           <w:szCs w:val="28"/>
         </w:rPr>
       </w:pPr>
-      <w:r>
-        <w:rPr>
-          <w:rFonts w:ascii="Times New Roman" w:hAnsi="Times New Roman" w:cs="Times New Roman"/>
-          <w:sz w:val="28"/>
-          <w:szCs w:val="28"/>
-        </w:rPr>
-        <w:t>Chairman and HOD</w:t>
-      </w:r>
     </w:p>
     <w:p>
       <w:pPr>
@@ -671,17 +644,19 @@
         <w:jc w:val="center"/>
         <w:rPr>
           <w:rFonts w:ascii="Times New Roman" w:hAnsi="Times New Roman" w:cs="Times New Roman"/>
-          <w:sz w:val="28"/>
-          <w:szCs w:val="28"/>
-        </w:rPr>
-      </w:pPr>
-      <w:r>
-        <w:rPr>
-          <w:rFonts w:ascii="Times New Roman" w:hAnsi="Times New Roman" w:cs="Times New Roman"/>
-          <w:sz w:val="28"/>
-          <w:szCs w:val="28"/>
-        </w:rPr>
-        <w:t>DOS in Computer Science &amp; Engineering</w:t>
+          <w:sz w:val="24"/>
+          <w:szCs w:val="24"/>
+          <w:u w:val="single"/>
+        </w:rPr>
+      </w:pPr>
+      <w:r>
+        <w:rPr>
+          <w:rFonts w:ascii="Times New Roman" w:hAnsi="Times New Roman" w:cs="Times New Roman"/>
+          <w:sz w:val="24"/>
+          <w:szCs w:val="24"/>
+          <w:u w:val="single"/>
+        </w:rPr>
+        <w:t>Under the Guidance of</w:t>
       </w:r>
     </w:p>
     <w:p>
@@ -698,10 +673,11 @@
       <w:r>
         <w:rPr>
           <w:rFonts w:ascii="Times New Roman" w:hAnsi="Times New Roman" w:cs="Times New Roman"/>
-          <w:sz w:val="28"/>
-          <w:szCs w:val="28"/>
-        </w:rPr>
-        <w:t>UBDTCE</w:t>
+          <w:color w:val="2F5496" w:themeColor="accent1" w:themeShade="BF"/>
+          <w:sz w:val="28"/>
+          <w:szCs w:val="28"/>
+        </w:rPr>
+        <w:t>Dr. Shreedhara K. S.</w:t>
       </w:r>
     </w:p>
     <w:p>
@@ -711,11 +687,18 @@
         <w:jc w:val="center"/>
         <w:rPr>
           <w:rFonts w:ascii="Times New Roman" w:hAnsi="Times New Roman" w:cs="Times New Roman"/>
-          <w:color w:val="auto"/>
-          <w:sz w:val="20"/>
-          <w:szCs w:val="20"/>
-        </w:rPr>
-      </w:pPr>
+          <w:sz w:val="28"/>
+          <w:szCs w:val="28"/>
+        </w:rPr>
+      </w:pPr>
+      <w:r>
+        <w:rPr>
+          <w:rFonts w:ascii="Times New Roman" w:hAnsi="Times New Roman" w:cs="Times New Roman"/>
+          <w:sz w:val="28"/>
+          <w:szCs w:val="28"/>
+        </w:rPr>
+        <w:t>Chairman and HOD</w:t>
+      </w:r>
     </w:p>
     <w:p>
       <w:pPr>
@@ -724,11 +707,18 @@
         <w:jc w:val="center"/>
         <w:rPr>
           <w:rFonts w:ascii="Times New Roman" w:hAnsi="Times New Roman" w:cs="Times New Roman"/>
-          <w:color w:val="auto"/>
-          <w:sz w:val="20"/>
-          <w:szCs w:val="20"/>
-        </w:rPr>
-      </w:pPr>
+          <w:sz w:val="28"/>
+          <w:szCs w:val="28"/>
+        </w:rPr>
+      </w:pPr>
+      <w:r>
+        <w:rPr>
+          <w:rFonts w:ascii="Times New Roman" w:hAnsi="Times New Roman" w:cs="Times New Roman"/>
+          <w:sz w:val="28"/>
+          <w:szCs w:val="28"/>
+        </w:rPr>
+        <w:t>DOS in Computer Science &amp; Engineering</w:t>
+      </w:r>
     </w:p>
     <w:p>
       <w:pPr>
@@ -737,9 +727,27 @@
         <w:jc w:val="center"/>
         <w:rPr>
           <w:rFonts w:ascii="Times New Roman" w:hAnsi="Times New Roman" w:cs="Times New Roman"/>
-          <w:color w:val="auto"/>
-          <w:sz w:val="20"/>
-          <w:szCs w:val="20"/>
+          <w:sz w:val="28"/>
+          <w:szCs w:val="28"/>
+        </w:rPr>
+      </w:pPr>
+      <w:r>
+        <w:rPr>
+          <w:rFonts w:ascii="Times New Roman" w:hAnsi="Times New Roman" w:cs="Times New Roman"/>
+          <w:sz w:val="28"/>
+          <w:szCs w:val="28"/>
+        </w:rPr>
+        <w:t>UBDTCE</w:t>
+      </w:r>
+    </w:p>
+    <w:p>
+      <w:pPr>
+        <w:spacing w:after="0"/>
+        <w:ind w:right="539"/>
+        <w:rPr>
+          <w:rFonts w:ascii="Times New Roman" w:hAnsi="Times New Roman" w:cs="Times New Roman"/>
+          <w:sz w:val="28"/>
+          <w:szCs w:val="28"/>
         </w:rPr>
       </w:pPr>
     </w:p>
@@ -750,9 +758,8 @@
         <w:jc w:val="center"/>
         <w:rPr>
           <w:rFonts w:ascii="Times New Roman" w:hAnsi="Times New Roman" w:cs="Times New Roman"/>
-          <w:color w:val="auto"/>
-          <w:sz w:val="20"/>
-          <w:szCs w:val="20"/>
+          <w:sz w:val="28"/>
+          <w:szCs w:val="28"/>
         </w:rPr>
       </w:pPr>
     </w:p>
@@ -768,6 +775,114 @@
           <w:szCs w:val="20"/>
         </w:rPr>
       </w:pPr>
+      <w:r>
+        <w:rPr>
+          <w:noProof/>
+          <w:sz w:val="8"/>
+          <w:szCs w:val="8"/>
+        </w:rPr>
+        <w:drawing>
+          <wp:inline distT="0" distB="0" distL="0" distR="0" wp14:anchorId="1E95C472" wp14:editId="7ECE2D77">
+            <wp:extent cx="965916" cy="965916"/>
+            <wp:effectExtent l="0" t="0" r="5715" b="5715"/>
+            <wp:docPr id="1472744254" name="Picture 1"/>
+            <wp:cNvGraphicFramePr>
+              <a:graphicFrameLocks xmlns:a="http://schemas.openxmlformats.org/drawingml/2006/main" noChangeAspect="1"/>
+            </wp:cNvGraphicFramePr>
+            <a:graphic xmlns:a="http://schemas.openxmlformats.org/drawingml/2006/main">
+              <a:graphicData uri="http://schemas.openxmlformats.org/drawingml/2006/picture">
+                <pic:pic xmlns:pic="http://schemas.openxmlformats.org/drawingml/2006/picture">
+                  <pic:nvPicPr>
+                    <pic:cNvPr id="0" name="Picture 1"/>
+                    <pic:cNvPicPr>
+                      <a:picLocks noChangeAspect="1" noChangeArrowheads="1"/>
+                    </pic:cNvPicPr>
+                  </pic:nvPicPr>
+                  <pic:blipFill>
+                    <a:blip r:embed="rId7" cstate="print">
+                      <a:clrChange>
+                        <a:clrFrom>
+                          <a:srgbClr val="CACACA"/>
+                        </a:clrFrom>
+                        <a:clrTo>
+                          <a:srgbClr val="CACACA">
+                            <a:alpha val="0"/>
+                          </a:srgbClr>
+                        </a:clrTo>
+                      </a:clrChange>
+                      <a:biLevel thresh="75000"/>
+                      <a:extLst>
+                        <a:ext uri="{BEBA8EAE-BF5A-486C-A8C5-ECC9F3942E4B}">
+                          <a14:imgProps xmlns:a14="http://schemas.microsoft.com/office/drawing/2010/main">
+                            <a14:imgLayer r:embed="rId8">
+                              <a14:imgEffect>
+                                <a14:saturation sat="0"/>
+                              </a14:imgEffect>
+                            </a14:imgLayer>
+                          </a14:imgProps>
+                        </a:ext>
+                        <a:ext uri="{28A0092B-C50C-407E-A947-70E740481C1C}">
+                          <a14:useLocalDpi xmlns:a14="http://schemas.microsoft.com/office/drawing/2010/main" val="0"/>
+                        </a:ext>
+                      </a:extLst>
+                    </a:blip>
+                    <a:srcRect/>
+                    <a:stretch>
+                      <a:fillRect/>
+                    </a:stretch>
+                  </pic:blipFill>
+                  <pic:spPr bwMode="auto">
+                    <a:xfrm>
+                      <a:off x="0" y="0"/>
+                      <a:ext cx="974213" cy="974213"/>
+                    </a:xfrm>
+                    <a:prstGeom prst="rect">
+                      <a:avLst/>
+                    </a:prstGeom>
+                    <a:noFill/>
+                    <a:ln>
+                      <a:noFill/>
+                    </a:ln>
+                  </pic:spPr>
+                </pic:pic>
+              </a:graphicData>
+            </a:graphic>
+          </wp:inline>
+        </w:drawing>
+      </w:r>
+    </w:p>
+    <w:p>
+      <w:pPr>
+        <w:spacing w:after="0"/>
+        <w:ind w:right="539"/>
+        <w:rPr>
+          <w:rFonts w:ascii="Times New Roman" w:hAnsi="Times New Roman" w:cs="Times New Roman"/>
+          <w:color w:val="auto"/>
+          <w:sz w:val="20"/>
+          <w:szCs w:val="20"/>
+          <w:vertAlign w:val="subscript"/>
+        </w:rPr>
+      </w:pPr>
+      <w:r>
+        <w:rPr>
+          <w:rFonts w:ascii="Times New Roman" w:hAnsi="Times New Roman" w:cs="Times New Roman"/>
+          <w:color w:val="auto"/>
+          <w:sz w:val="20"/>
+          <w:szCs w:val="20"/>
+          <w:vertAlign w:val="subscript"/>
+        </w:rPr>
+        <w:softHyphen/>
+      </w:r>
+      <w:r>
+        <w:rPr>
+          <w:rFonts w:ascii="Times New Roman" w:hAnsi="Times New Roman" w:cs="Times New Roman"/>
+          <w:color w:val="auto"/>
+          <w:sz w:val="20"/>
+          <w:szCs w:val="20"/>
+          <w:vertAlign w:val="subscript"/>
+        </w:rPr>
+        <w:softHyphen/>
+      </w:r>
     </w:p>
     <w:p>
       <w:pPr>
@@ -777,19 +892,10 @@
         <w:rPr>
           <w:rFonts w:ascii="Times New Roman" w:hAnsi="Times New Roman" w:cs="Times New Roman"/>
           <w:color w:val="auto"/>
-          <w:sz w:val="28"/>
-          <w:szCs w:val="28"/>
-        </w:rPr>
-      </w:pPr>
-      <w:r>
-        <w:rPr>
-          <w:rFonts w:ascii="Times New Roman" w:hAnsi="Times New Roman" w:cs="Times New Roman"/>
-          <w:color w:val="auto"/>
-          <w:sz w:val="28"/>
-          <w:szCs w:val="28"/>
-        </w:rPr>
-        <w:t>DEPARTMENT OF COMPUTER SCIENCE &amp; ENGINEERING</w:t>
-      </w:r>
+          <w:sz w:val="10"/>
+          <w:szCs w:val="10"/>
+        </w:rPr>
+      </w:pPr>
     </w:p>
     <w:p>
       <w:pPr>
@@ -799,34 +905,41 @@
         <w:rPr>
           <w:rFonts w:ascii="Times New Roman" w:hAnsi="Times New Roman" w:cs="Times New Roman"/>
           <w:color w:val="auto"/>
-        </w:rPr>
-      </w:pPr>
-      <w:r>
-        <w:rPr>
-          <w:rFonts w:ascii="Times New Roman" w:hAnsi="Times New Roman" w:cs="Times New Roman"/>
-          <w:color w:val="auto"/>
-        </w:rPr>
-        <w:t xml:space="preserve">University B.D.T. College of Engineering, </w:t>
-      </w:r>
-      <w:proofErr w:type="spellStart"/>
-      <w:r>
-        <w:rPr>
-          <w:rFonts w:ascii="Times New Roman" w:hAnsi="Times New Roman" w:cs="Times New Roman"/>
-          <w:color w:val="auto"/>
-        </w:rPr>
-        <w:t>Davanagere</w:t>
-      </w:r>
-      <w:proofErr w:type="spellEnd"/>
-      <w:r>
-        <w:rPr>
-          <w:rFonts w:ascii="Times New Roman" w:hAnsi="Times New Roman" w:cs="Times New Roman"/>
-          <w:color w:val="auto"/>
-        </w:rPr>
-        <w:t xml:space="preserve"> – 577004</w:t>
-      </w:r>
-    </w:p>
-    <w:p>
-      <w:pPr>
+          <w:sz w:val="28"/>
+          <w:szCs w:val="28"/>
+        </w:rPr>
+      </w:pPr>
+      <w:r>
+        <w:rPr>
+          <w:rFonts w:ascii="Times New Roman" w:hAnsi="Times New Roman" w:cs="Times New Roman"/>
+          <w:color w:val="auto"/>
+          <w:sz w:val="28"/>
+          <w:szCs w:val="28"/>
+        </w:rPr>
+        <w:t>DEPARTMENT OF COMPUTER SCIENCE &amp; ENGINEERING</w:t>
+      </w:r>
+    </w:p>
+    <w:p>
+      <w:pPr>
+        <w:spacing w:after="0"/>
+        <w:ind w:right="539"/>
+        <w:jc w:val="center"/>
+        <w:rPr>
+          <w:rFonts w:ascii="Times New Roman" w:hAnsi="Times New Roman" w:cs="Times New Roman"/>
+          <w:color w:val="auto"/>
+        </w:rPr>
+      </w:pPr>
+      <w:r>
+        <w:rPr>
+          <w:rFonts w:ascii="Times New Roman" w:hAnsi="Times New Roman" w:cs="Times New Roman"/>
+          <w:color w:val="auto"/>
+        </w:rPr>
+        <w:t>University B.D.T. College of Engineering, Davanagere – 577004</w:t>
+      </w:r>
+    </w:p>
+    <w:p>
+      <w:pPr>
+        <w:spacing w:line="300" w:lineRule="auto"/>
         <w:rPr>
           <w:rFonts w:ascii="Times New Roman" w:hAnsi="Times New Roman" w:cs="Times New Roman"/>
           <w:color w:val="auto"/>
@@ -854,25 +967,99 @@
     </w:p>
     <w:p>
       <w:pPr>
-        <w:rPr>
-          <w:rFonts w:ascii="Times New Roman" w:hAnsi="Times New Roman" w:cs="Times New Roman"/>
-          <w:color w:val="auto"/>
-          <w:sz w:val="24"/>
-          <w:szCs w:val="24"/>
-        </w:rPr>
-      </w:pPr>
-      <w:r>
-        <w:rPr>
-          <w:rFonts w:ascii="Times New Roman" w:hAnsi="Times New Roman" w:cs="Times New Roman"/>
-          <w:color w:val="auto"/>
-          <w:sz w:val="24"/>
-          <w:szCs w:val="24"/>
-        </w:rPr>
-        <w:t>The primary aim of the project is to implement the Steganography and to discover its faults and make improvements.</w:t>
-      </w:r>
-    </w:p>
-    <w:p>
-      <w:pPr>
+        <w:spacing w:line="300" w:lineRule="auto"/>
+        <w:rPr>
+          <w:rFonts w:ascii="Times New Roman" w:hAnsi="Times New Roman" w:cs="Times New Roman"/>
+          <w:color w:val="auto"/>
+          <w:sz w:val="24"/>
+          <w:szCs w:val="24"/>
+        </w:rPr>
+      </w:pPr>
+      <w:r>
+        <w:rPr>
+          <w:rFonts w:ascii="Times New Roman" w:hAnsi="Times New Roman" w:cs="Times New Roman"/>
+          <w:color w:val="auto"/>
+          <w:sz w:val="24"/>
+          <w:szCs w:val="24"/>
+        </w:rPr>
+        <w:t>The primary aim of the project is to implement the Steganography</w:t>
+      </w:r>
+      <w:r>
+        <w:rPr>
+          <w:rFonts w:ascii="Times New Roman" w:hAnsi="Times New Roman" w:cs="Times New Roman"/>
+          <w:color w:val="auto"/>
+          <w:sz w:val="24"/>
+          <w:szCs w:val="24"/>
+        </w:rPr>
+        <w:t xml:space="preserve"> Application.</w:t>
+      </w:r>
+      <w:r>
+        <w:rPr>
+          <w:rFonts w:ascii="Times New Roman" w:hAnsi="Times New Roman" w:cs="Times New Roman"/>
+          <w:color w:val="auto"/>
+          <w:sz w:val="24"/>
+          <w:szCs w:val="24"/>
+        </w:rPr>
+        <w:t xml:space="preserve"> </w:t>
+      </w:r>
+      <w:r>
+        <w:rPr>
+          <w:rFonts w:ascii="Times New Roman" w:hAnsi="Times New Roman" w:cs="Times New Roman"/>
+          <w:color w:val="auto"/>
+          <w:sz w:val="24"/>
+          <w:szCs w:val="24"/>
+        </w:rPr>
+        <w:t>And to test for its advantages and disadvantages adhering to</w:t>
+      </w:r>
+      <w:r>
+        <w:rPr>
+          <w:rFonts w:ascii="Times New Roman" w:hAnsi="Times New Roman" w:cs="Times New Roman"/>
+          <w:color w:val="auto"/>
+          <w:sz w:val="24"/>
+          <w:szCs w:val="24"/>
+        </w:rPr>
+        <w:t xml:space="preserve"> discover </w:t>
+      </w:r>
+      <w:r>
+        <w:rPr>
+          <w:rFonts w:ascii="Times New Roman" w:hAnsi="Times New Roman" w:cs="Times New Roman"/>
+          <w:color w:val="auto"/>
+          <w:sz w:val="24"/>
+          <w:szCs w:val="24"/>
+        </w:rPr>
+        <w:t>them</w:t>
+      </w:r>
+      <w:r>
+        <w:rPr>
+          <w:rFonts w:ascii="Times New Roman" w:hAnsi="Times New Roman" w:cs="Times New Roman"/>
+          <w:color w:val="auto"/>
+          <w:sz w:val="24"/>
+          <w:szCs w:val="24"/>
+        </w:rPr>
+        <w:t xml:space="preserve"> and make</w:t>
+      </w:r>
+      <w:r>
+        <w:rPr>
+          <w:rFonts w:ascii="Times New Roman" w:hAnsi="Times New Roman" w:cs="Times New Roman"/>
+          <w:color w:val="auto"/>
+          <w:sz w:val="24"/>
+          <w:szCs w:val="24"/>
+        </w:rPr>
+        <w:t xml:space="preserve"> necessary</w:t>
+      </w:r>
+      <w:r>
+        <w:rPr>
+          <w:rFonts w:ascii="Times New Roman" w:hAnsi="Times New Roman" w:cs="Times New Roman"/>
+          <w:color w:val="auto"/>
+          <w:sz w:val="24"/>
+          <w:szCs w:val="24"/>
+        </w:rPr>
+        <w:t xml:space="preserve"> improvements.</w:t>
+      </w:r>
+    </w:p>
+    <w:p>
+      <w:pPr>
+        <w:spacing w:line="300" w:lineRule="auto"/>
         <w:rPr>
           <w:rFonts w:ascii="Times New Roman" w:hAnsi="Times New Roman" w:cs="Times New Roman"/>
           <w:color w:val="auto"/>
@@ -901,36 +1088,1338 @@
     </w:p>
     <w:p>
       <w:pPr>
-        <w:rPr>
-          <w:rFonts w:ascii="Times New Roman" w:hAnsi="Times New Roman" w:cs="Times New Roman"/>
-          <w:color w:val="auto"/>
-          <w:sz w:val="28"/>
-          <w:szCs w:val="28"/>
-        </w:rPr>
-      </w:pPr>
-    </w:p>
-    <w:p>
-      <w:pPr>
-        <w:rPr>
-          <w:rFonts w:ascii="Times New Roman" w:hAnsi="Times New Roman" w:cs="Times New Roman"/>
-          <w:color w:val="auto"/>
-          <w:sz w:val="28"/>
-          <w:szCs w:val="28"/>
-        </w:rPr>
-      </w:pPr>
-      <w:r>
-        <w:rPr>
-          <w:rFonts w:ascii="Times New Roman" w:hAnsi="Times New Roman" w:cs="Times New Roman"/>
+        <w:spacing w:line="300" w:lineRule="auto"/>
+        <w:rPr>
+          <w:rFonts w:ascii="Times New Roman" w:hAnsi="Times New Roman" w:cs="Times New Roman"/>
+          <w:color w:val="auto"/>
+          <w:sz w:val="24"/>
+          <w:szCs w:val="24"/>
+        </w:rPr>
+      </w:pPr>
+      <w:r>
+        <w:rPr>
+          <w:rFonts w:ascii="Times New Roman" w:hAnsi="Times New Roman" w:cs="Times New Roman"/>
+          <w:color w:val="auto"/>
+          <w:sz w:val="24"/>
+          <w:szCs w:val="24"/>
+        </w:rPr>
+        <w:t xml:space="preserve">Steganography is a fascinating process that involves hiding secret information within an unsuspecting graphic. The word "steganos" comes from the Greek language, meaning "hidden" or "covered," while "graph" means "to write." It's a domain of Computer Science that often goes hand-in-hand with Cryptography. Steganography can be implemented in many different ways, and simple Cryptographic Algorithms can be used to achieve it. </w:t>
+      </w:r>
+    </w:p>
+    <w:p>
+      <w:pPr>
+        <w:spacing w:line="300" w:lineRule="auto"/>
+        <w:rPr>
+          <w:rFonts w:ascii="Times New Roman" w:hAnsi="Times New Roman" w:cs="Times New Roman"/>
+          <w:color w:val="auto"/>
+          <w:sz w:val="24"/>
+          <w:szCs w:val="24"/>
+        </w:rPr>
+      </w:pPr>
+      <w:r>
+        <w:rPr>
+          <w:rFonts w:ascii="Times New Roman" w:hAnsi="Times New Roman" w:cs="Times New Roman"/>
+          <w:color w:val="auto"/>
+          <w:sz w:val="24"/>
+          <w:szCs w:val="24"/>
+        </w:rPr>
+        <w:t xml:space="preserve">One of the most common applications of Steganography is the concealment of information within computer files. Digital steganography involves embedding steganographic coding within a document file, image file, program, or protocol. Media files are </w:t>
+      </w:r>
+      <w:r>
+        <w:rPr>
+          <w:rFonts w:ascii="Times New Roman" w:hAnsi="Times New Roman" w:cs="Times New Roman"/>
+          <w:color w:val="auto"/>
+          <w:sz w:val="24"/>
+          <w:szCs w:val="24"/>
+        </w:rPr>
+        <w:t>beneficial</w:t>
+      </w:r>
+      <w:r>
+        <w:rPr>
+          <w:rFonts w:ascii="Times New Roman" w:hAnsi="Times New Roman" w:cs="Times New Roman"/>
+          <w:color w:val="auto"/>
+          <w:sz w:val="24"/>
+          <w:szCs w:val="24"/>
+        </w:rPr>
+        <w:t xml:space="preserve"> for steganographic transmission due to their large size. </w:t>
+      </w:r>
+    </w:p>
+    <w:p>
+      <w:pPr>
+        <w:spacing w:line="300" w:lineRule="auto"/>
+        <w:rPr>
+          <w:rFonts w:ascii="Times New Roman" w:hAnsi="Times New Roman" w:cs="Times New Roman"/>
+          <w:color w:val="auto"/>
+          <w:sz w:val="24"/>
+          <w:szCs w:val="24"/>
+        </w:rPr>
+      </w:pPr>
+      <w:r>
+        <w:rPr>
+          <w:rFonts w:ascii="Times New Roman" w:hAnsi="Times New Roman" w:cs="Times New Roman"/>
+          <w:color w:val="auto"/>
+          <w:sz w:val="24"/>
+          <w:szCs w:val="24"/>
+        </w:rPr>
+        <w:t xml:space="preserve">Steganography can take many forms, including Text Steganography, Image Steganography, Audio Steganography, Video Steganography, and Network Steganography. When compared to Cryptography, the primary goal of Steganography is to hide data or information, whereas Cryptography is focused on making the information unreadable or unintelligible. </w:t>
+      </w:r>
+    </w:p>
+    <w:p>
+      <w:pPr>
+        <w:spacing w:line="300" w:lineRule="auto"/>
+        <w:rPr>
+          <w:rFonts w:ascii="Times New Roman" w:hAnsi="Times New Roman" w:cs="Times New Roman"/>
+          <w:color w:val="auto"/>
+          <w:sz w:val="24"/>
+          <w:szCs w:val="24"/>
+        </w:rPr>
+      </w:pPr>
+      <w:r>
+        <w:rPr>
+          <w:rFonts w:ascii="Times New Roman" w:hAnsi="Times New Roman" w:cs="Times New Roman"/>
+          <w:color w:val="auto"/>
+          <w:sz w:val="24"/>
+          <w:szCs w:val="24"/>
+        </w:rPr>
+        <w:t xml:space="preserve">One of the significant advantages of Steganography is that the information is so well-hidden that it's virtually unidentifiable. </w:t>
+      </w:r>
+    </w:p>
+    <w:p>
+      <w:pPr>
+        <w:spacing w:line="300" w:lineRule="auto"/>
+        <w:rPr>
+          <w:rFonts w:ascii="Times New Roman" w:hAnsi="Times New Roman" w:cs="Times New Roman"/>
+          <w:color w:val="auto"/>
+          <w:sz w:val="24"/>
+          <w:szCs w:val="24"/>
+        </w:rPr>
+      </w:pPr>
+      <w:r>
+        <w:rPr>
+          <w:rFonts w:ascii="Times New Roman" w:hAnsi="Times New Roman" w:cs="Times New Roman"/>
+          <w:color w:val="auto"/>
+          <w:sz w:val="24"/>
+          <w:szCs w:val="24"/>
+        </w:rPr>
+        <w:t xml:space="preserve">Android is one of the most widely used mobile operating systems in the world. With its user-friendly interface, customizable features, and open-source platform, it has become a popular choice for mobile app development. </w:t>
+      </w:r>
+    </w:p>
+    <w:p>
+      <w:pPr>
+        <w:spacing w:line="300" w:lineRule="auto"/>
+        <w:rPr>
+          <w:rFonts w:ascii="Times New Roman" w:hAnsi="Times New Roman" w:cs="Times New Roman"/>
+          <w:color w:val="auto"/>
+          <w:sz w:val="24"/>
+          <w:szCs w:val="24"/>
+        </w:rPr>
+      </w:pPr>
+      <w:r>
+        <w:rPr>
+          <w:rFonts w:ascii="Times New Roman" w:hAnsi="Times New Roman" w:cs="Times New Roman"/>
+          <w:color w:val="auto"/>
+          <w:sz w:val="24"/>
+          <w:szCs w:val="24"/>
+        </w:rPr>
+        <w:t xml:space="preserve">Android app development has several advantages over other platforms. For starters, Android has a vast user base, which means that there is a high demand for Android apps. Additionally, Android apps can be developed using a wide range of programming languages, including Java, Kotlin, and C++. This offers developers the flexibility to choose the language that they are most comfortable with. </w:t>
+      </w:r>
+    </w:p>
+    <w:p>
+      <w:pPr>
+        <w:spacing w:line="300" w:lineRule="auto"/>
+        <w:rPr>
+          <w:rFonts w:ascii="Times New Roman" w:hAnsi="Times New Roman" w:cs="Times New Roman"/>
+          <w:color w:val="auto"/>
+          <w:sz w:val="24"/>
+          <w:szCs w:val="24"/>
+        </w:rPr>
+      </w:pPr>
+      <w:r>
+        <w:rPr>
+          <w:rFonts w:ascii="Times New Roman" w:hAnsi="Times New Roman" w:cs="Times New Roman"/>
+          <w:color w:val="auto"/>
+          <w:sz w:val="24"/>
+          <w:szCs w:val="24"/>
+        </w:rPr>
+        <w:t>Furthermore, Android provides a comprehensive set of tools and libraries that make the app development process more efficient. Overall, Android app development is an excellent choice</w:t>
+      </w:r>
+      <w:r>
+        <w:rPr>
+          <w:rFonts w:ascii="Times New Roman" w:hAnsi="Times New Roman" w:cs="Times New Roman"/>
+          <w:color w:val="auto"/>
+          <w:sz w:val="24"/>
+          <w:szCs w:val="24"/>
+        </w:rPr>
+        <w:t xml:space="preserve"> for </w:t>
+      </w:r>
+      <w:r>
+        <w:rPr>
+          <w:rFonts w:ascii="Times New Roman" w:hAnsi="Times New Roman" w:cs="Times New Roman"/>
+          <w:color w:val="auto"/>
+          <w:sz w:val="24"/>
+          <w:szCs w:val="24"/>
+        </w:rPr>
+        <w:t>build</w:t>
+      </w:r>
+      <w:r>
+        <w:rPr>
+          <w:rFonts w:ascii="Times New Roman" w:hAnsi="Times New Roman" w:cs="Times New Roman"/>
+          <w:color w:val="auto"/>
+          <w:sz w:val="24"/>
+          <w:szCs w:val="24"/>
+        </w:rPr>
+        <w:t>ing</w:t>
+      </w:r>
+      <w:r>
+        <w:rPr>
+          <w:rFonts w:ascii="Times New Roman" w:hAnsi="Times New Roman" w:cs="Times New Roman"/>
+          <w:color w:val="auto"/>
+          <w:sz w:val="24"/>
+          <w:szCs w:val="24"/>
+        </w:rPr>
+        <w:t xml:space="preserve"> robust, scalable, and user-friendly mobile applications.</w:t>
+      </w:r>
+    </w:p>
+    <w:p>
+      <w:pPr>
+        <w:spacing w:line="300" w:lineRule="auto"/>
+        <w:rPr>
+          <w:rFonts w:ascii="Times New Roman" w:hAnsi="Times New Roman" w:cs="Times New Roman"/>
+          <w:color w:val="auto"/>
+          <w:sz w:val="24"/>
+          <w:szCs w:val="24"/>
+        </w:rPr>
+      </w:pPr>
+      <w:r>
+        <w:rPr>
+          <w:rFonts w:ascii="Times New Roman" w:hAnsi="Times New Roman" w:cs="Times New Roman"/>
+          <w:color w:val="auto"/>
+          <w:sz w:val="24"/>
+          <w:szCs w:val="24"/>
+        </w:rPr>
+        <w:t>Our project focuses on identifying different existing applications, testing them, and building more efficient, bug-free software that can be incorporated into many different industrial solutions.</w:t>
+      </w:r>
+    </w:p>
+    <w:p>
+      <w:pPr>
+        <w:rPr>
+          <w:rFonts w:ascii="Times New Roman" w:hAnsi="Times New Roman" w:cs="Times New Roman"/>
+          <w:color w:val="auto"/>
+          <w:sz w:val="24"/>
+          <w:szCs w:val="24"/>
+        </w:rPr>
+      </w:pPr>
+      <w:r>
+        <w:rPr>
+          <w:rFonts w:ascii="Times New Roman" w:hAnsi="Times New Roman" w:cs="Times New Roman"/>
+          <w:color w:val="auto"/>
+          <w:sz w:val="24"/>
+          <w:szCs w:val="24"/>
+        </w:rPr>
+        <w:br w:type="page"/>
+      </w:r>
+    </w:p>
+    <w:p>
+      <w:pPr>
+        <w:spacing w:line="300" w:lineRule="auto"/>
+        <w:rPr>
+          <w:rFonts w:ascii="Times New Roman" w:hAnsi="Times New Roman" w:cs="Times New Roman"/>
+          <w:color w:val="auto"/>
+          <w:sz w:val="28"/>
+          <w:szCs w:val="28"/>
+        </w:rPr>
+      </w:pPr>
+      <w:r>
+        <w:rPr>
+          <w:rFonts w:ascii="Times New Roman" w:hAnsi="Times New Roman" w:cs="Times New Roman"/>
+          <w:color w:val="auto"/>
+          <w:sz w:val="28"/>
+          <w:szCs w:val="28"/>
+        </w:rPr>
+        <w:lastRenderedPageBreak/>
+        <w:t>OBJECTIVES:</w:t>
+      </w:r>
+    </w:p>
+    <w:p>
+      <w:pPr>
+        <w:pStyle w:val="ListParagraph"/>
+        <w:numPr>
+          <w:ilvl w:val="0"/>
+          <w:numId w:val="2"/>
+        </w:numPr>
+        <w:spacing w:line="300" w:lineRule="auto"/>
+        <w:rPr>
+          <w:rFonts w:ascii="Times New Roman" w:hAnsi="Times New Roman" w:cs="Times New Roman"/>
+          <w:color w:val="auto"/>
+        </w:rPr>
+      </w:pPr>
+      <w:r>
+        <w:rPr>
+          <w:rFonts w:ascii="Times New Roman" w:hAnsi="Times New Roman" w:cs="Times New Roman"/>
+          <w:color w:val="auto"/>
+          <w:sz w:val="24"/>
+          <w:szCs w:val="24"/>
+        </w:rPr>
+        <w:t>To learn about the different algorithms used in the process of Steganography.</w:t>
+      </w:r>
+    </w:p>
+    <w:p>
+      <w:pPr>
+        <w:pStyle w:val="ListParagraph"/>
+        <w:numPr>
+          <w:ilvl w:val="0"/>
+          <w:numId w:val="2"/>
+        </w:numPr>
+        <w:spacing w:line="300" w:lineRule="auto"/>
+        <w:rPr>
+          <w:rFonts w:ascii="Times New Roman" w:hAnsi="Times New Roman" w:cs="Times New Roman"/>
+          <w:color w:val="auto"/>
+        </w:rPr>
+      </w:pPr>
+      <w:r>
+        <w:rPr>
+          <w:rFonts w:ascii="Times New Roman" w:hAnsi="Times New Roman" w:cs="Times New Roman"/>
+          <w:color w:val="auto"/>
+          <w:sz w:val="24"/>
+          <w:szCs w:val="24"/>
+        </w:rPr>
+        <w:t>Discover and test the existing Steganography Applications and learn the technologies behind them.</w:t>
+      </w:r>
+    </w:p>
+    <w:p>
+      <w:pPr>
+        <w:pStyle w:val="ListParagraph"/>
+        <w:numPr>
+          <w:ilvl w:val="0"/>
+          <w:numId w:val="2"/>
+        </w:numPr>
+        <w:spacing w:line="300" w:lineRule="auto"/>
+        <w:rPr>
+          <w:rFonts w:ascii="Times New Roman" w:hAnsi="Times New Roman" w:cs="Times New Roman"/>
+          <w:color w:val="auto"/>
+        </w:rPr>
+      </w:pPr>
+      <w:r>
+        <w:rPr>
+          <w:rFonts w:ascii="Times New Roman" w:hAnsi="Times New Roman" w:cs="Times New Roman"/>
+          <w:color w:val="auto"/>
+          <w:sz w:val="24"/>
+          <w:szCs w:val="24"/>
+        </w:rPr>
+        <w:t>Identify the different Algorithms used for it.</w:t>
+      </w:r>
+    </w:p>
+    <w:p>
+      <w:pPr>
+        <w:pStyle w:val="ListParagraph"/>
+        <w:numPr>
+          <w:ilvl w:val="0"/>
+          <w:numId w:val="2"/>
+        </w:numPr>
+        <w:spacing w:line="300" w:lineRule="auto"/>
+        <w:rPr>
+          <w:rFonts w:ascii="Times New Roman" w:hAnsi="Times New Roman" w:cs="Times New Roman"/>
+          <w:color w:val="auto"/>
+        </w:rPr>
+      </w:pPr>
+      <w:r>
+        <w:rPr>
+          <w:rFonts w:ascii="Times New Roman" w:hAnsi="Times New Roman" w:cs="Times New Roman"/>
+          <w:color w:val="auto"/>
+          <w:sz w:val="24"/>
+          <w:szCs w:val="24"/>
+        </w:rPr>
+        <w:t>Implement our own Steganography Application using the learned techniques.</w:t>
+      </w:r>
+    </w:p>
+    <w:p>
+      <w:pPr>
+        <w:spacing w:line="300" w:lineRule="auto"/>
+        <w:rPr>
+          <w:rFonts w:ascii="Times New Roman" w:hAnsi="Times New Roman" w:cs="Times New Roman"/>
+          <w:color w:val="auto"/>
+        </w:rPr>
+      </w:pPr>
+    </w:p>
+    <w:p>
+      <w:pPr>
+        <w:spacing w:line="300" w:lineRule="auto"/>
+        <w:rPr>
+          <w:rFonts w:ascii="Times New Roman" w:hAnsi="Times New Roman" w:cs="Times New Roman"/>
+          <w:color w:val="auto"/>
+          <w:sz w:val="28"/>
+          <w:szCs w:val="28"/>
+        </w:rPr>
+      </w:pPr>
+      <w:r>
+        <w:rPr>
+          <w:rFonts w:ascii="Times New Roman" w:hAnsi="Times New Roman" w:cs="Times New Roman"/>
+          <w:color w:val="auto"/>
+          <w:sz w:val="28"/>
+          <w:szCs w:val="28"/>
+        </w:rPr>
+        <w:t>TECHNOLOGIES USED:</w:t>
+      </w:r>
+    </w:p>
+    <w:p>
+      <w:pPr>
+        <w:spacing w:line="276" w:lineRule="auto"/>
+        <w:rPr>
+          <w:rFonts w:ascii="Times New Roman" w:hAnsi="Times New Roman" w:cs="Times New Roman"/>
+          <w:color w:val="auto"/>
+          <w:sz w:val="24"/>
+          <w:szCs w:val="24"/>
+        </w:rPr>
+      </w:pPr>
+      <w:r>
+        <w:rPr>
+          <w:rFonts w:ascii="Times New Roman" w:hAnsi="Times New Roman" w:cs="Times New Roman"/>
+          <w:color w:val="auto"/>
+          <w:sz w:val="24"/>
+          <w:szCs w:val="24"/>
+        </w:rPr>
+        <w:t>OS</w:t>
+      </w:r>
+      <w:r>
+        <w:rPr>
+          <w:rFonts w:ascii="Times New Roman" w:hAnsi="Times New Roman" w:cs="Times New Roman"/>
+          <w:color w:val="auto"/>
+          <w:sz w:val="24"/>
+          <w:szCs w:val="24"/>
+        </w:rPr>
+        <w:tab/>
+      </w:r>
+      <w:r>
+        <w:rPr>
+          <w:rFonts w:ascii="Times New Roman" w:hAnsi="Times New Roman" w:cs="Times New Roman"/>
+          <w:color w:val="auto"/>
+          <w:sz w:val="24"/>
+          <w:szCs w:val="24"/>
+        </w:rPr>
+        <w:tab/>
+      </w:r>
+      <w:r>
+        <w:rPr>
+          <w:rFonts w:ascii="Times New Roman" w:hAnsi="Times New Roman" w:cs="Times New Roman"/>
+          <w:color w:val="auto"/>
+          <w:sz w:val="24"/>
+          <w:szCs w:val="24"/>
+        </w:rPr>
+        <w:tab/>
+      </w:r>
+      <w:r>
+        <w:rPr>
+          <w:rFonts w:ascii="Times New Roman" w:hAnsi="Times New Roman" w:cs="Times New Roman"/>
+          <w:color w:val="auto"/>
+          <w:sz w:val="24"/>
+          <w:szCs w:val="24"/>
+        </w:rPr>
+        <w:tab/>
+      </w:r>
+      <w:r>
+        <w:rPr>
+          <w:rFonts w:ascii="Times New Roman" w:hAnsi="Times New Roman" w:cs="Times New Roman"/>
+          <w:color w:val="auto"/>
+          <w:sz w:val="24"/>
+          <w:szCs w:val="24"/>
+        </w:rPr>
+        <w:t>:</w:t>
+      </w:r>
+      <w:r>
+        <w:rPr>
+          <w:rFonts w:ascii="Times New Roman" w:hAnsi="Times New Roman" w:cs="Times New Roman"/>
+          <w:color w:val="auto"/>
+          <w:sz w:val="24"/>
+          <w:szCs w:val="24"/>
+        </w:rPr>
+        <w:tab/>
+        <w:t>Android</w:t>
+      </w:r>
+    </w:p>
+    <w:p>
+      <w:pPr>
+        <w:spacing w:line="276" w:lineRule="auto"/>
+        <w:rPr>
+          <w:rFonts w:ascii="Times New Roman" w:hAnsi="Times New Roman" w:cs="Times New Roman"/>
+          <w:color w:val="auto"/>
+          <w:sz w:val="24"/>
+          <w:szCs w:val="24"/>
+        </w:rPr>
+      </w:pPr>
+      <w:r>
+        <w:rPr>
+          <w:rFonts w:ascii="Times New Roman" w:hAnsi="Times New Roman" w:cs="Times New Roman"/>
+          <w:color w:val="auto"/>
+          <w:sz w:val="24"/>
+          <w:szCs w:val="24"/>
+        </w:rPr>
+        <w:t>Programming Language</w:t>
+      </w:r>
+      <w:r>
+        <w:rPr>
+          <w:rFonts w:ascii="Times New Roman" w:hAnsi="Times New Roman" w:cs="Times New Roman"/>
+          <w:color w:val="auto"/>
+          <w:sz w:val="24"/>
+          <w:szCs w:val="24"/>
+        </w:rPr>
+        <w:tab/>
+        <w:t>:</w:t>
+      </w:r>
+      <w:r>
+        <w:rPr>
+          <w:rFonts w:ascii="Times New Roman" w:hAnsi="Times New Roman" w:cs="Times New Roman"/>
+          <w:color w:val="auto"/>
+          <w:sz w:val="24"/>
+          <w:szCs w:val="24"/>
+        </w:rPr>
+        <w:tab/>
+        <w:t>XML, Java</w:t>
+      </w:r>
+    </w:p>
+    <w:p>
+      <w:pPr>
+        <w:spacing w:line="276" w:lineRule="auto"/>
+        <w:rPr>
+          <w:rFonts w:ascii="Times New Roman" w:hAnsi="Times New Roman" w:cs="Times New Roman"/>
+          <w:color w:val="auto"/>
+          <w:sz w:val="24"/>
+          <w:szCs w:val="24"/>
+        </w:rPr>
+      </w:pPr>
+      <w:r>
+        <w:rPr>
+          <w:rFonts w:ascii="Times New Roman" w:hAnsi="Times New Roman" w:cs="Times New Roman"/>
+          <w:color w:val="auto"/>
+          <w:sz w:val="24"/>
+          <w:szCs w:val="24"/>
+        </w:rPr>
+        <w:t>Algorithms Used</w:t>
+      </w:r>
+      <w:r>
+        <w:rPr>
+          <w:rFonts w:ascii="Times New Roman" w:hAnsi="Times New Roman" w:cs="Times New Roman"/>
+          <w:color w:val="auto"/>
+          <w:sz w:val="24"/>
+          <w:szCs w:val="24"/>
+        </w:rPr>
+        <w:tab/>
+      </w:r>
+      <w:r>
+        <w:rPr>
+          <w:rFonts w:ascii="Times New Roman" w:hAnsi="Times New Roman" w:cs="Times New Roman"/>
+          <w:color w:val="auto"/>
+          <w:sz w:val="24"/>
+          <w:szCs w:val="24"/>
+        </w:rPr>
+        <w:tab/>
+        <w:t>:</w:t>
+      </w:r>
+      <w:r>
+        <w:rPr>
+          <w:rFonts w:ascii="Times New Roman" w:hAnsi="Times New Roman" w:cs="Times New Roman"/>
+          <w:color w:val="auto"/>
+          <w:sz w:val="24"/>
+          <w:szCs w:val="24"/>
+        </w:rPr>
+        <w:tab/>
+        <w:t>RSA, DES</w:t>
+      </w:r>
+      <w:r>
+        <w:rPr>
+          <w:rFonts w:ascii="Times New Roman" w:hAnsi="Times New Roman" w:cs="Times New Roman"/>
+          <w:color w:val="auto"/>
+          <w:sz w:val="24"/>
+          <w:szCs w:val="24"/>
+        </w:rPr>
+        <w:t>, AES</w:t>
+      </w:r>
+    </w:p>
+    <w:p>
+      <w:pPr>
+        <w:spacing w:line="276" w:lineRule="auto"/>
+        <w:rPr>
+          <w:rFonts w:ascii="Times New Roman" w:hAnsi="Times New Roman" w:cs="Times New Roman"/>
+          <w:color w:val="auto"/>
+          <w:sz w:val="24"/>
+          <w:szCs w:val="24"/>
+        </w:rPr>
+      </w:pPr>
+    </w:p>
+    <w:p>
+      <w:pPr>
+        <w:spacing w:line="300" w:lineRule="auto"/>
+        <w:rPr>
+          <w:rFonts w:ascii="Times New Roman" w:hAnsi="Times New Roman" w:cs="Times New Roman"/>
+          <w:color w:val="auto"/>
+          <w:sz w:val="28"/>
+          <w:szCs w:val="28"/>
+        </w:rPr>
+      </w:pPr>
+      <w:r>
+        <w:rPr>
+          <w:rFonts w:ascii="Times New Roman" w:hAnsi="Times New Roman" w:cs="Times New Roman"/>
+          <w:color w:val="auto"/>
+          <w:sz w:val="28"/>
+          <w:szCs w:val="28"/>
+        </w:rPr>
+        <w:t>DIAGRAM:</w:t>
+      </w:r>
+      <w:r>
+        <w:rPr>
+          <w:rFonts w:ascii="Times New Roman" w:hAnsi="Times New Roman" w:cs="Times New Roman"/>
+          <w:noProof/>
           <w:color w:val="auto"/>
           <w:sz w:val="28"/>
           <w:szCs w:val="28"/>
         </w:rPr>
         <w:t xml:space="preserve"> </w:t>
       </w:r>
+    </w:p>
+    <w:p>
+      <w:pPr>
+        <w:spacing w:line="300" w:lineRule="auto"/>
+        <w:jc w:val="center"/>
+        <w:rPr>
+          <w:rFonts w:ascii="Times New Roman" w:hAnsi="Times New Roman" w:cs="Times New Roman"/>
+          <w:color w:val="auto"/>
+          <w:sz w:val="20"/>
+          <w:szCs w:val="20"/>
+        </w:rPr>
+      </w:pPr>
+      <w:r>
+        <w:rPr>
+          <w:rFonts w:ascii="Times New Roman" w:hAnsi="Times New Roman" w:cs="Times New Roman"/>
+          <w:noProof/>
+          <w:color w:val="auto"/>
+          <w:sz w:val="28"/>
+          <w:szCs w:val="28"/>
+        </w:rPr>
+        <w:drawing>
+          <wp:inline distT="0" distB="0" distL="0" distR="0" wp14:anchorId="2E95074E" wp14:editId="210F92BD">
+            <wp:extent cx="2301416" cy="5026878"/>
+            <wp:effectExtent l="0" t="0" r="3810" b="2540"/>
+            <wp:docPr id="876583659" name="Picture 1"/>
+            <wp:cNvGraphicFramePr>
+              <a:graphicFrameLocks xmlns:a="http://schemas.openxmlformats.org/drawingml/2006/main" noChangeAspect="1"/>
+            </wp:cNvGraphicFramePr>
+            <a:graphic xmlns:a="http://schemas.openxmlformats.org/drawingml/2006/main">
+              <a:graphicData uri="http://schemas.openxmlformats.org/drawingml/2006/picture">
+                <pic:pic xmlns:pic="http://schemas.openxmlformats.org/drawingml/2006/picture">
+                  <pic:nvPicPr>
+                    <pic:cNvPr id="876583659" name="Picture 876583659"/>
+                    <pic:cNvPicPr/>
+                  </pic:nvPicPr>
+                  <pic:blipFill>
+                    <a:blip r:embed="rId9" cstate="print">
+                      <a:biLevel thresh="75000"/>
+                      <a:extLst>
+                        <a:ext uri="{28A0092B-C50C-407E-A947-70E740481C1C}">
+                          <a14:useLocalDpi xmlns:a14="http://schemas.microsoft.com/office/drawing/2010/main" val="0"/>
+                        </a:ext>
+                      </a:extLst>
+                    </a:blip>
+                    <a:stretch>
+                      <a:fillRect/>
+                    </a:stretch>
+                  </pic:blipFill>
+                  <pic:spPr>
+                    <a:xfrm>
+                      <a:off x="0" y="0"/>
+                      <a:ext cx="2307174" cy="5039456"/>
+                    </a:xfrm>
+                    <a:prstGeom prst="rect">
+                      <a:avLst/>
+                    </a:prstGeom>
+                  </pic:spPr>
+                </pic:pic>
+              </a:graphicData>
+            </a:graphic>
+          </wp:inline>
+        </w:drawing>
+      </w:r>
+    </w:p>
+    <w:p>
+      <w:pPr>
+        <w:spacing w:line="300" w:lineRule="auto"/>
+        <w:jc w:val="center"/>
+        <w:rPr>
+          <w:rFonts w:ascii="Times New Roman" w:hAnsi="Times New Roman" w:cs="Times New Roman"/>
+          <w:color w:val="auto"/>
+          <w:sz w:val="20"/>
+          <w:szCs w:val="20"/>
+        </w:rPr>
+      </w:pPr>
+      <w:r>
+        <w:rPr>
+          <w:rFonts w:ascii="Times New Roman" w:hAnsi="Times New Roman" w:cs="Times New Roman"/>
+          <w:color w:val="auto"/>
+          <w:sz w:val="20"/>
+          <w:szCs w:val="20"/>
+        </w:rPr>
+        <w:t>Fig 1: Flowchart of Application working</w:t>
+      </w:r>
+    </w:p>
+    <w:p>
+      <w:pPr>
+        <w:spacing w:line="300" w:lineRule="auto"/>
+        <w:jc w:val="center"/>
+        <w:rPr>
+          <w:rFonts w:ascii="Times New Roman" w:hAnsi="Times New Roman" w:cs="Times New Roman"/>
+          <w:color w:val="auto"/>
+          <w:sz w:val="20"/>
+          <w:szCs w:val="20"/>
+        </w:rPr>
+      </w:pPr>
+      <w:r>
+        <w:rPr>
+          <w:noProof/>
+        </w:rPr>
+        <w:lastRenderedPageBreak/>
+        <w:drawing>
+          <wp:inline distT="0" distB="0" distL="0" distR="0" wp14:anchorId="7F9A038F" wp14:editId="52877BB6">
+            <wp:extent cx="4794001" cy="2110740"/>
+            <wp:effectExtent l="0" t="0" r="6985" b="3810"/>
+            <wp:docPr id="1577650515" name="Picture 2" descr="PPT - Steganography Tutorial | How To Hide Text Inside The Image ..."/>
+            <wp:cNvGraphicFramePr>
+              <a:graphicFrameLocks xmlns:a="http://schemas.openxmlformats.org/drawingml/2006/main" noChangeAspect="1"/>
+            </wp:cNvGraphicFramePr>
+            <a:graphic xmlns:a="http://schemas.openxmlformats.org/drawingml/2006/main">
+              <a:graphicData uri="http://schemas.openxmlformats.org/drawingml/2006/picture">
+                <pic:pic xmlns:pic="http://schemas.openxmlformats.org/drawingml/2006/picture">
+                  <pic:nvPicPr>
+                    <pic:cNvPr id="0" name="Picture 1" descr="PPT - Steganography Tutorial | How To Hide Text Inside The Image ..."/>
+                    <pic:cNvPicPr>
+                      <a:picLocks noChangeAspect="1" noChangeArrowheads="1"/>
+                    </pic:cNvPicPr>
+                  </pic:nvPicPr>
+                  <pic:blipFill rotWithShape="1">
+                    <a:blip r:embed="rId10">
+                      <a:extLst>
+                        <a:ext uri="{BEBA8EAE-BF5A-486C-A8C5-ECC9F3942E4B}">
+                          <a14:imgProps xmlns:a14="http://schemas.microsoft.com/office/drawing/2010/main">
+                            <a14:imgLayer r:embed="rId11">
+                              <a14:imgEffect>
+                                <a14:saturation sat="300000"/>
+                              </a14:imgEffect>
+                            </a14:imgLayer>
+                          </a14:imgProps>
+                        </a:ext>
+                        <a:ext uri="{28A0092B-C50C-407E-A947-70E740481C1C}">
+                          <a14:useLocalDpi xmlns:a14="http://schemas.microsoft.com/office/drawing/2010/main" val="0"/>
+                        </a:ext>
+                      </a:extLst>
+                    </a:blip>
+                    <a:srcRect l="3457" t="18125" r="4143" b="9846"/>
+                    <a:stretch/>
+                  </pic:blipFill>
+                  <pic:spPr bwMode="auto">
+                    <a:xfrm>
+                      <a:off x="0" y="0"/>
+                      <a:ext cx="4801810" cy="2114178"/>
+                    </a:xfrm>
+                    <a:prstGeom prst="rect">
+                      <a:avLst/>
+                    </a:prstGeom>
+                    <a:noFill/>
+                    <a:ln>
+                      <a:noFill/>
+                    </a:ln>
+                    <a:extLst>
+                      <a:ext uri="{53640926-AAD7-44D8-BBD7-CCE9431645EC}">
+                        <a14:shadowObscured xmlns:a14="http://schemas.microsoft.com/office/drawing/2010/main"/>
+                      </a:ext>
+                    </a:extLst>
+                  </pic:spPr>
+                </pic:pic>
+              </a:graphicData>
+            </a:graphic>
+          </wp:inline>
+        </w:drawing>
+      </w:r>
+    </w:p>
+    <w:p>
+      <w:pPr>
+        <w:spacing w:line="276" w:lineRule="auto"/>
+        <w:jc w:val="center"/>
+        <w:rPr>
+          <w:rFonts w:ascii="Times New Roman" w:hAnsi="Times New Roman" w:cs="Times New Roman"/>
+          <w:color w:val="auto"/>
+          <w:sz w:val="24"/>
+          <w:szCs w:val="24"/>
+        </w:rPr>
+      </w:pPr>
+      <w:r>
+        <w:rPr>
+          <w:rFonts w:ascii="Times New Roman" w:hAnsi="Times New Roman" w:cs="Times New Roman"/>
+          <w:color w:val="auto"/>
+          <w:sz w:val="20"/>
+          <w:szCs w:val="20"/>
+        </w:rPr>
+        <w:t xml:space="preserve">Fig </w:t>
+      </w:r>
+      <w:r>
+        <w:rPr>
+          <w:rFonts w:ascii="Times New Roman" w:hAnsi="Times New Roman" w:cs="Times New Roman"/>
+          <w:color w:val="auto"/>
+          <w:sz w:val="20"/>
+          <w:szCs w:val="20"/>
+        </w:rPr>
+        <w:t>2</w:t>
+      </w:r>
+      <w:r>
+        <w:rPr>
+          <w:rFonts w:ascii="Times New Roman" w:hAnsi="Times New Roman" w:cs="Times New Roman"/>
+          <w:color w:val="auto"/>
+          <w:sz w:val="20"/>
+          <w:szCs w:val="20"/>
+        </w:rPr>
+        <w:t xml:space="preserve">: </w:t>
+      </w:r>
+      <w:r>
+        <w:rPr>
+          <w:rFonts w:ascii="Times New Roman" w:hAnsi="Times New Roman" w:cs="Times New Roman"/>
+          <w:color w:val="auto"/>
+          <w:sz w:val="20"/>
+          <w:szCs w:val="20"/>
+        </w:rPr>
+        <w:t>Process of Steganography</w:t>
+      </w:r>
+    </w:p>
+    <w:p>
+      <w:pPr>
+        <w:spacing w:line="300" w:lineRule="auto"/>
+        <w:rPr>
+          <w:rFonts w:ascii="Times New Roman" w:hAnsi="Times New Roman" w:cs="Times New Roman"/>
+          <w:color w:val="auto"/>
+          <w:sz w:val="24"/>
+          <w:szCs w:val="24"/>
+        </w:rPr>
+      </w:pPr>
+    </w:p>
+    <w:p>
+      <w:pPr>
+        <w:spacing w:line="300" w:lineRule="auto"/>
+        <w:rPr>
+          <w:rFonts w:ascii="Times New Roman" w:hAnsi="Times New Roman" w:cs="Times New Roman"/>
+          <w:color w:val="auto"/>
+          <w:sz w:val="28"/>
+          <w:szCs w:val="28"/>
+        </w:rPr>
+      </w:pPr>
+      <w:r>
+        <w:rPr>
+          <w:rFonts w:ascii="Times New Roman" w:hAnsi="Times New Roman" w:cs="Times New Roman"/>
+          <w:color w:val="auto"/>
+          <w:sz w:val="28"/>
+          <w:szCs w:val="28"/>
+        </w:rPr>
+        <w:t>EXPECTED OUTCOME:</w:t>
+      </w:r>
+    </w:p>
+    <w:p>
+      <w:pPr>
+        <w:pStyle w:val="ListParagraph"/>
+        <w:numPr>
+          <w:ilvl w:val="0"/>
+          <w:numId w:val="3"/>
+        </w:numPr>
+        <w:spacing w:line="300" w:lineRule="auto"/>
+        <w:rPr>
+          <w:rFonts w:ascii="Times New Roman" w:hAnsi="Times New Roman" w:cs="Times New Roman"/>
+          <w:color w:val="auto"/>
+          <w:sz w:val="28"/>
+          <w:szCs w:val="28"/>
+        </w:rPr>
+      </w:pPr>
+      <w:r>
+        <w:rPr>
+          <w:rFonts w:ascii="Times New Roman" w:hAnsi="Times New Roman" w:cs="Times New Roman"/>
+          <w:color w:val="auto"/>
+          <w:sz w:val="24"/>
+          <w:szCs w:val="24"/>
+        </w:rPr>
+        <w:t>Android Application with User Interaction – Registration and Login.</w:t>
+      </w:r>
+    </w:p>
+    <w:p>
+      <w:pPr>
+        <w:pStyle w:val="ListParagraph"/>
+        <w:numPr>
+          <w:ilvl w:val="0"/>
+          <w:numId w:val="3"/>
+        </w:numPr>
+        <w:spacing w:line="300" w:lineRule="auto"/>
+        <w:rPr>
+          <w:rFonts w:ascii="Times New Roman" w:hAnsi="Times New Roman" w:cs="Times New Roman"/>
+          <w:color w:val="auto"/>
+          <w:sz w:val="28"/>
+          <w:szCs w:val="28"/>
+        </w:rPr>
+      </w:pPr>
+      <w:r>
+        <w:rPr>
+          <w:rFonts w:ascii="Times New Roman" w:hAnsi="Times New Roman" w:cs="Times New Roman"/>
+          <w:color w:val="auto"/>
+          <w:sz w:val="24"/>
+          <w:szCs w:val="24"/>
+        </w:rPr>
+        <w:t>It also includes – Encoding and Decoding of Secret messages within Images.</w:t>
+      </w:r>
+    </w:p>
+    <w:p>
+      <w:pPr>
+        <w:pStyle w:val="ListParagraph"/>
+        <w:numPr>
+          <w:ilvl w:val="0"/>
+          <w:numId w:val="3"/>
+        </w:numPr>
+        <w:spacing w:line="300" w:lineRule="auto"/>
+        <w:rPr>
+          <w:rFonts w:ascii="Times New Roman" w:hAnsi="Times New Roman" w:cs="Times New Roman"/>
+          <w:color w:val="auto"/>
+          <w:sz w:val="28"/>
+          <w:szCs w:val="28"/>
+        </w:rPr>
+      </w:pPr>
+      <w:r>
+        <w:rPr>
+          <w:rFonts w:ascii="Times New Roman" w:hAnsi="Times New Roman" w:cs="Times New Roman"/>
+          <w:color w:val="auto"/>
+          <w:sz w:val="24"/>
+          <w:szCs w:val="24"/>
+        </w:rPr>
+        <w:t>Sharing of the images is also included.</w:t>
+      </w:r>
+    </w:p>
+    <w:p>
+      <w:pPr>
+        <w:spacing w:line="300" w:lineRule="auto"/>
+        <w:rPr>
+          <w:rFonts w:ascii="Times New Roman" w:hAnsi="Times New Roman" w:cs="Times New Roman"/>
+          <w:color w:val="auto"/>
+          <w:sz w:val="28"/>
+          <w:szCs w:val="28"/>
+        </w:rPr>
+      </w:pPr>
+    </w:p>
+    <w:p>
+      <w:pPr>
+        <w:spacing w:line="300" w:lineRule="auto"/>
+        <w:rPr>
+          <w:rFonts w:ascii="Times New Roman" w:hAnsi="Times New Roman" w:cs="Times New Roman"/>
+          <w:color w:val="auto"/>
+          <w:sz w:val="28"/>
+          <w:szCs w:val="28"/>
+        </w:rPr>
+      </w:pPr>
+      <w:r>
+        <w:rPr>
+          <w:rFonts w:ascii="Times New Roman" w:hAnsi="Times New Roman" w:cs="Times New Roman"/>
+          <w:color w:val="auto"/>
+          <w:sz w:val="28"/>
+          <w:szCs w:val="28"/>
+        </w:rPr>
+        <w:t>REFERENCES:</w:t>
+      </w:r>
+    </w:p>
+    <w:p>
+      <w:pPr>
+        <w:spacing w:line="300" w:lineRule="auto"/>
+        <w:rPr>
+          <w:rFonts w:ascii="Arial" w:hAnsi="Arial" w:cs="Arial"/>
+          <w:color w:val="222222"/>
+          <w:sz w:val="20"/>
+          <w:szCs w:val="20"/>
+          <w:shd w:val="clear" w:color="auto" w:fill="FFFFFF"/>
+        </w:rPr>
+      </w:pPr>
+      <w:r>
+        <w:rPr>
+          <w:rFonts w:ascii="Arial" w:hAnsi="Arial" w:cs="Arial"/>
+          <w:color w:val="222222"/>
+          <w:sz w:val="20"/>
+          <w:szCs w:val="20"/>
+          <w:shd w:val="clear" w:color="auto" w:fill="FFFFFF"/>
+        </w:rPr>
+        <w:t xml:space="preserve">[1] </w:t>
+      </w:r>
+      <w:proofErr w:type="spellStart"/>
+      <w:r>
+        <w:rPr>
+          <w:rFonts w:ascii="Arial" w:hAnsi="Arial" w:cs="Arial"/>
+          <w:color w:val="222222"/>
+          <w:sz w:val="20"/>
+          <w:szCs w:val="20"/>
+          <w:shd w:val="clear" w:color="auto" w:fill="FFFFFF"/>
+        </w:rPr>
+        <w:t>Zavrak</w:t>
+      </w:r>
+      <w:proofErr w:type="spellEnd"/>
+      <w:r>
+        <w:rPr>
+          <w:rFonts w:ascii="Arial" w:hAnsi="Arial" w:cs="Arial"/>
+          <w:color w:val="222222"/>
+          <w:sz w:val="20"/>
+          <w:szCs w:val="20"/>
+          <w:shd w:val="clear" w:color="auto" w:fill="FFFFFF"/>
+        </w:rPr>
+        <w:t xml:space="preserve">, Sultan, </w:t>
+      </w:r>
+      <w:proofErr w:type="spellStart"/>
+      <w:r>
+        <w:rPr>
+          <w:rFonts w:ascii="Arial" w:hAnsi="Arial" w:cs="Arial"/>
+          <w:color w:val="222222"/>
+          <w:sz w:val="20"/>
+          <w:szCs w:val="20"/>
+          <w:shd w:val="clear" w:color="auto" w:fill="FFFFFF"/>
+        </w:rPr>
+        <w:t>Seyhmus</w:t>
+      </w:r>
+      <w:proofErr w:type="spellEnd"/>
+      <w:r>
+        <w:rPr>
+          <w:rFonts w:ascii="Arial" w:hAnsi="Arial" w:cs="Arial"/>
+          <w:color w:val="222222"/>
+          <w:sz w:val="20"/>
+          <w:szCs w:val="20"/>
+          <w:shd w:val="clear" w:color="auto" w:fill="FFFFFF"/>
+        </w:rPr>
+        <w:t xml:space="preserve"> Yilmaz, and Huseyin Bodur. "An Implementation of Android-based Steganography Application." </w:t>
+      </w:r>
+      <w:r>
+        <w:rPr>
+          <w:rFonts w:ascii="Arial" w:hAnsi="Arial" w:cs="Arial"/>
+          <w:color w:val="222222"/>
+          <w:sz w:val="20"/>
+          <w:szCs w:val="20"/>
+          <w:shd w:val="clear" w:color="auto" w:fill="FFFFFF"/>
+        </w:rPr>
+        <w:t>International Journal of Computer Science and Information Security</w:t>
+      </w:r>
+      <w:r>
+        <w:rPr>
+          <w:rFonts w:ascii="Arial" w:hAnsi="Arial" w:cs="Arial"/>
+          <w:color w:val="222222"/>
+          <w:sz w:val="20"/>
+          <w:szCs w:val="20"/>
+          <w:shd w:val="clear" w:color="auto" w:fill="FFFFFF"/>
+        </w:rPr>
+        <w:t> 13.12 (2015): 73</w:t>
+      </w:r>
+      <w:r>
+        <w:rPr>
+          <w:rFonts w:ascii="Arial" w:hAnsi="Arial" w:cs="Arial"/>
+          <w:color w:val="222222"/>
+          <w:sz w:val="20"/>
+          <w:szCs w:val="20"/>
+          <w:shd w:val="clear" w:color="auto" w:fill="FFFFFF"/>
+        </w:rPr>
+        <w:t>.</w:t>
+      </w:r>
+    </w:p>
+    <w:p>
+      <w:pPr>
+        <w:spacing w:line="300" w:lineRule="auto"/>
+        <w:rPr>
+          <w:rFonts w:ascii="Arial" w:hAnsi="Arial" w:cs="Arial"/>
+          <w:color w:val="222222"/>
+          <w:sz w:val="20"/>
+          <w:szCs w:val="20"/>
+          <w:shd w:val="clear" w:color="auto" w:fill="FFFFFF"/>
+        </w:rPr>
+      </w:pPr>
+      <w:r>
+        <w:rPr>
+          <w:rFonts w:ascii="Arial" w:hAnsi="Arial" w:cs="Arial"/>
+          <w:color w:val="222222"/>
+          <w:sz w:val="20"/>
+          <w:szCs w:val="20"/>
+          <w:shd w:val="clear" w:color="auto" w:fill="FFFFFF"/>
+        </w:rPr>
+        <w:t xml:space="preserve">[2] </w:t>
+      </w:r>
+      <w:r>
+        <w:rPr>
+          <w:rFonts w:ascii="Arial" w:hAnsi="Arial" w:cs="Arial"/>
+          <w:color w:val="222222"/>
+          <w:sz w:val="20"/>
+          <w:szCs w:val="20"/>
+          <w:shd w:val="clear" w:color="auto" w:fill="FFFFFF"/>
+        </w:rPr>
+        <w:t>Ullah, Azmat, and Mohsin Ijaz. "</w:t>
+      </w:r>
+      <w:proofErr w:type="spellStart"/>
+      <w:r>
+        <w:rPr>
+          <w:rFonts w:ascii="Arial" w:hAnsi="Arial" w:cs="Arial"/>
+          <w:color w:val="222222"/>
+          <w:sz w:val="20"/>
+          <w:szCs w:val="20"/>
+          <w:shd w:val="clear" w:color="auto" w:fill="FFFFFF"/>
+        </w:rPr>
+        <w:t>Stego</w:t>
+      </w:r>
+      <w:proofErr w:type="spellEnd"/>
+      <w:r>
+        <w:rPr>
+          <w:rFonts w:ascii="Arial" w:hAnsi="Arial" w:cs="Arial"/>
+          <w:color w:val="222222"/>
+          <w:sz w:val="20"/>
+          <w:szCs w:val="20"/>
+          <w:shd w:val="clear" w:color="auto" w:fill="FFFFFF"/>
+        </w:rPr>
+        <w:t xml:space="preserve"> App: Android based Image Steganography Application using LSB Algorithm." </w:t>
+      </w:r>
+      <w:r>
+        <w:rPr>
+          <w:rFonts w:ascii="Arial" w:hAnsi="Arial" w:cs="Arial"/>
+          <w:color w:val="222222"/>
+          <w:sz w:val="20"/>
+          <w:szCs w:val="20"/>
+          <w:shd w:val="clear" w:color="auto" w:fill="FFFFFF"/>
+        </w:rPr>
+        <w:t>Int. Res. J. Eng. Technol</w:t>
+      </w:r>
+      <w:r>
+        <w:rPr>
+          <w:rFonts w:ascii="Arial" w:hAnsi="Arial" w:cs="Arial"/>
+          <w:color w:val="222222"/>
+          <w:sz w:val="20"/>
+          <w:szCs w:val="20"/>
+          <w:shd w:val="clear" w:color="auto" w:fill="FFFFFF"/>
+        </w:rPr>
+        <w:t> 5.9 (2018): 862-865.</w:t>
+      </w:r>
+    </w:p>
+    <w:p>
+      <w:pPr>
+        <w:spacing w:line="300" w:lineRule="auto"/>
+        <w:rPr>
+          <w:rFonts w:ascii="Arial" w:hAnsi="Arial" w:cs="Arial"/>
+          <w:color w:val="222222"/>
+          <w:sz w:val="20"/>
+          <w:szCs w:val="20"/>
+          <w:shd w:val="clear" w:color="auto" w:fill="FFFFFF"/>
+        </w:rPr>
+      </w:pPr>
+      <w:r>
+        <w:rPr>
+          <w:rFonts w:ascii="Arial" w:hAnsi="Arial" w:cs="Arial"/>
+          <w:color w:val="222222"/>
+          <w:sz w:val="20"/>
+          <w:szCs w:val="20"/>
+          <w:shd w:val="clear" w:color="auto" w:fill="FFFFFF"/>
+        </w:rPr>
+        <w:t xml:space="preserve">[3] </w:t>
+      </w:r>
+      <w:proofErr w:type="spellStart"/>
+      <w:r>
+        <w:rPr>
+          <w:rFonts w:ascii="Arial" w:hAnsi="Arial" w:cs="Arial"/>
+          <w:color w:val="222222"/>
+          <w:sz w:val="20"/>
+          <w:szCs w:val="20"/>
+          <w:shd w:val="clear" w:color="auto" w:fill="FFFFFF"/>
+        </w:rPr>
+        <w:t>Bucerzan</w:t>
+      </w:r>
+      <w:proofErr w:type="spellEnd"/>
+      <w:r>
+        <w:rPr>
+          <w:rFonts w:ascii="Arial" w:hAnsi="Arial" w:cs="Arial"/>
+          <w:color w:val="222222"/>
+          <w:sz w:val="20"/>
+          <w:szCs w:val="20"/>
+          <w:shd w:val="clear" w:color="auto" w:fill="FFFFFF"/>
+        </w:rPr>
+        <w:t>, Dominic, Crina Ratiu, and Misu-Jan Manolescu. "</w:t>
+      </w:r>
+      <w:proofErr w:type="spellStart"/>
+      <w:r>
+        <w:rPr>
+          <w:rFonts w:ascii="Arial" w:hAnsi="Arial" w:cs="Arial"/>
+          <w:color w:val="222222"/>
+          <w:sz w:val="20"/>
+          <w:szCs w:val="20"/>
+          <w:shd w:val="clear" w:color="auto" w:fill="FFFFFF"/>
+        </w:rPr>
+        <w:t>SmartSteg</w:t>
+      </w:r>
+      <w:proofErr w:type="spellEnd"/>
+      <w:r>
+        <w:rPr>
+          <w:rFonts w:ascii="Arial" w:hAnsi="Arial" w:cs="Arial"/>
+          <w:color w:val="222222"/>
+          <w:sz w:val="20"/>
+          <w:szCs w:val="20"/>
+          <w:shd w:val="clear" w:color="auto" w:fill="FFFFFF"/>
+        </w:rPr>
+        <w:t xml:space="preserve">: A new </w:t>
+      </w:r>
+      <w:proofErr w:type="gramStart"/>
+      <w:r>
+        <w:rPr>
+          <w:rFonts w:ascii="Arial" w:hAnsi="Arial" w:cs="Arial"/>
+          <w:color w:val="222222"/>
+          <w:sz w:val="20"/>
+          <w:szCs w:val="20"/>
+          <w:shd w:val="clear" w:color="auto" w:fill="FFFFFF"/>
+        </w:rPr>
+        <w:t>android based</w:t>
+      </w:r>
+      <w:proofErr w:type="gramEnd"/>
+      <w:r>
+        <w:rPr>
+          <w:rFonts w:ascii="Arial" w:hAnsi="Arial" w:cs="Arial"/>
+          <w:color w:val="222222"/>
+          <w:sz w:val="20"/>
+          <w:szCs w:val="20"/>
+          <w:shd w:val="clear" w:color="auto" w:fill="FFFFFF"/>
+        </w:rPr>
+        <w:t xml:space="preserve"> steganography application." </w:t>
+      </w:r>
+      <w:r>
+        <w:rPr>
+          <w:rFonts w:ascii="Arial" w:hAnsi="Arial" w:cs="Arial"/>
+          <w:color w:val="222222"/>
+          <w:sz w:val="20"/>
+          <w:szCs w:val="20"/>
+          <w:shd w:val="clear" w:color="auto" w:fill="FFFFFF"/>
+        </w:rPr>
+        <w:t xml:space="preserve">Int. J. </w:t>
+      </w:r>
+      <w:proofErr w:type="spellStart"/>
+      <w:r>
+        <w:rPr>
+          <w:rFonts w:ascii="Arial" w:hAnsi="Arial" w:cs="Arial"/>
+          <w:color w:val="222222"/>
+          <w:sz w:val="20"/>
+          <w:szCs w:val="20"/>
+          <w:shd w:val="clear" w:color="auto" w:fill="FFFFFF"/>
+        </w:rPr>
+        <w:t>Comput</w:t>
+      </w:r>
+      <w:proofErr w:type="spellEnd"/>
+      <w:r>
+        <w:rPr>
+          <w:rFonts w:ascii="Arial" w:hAnsi="Arial" w:cs="Arial"/>
+          <w:color w:val="222222"/>
+          <w:sz w:val="20"/>
+          <w:szCs w:val="20"/>
+          <w:shd w:val="clear" w:color="auto" w:fill="FFFFFF"/>
+        </w:rPr>
+        <w:t xml:space="preserve">. </w:t>
+      </w:r>
+      <w:proofErr w:type="spellStart"/>
+      <w:r>
+        <w:rPr>
+          <w:rFonts w:ascii="Arial" w:hAnsi="Arial" w:cs="Arial"/>
+          <w:color w:val="222222"/>
+          <w:sz w:val="20"/>
+          <w:szCs w:val="20"/>
+          <w:shd w:val="clear" w:color="auto" w:fill="FFFFFF"/>
+        </w:rPr>
+        <w:t>Commun</w:t>
+      </w:r>
+      <w:proofErr w:type="spellEnd"/>
+      <w:r>
+        <w:rPr>
+          <w:rFonts w:ascii="Arial" w:hAnsi="Arial" w:cs="Arial"/>
+          <w:color w:val="222222"/>
+          <w:sz w:val="20"/>
+          <w:szCs w:val="20"/>
+          <w:shd w:val="clear" w:color="auto" w:fill="FFFFFF"/>
+        </w:rPr>
+        <w:t>. Control</w:t>
+      </w:r>
+      <w:r>
+        <w:rPr>
+          <w:rFonts w:ascii="Arial" w:hAnsi="Arial" w:cs="Arial"/>
+          <w:color w:val="222222"/>
+          <w:sz w:val="20"/>
+          <w:szCs w:val="20"/>
+          <w:shd w:val="clear" w:color="auto" w:fill="FFFFFF"/>
+        </w:rPr>
+        <w:t> 8.5 (2013): 681-688.</w:t>
+      </w:r>
+    </w:p>
+    <w:p>
+      <w:pPr>
+        <w:spacing w:line="300" w:lineRule="auto"/>
+        <w:rPr>
+          <w:rFonts w:ascii="Arial" w:hAnsi="Arial" w:cs="Arial"/>
+          <w:color w:val="222222"/>
+          <w:sz w:val="20"/>
+          <w:szCs w:val="20"/>
+          <w:shd w:val="clear" w:color="auto" w:fill="FFFFFF"/>
+        </w:rPr>
+      </w:pPr>
+      <w:r>
+        <w:rPr>
+          <w:rFonts w:ascii="Arial" w:hAnsi="Arial" w:cs="Arial"/>
+          <w:color w:val="222222"/>
+          <w:sz w:val="20"/>
+          <w:szCs w:val="20"/>
+          <w:shd w:val="clear" w:color="auto" w:fill="FFFFFF"/>
+        </w:rPr>
+        <w:t xml:space="preserve">[4] </w:t>
+      </w:r>
+      <w:proofErr w:type="spellStart"/>
+      <w:r>
+        <w:rPr>
+          <w:rFonts w:ascii="Arial" w:hAnsi="Arial" w:cs="Arial"/>
+          <w:color w:val="222222"/>
+          <w:sz w:val="20"/>
+          <w:szCs w:val="20"/>
+          <w:shd w:val="clear" w:color="auto" w:fill="FFFFFF"/>
+        </w:rPr>
+        <w:t>Apau</w:t>
+      </w:r>
+      <w:proofErr w:type="spellEnd"/>
+      <w:r>
+        <w:rPr>
+          <w:rFonts w:ascii="Arial" w:hAnsi="Arial" w:cs="Arial"/>
+          <w:color w:val="222222"/>
+          <w:sz w:val="20"/>
+          <w:szCs w:val="20"/>
+          <w:shd w:val="clear" w:color="auto" w:fill="FFFFFF"/>
+        </w:rPr>
+        <w:t>, Richard, and Clement Adomako. "Design of image steganography based on RSA algorithm and LSB insertion for android smartphones." </w:t>
+      </w:r>
+      <w:r>
+        <w:rPr>
+          <w:rFonts w:ascii="Arial" w:hAnsi="Arial" w:cs="Arial"/>
+          <w:color w:val="222222"/>
+          <w:sz w:val="20"/>
+          <w:szCs w:val="20"/>
+          <w:shd w:val="clear" w:color="auto" w:fill="FFFFFF"/>
+        </w:rPr>
+        <w:t>International Journal of Computer Applications</w:t>
+      </w:r>
+      <w:r>
+        <w:rPr>
+          <w:rFonts w:ascii="Arial" w:hAnsi="Arial" w:cs="Arial"/>
+          <w:color w:val="222222"/>
+          <w:sz w:val="20"/>
+          <w:szCs w:val="20"/>
+          <w:shd w:val="clear" w:color="auto" w:fill="FFFFFF"/>
+        </w:rPr>
+        <w:t> 164.1 (2017): 0975-8887.</w:t>
+      </w:r>
+    </w:p>
+    <w:p>
+      <w:pPr>
+        <w:spacing w:line="300" w:lineRule="auto"/>
+        <w:rPr>
+          <w:rFonts w:ascii="Times New Roman" w:hAnsi="Times New Roman" w:cs="Times New Roman"/>
+          <w:color w:val="auto"/>
+        </w:rPr>
+      </w:pPr>
     </w:p>
     <w:sectPr>
       <w:pgSz w:w="11906" w:h="16838"/>
-      <w:pgMar w:top="1440" w:right="1440" w:bottom="1440" w:left="1440" w:header="708" w:footer="708" w:gutter="0"/>
+      <w:pgMar w:top="1440" w:right="1440" w:bottom="709" w:left="1440" w:header="708" w:footer="708" w:gutter="0"/>
       <w:pgBorders w:offsetFrom="page">
         <w:top w:val="single" w:sz="12" w:space="24" w:color="auto"/>
         <w:left w:val="single" w:sz="12" w:space="24" w:color="auto"/>
@@ -942,6 +2431,359 @@
     </w:sectPr>
   </w:body>
 </w:document>
+</file>
+
+<file path=word/numbering.xml><?xml version="1.0" encoding="utf-8"?>
+<w:numbering xmlns:wpc="http://schemas.microsoft.com/office/word/2010/wordprocessingCanvas" xmlns:cx="http://schemas.microsoft.com/office/drawing/2014/chartex" xmlns:cx1="http://schemas.microsoft.com/office/drawing/2015/9/8/chartex" xmlns:cx2="http://schemas.microsoft.com/office/drawing/2015/10/21/chartex" xmlns:cx3="http://schemas.microsoft.com/office/drawing/2016/5/9/chartex" xmlns:cx4="http://schemas.microsoft.com/office/drawing/2016/5/10/chartex" xmlns:cx5="http://schemas.microsoft.com/office/drawing/2016/5/11/chartex" xmlns:cx6="http://schemas.microsoft.com/office/drawing/2016/5/12/chartex" xmlns:cx7="http://schemas.microsoft.com/office/drawing/2016/5/13/chartex" xmlns:cx8="http://schemas.microsoft.com/office/drawing/2016/5/14/chartex" xmlns:mc="http://schemas.openxmlformats.org/markup-compatibility/2006" xmlns:aink="http://schemas.microsoft.com/office/drawing/2016/ink" xmlns:am3d="http://schemas.microsoft.com/office/drawing/2017/model3d" xmlns:o="urn:schemas-microsoft-com:office:office" xmlns:oel="http://schemas.microsoft.com/office/2019/extlst" xmlns:r="http://schemas.openxmlformats.org/officeDocument/2006/relationships" xmlns:m="http://schemas.openxmlformats.org/officeDocument/2006/math" xmlns:v="urn:schemas-microsoft-com:vml" xmlns:wp14="http://schemas.microsoft.com/office/word/2010/wordprocessingDrawing" xmlns:wp="http://schemas.openxmlformats.org/drawingml/2006/wordprocessingDrawing" xmlns:w10="urn:schemas-microsoft-com:office:word" xmlns:w="http://schemas.openxmlformats.org/wordprocessingml/2006/main" xmlns:w14="http://schemas.microsoft.com/office/word/2010/wordml" xmlns:w15="http://schemas.microsoft.com/office/word/2012/wordml" xmlns:w16cex="http://schemas.microsoft.com/office/word/2018/wordml/cex" xmlns:w16cid="http://schemas.microsoft.com/office/word/2016/wordml/cid" xmlns:w16="http://schemas.microsoft.com/office/word/2018/wordml" xmlns:w16sdtdh="http://schemas.microsoft.com/office/word/2020/wordml/sdtdatahash" xmlns:w16se="http://schemas.microsoft.com/office/word/2015/wordml/symex" xmlns:wpg="http://schemas.microsoft.com/office/word/2010/wordprocessingGroup" xmlns:wpi="http://schemas.microsoft.com/office/word/2010/wordprocessingInk" xmlns:wne="http://schemas.microsoft.com/office/word/2006/wordml" xmlns:wps="http://schemas.microsoft.com/office/word/2010/wordprocessingShape" mc:Ignorable="w14 w15 w16se w16cid w16 w16cex w16sdtdh wp14">
+  <w:abstractNum w:abstractNumId="0" w15:restartNumberingAfterBreak="0">
+    <w:nsid w:val="0D036D37"/>
+    <w:multiLevelType w:val="hybridMultilevel"/>
+    <w:tmpl w:val="5E5C5C04"/>
+    <w:lvl w:ilvl="0" w:tplc="04090001">
+      <w:start w:val="1"/>
+      <w:numFmt w:val="bullet"/>
+      <w:lvlText w:val=""/>
+      <w:lvlJc w:val="left"/>
+      <w:pPr>
+        <w:ind w:left="360" w:hanging="360"/>
+      </w:pPr>
+      <w:rPr>
+        <w:rFonts w:ascii="Symbol" w:hAnsi="Symbol" w:hint="default"/>
+      </w:rPr>
+    </w:lvl>
+    <w:lvl w:ilvl="1" w:tplc="04090003" w:tentative="1">
+      <w:start w:val="1"/>
+      <w:numFmt w:val="bullet"/>
+      <w:lvlText w:val="o"/>
+      <w:lvlJc w:val="left"/>
+      <w:pPr>
+        <w:ind w:left="1080" w:hanging="360"/>
+      </w:pPr>
+      <w:rPr>
+        <w:rFonts w:ascii="Courier New" w:hAnsi="Courier New" w:cs="Courier New" w:hint="default"/>
+      </w:rPr>
+    </w:lvl>
+    <w:lvl w:ilvl="2" w:tplc="04090005" w:tentative="1">
+      <w:start w:val="1"/>
+      <w:numFmt w:val="bullet"/>
+      <w:lvlText w:val=""/>
+      <w:lvlJc w:val="left"/>
+      <w:pPr>
+        <w:ind w:left="1800" w:hanging="360"/>
+      </w:pPr>
+      <w:rPr>
+        <w:rFonts w:ascii="Wingdings" w:hAnsi="Wingdings" w:hint="default"/>
+      </w:rPr>
+    </w:lvl>
+    <w:lvl w:ilvl="3" w:tplc="04090001" w:tentative="1">
+      <w:start w:val="1"/>
+      <w:numFmt w:val="bullet"/>
+      <w:lvlText w:val=""/>
+      <w:lvlJc w:val="left"/>
+      <w:pPr>
+        <w:ind w:left="2520" w:hanging="360"/>
+      </w:pPr>
+      <w:rPr>
+        <w:rFonts w:ascii="Symbol" w:hAnsi="Symbol" w:hint="default"/>
+      </w:rPr>
+    </w:lvl>
+    <w:lvl w:ilvl="4" w:tplc="04090003" w:tentative="1">
+      <w:start w:val="1"/>
+      <w:numFmt w:val="bullet"/>
+      <w:lvlText w:val="o"/>
+      <w:lvlJc w:val="left"/>
+      <w:pPr>
+        <w:ind w:left="3240" w:hanging="360"/>
+      </w:pPr>
+      <w:rPr>
+        <w:rFonts w:ascii="Courier New" w:hAnsi="Courier New" w:cs="Courier New" w:hint="default"/>
+      </w:rPr>
+    </w:lvl>
+    <w:lvl w:ilvl="5" w:tplc="04090005" w:tentative="1">
+      <w:start w:val="1"/>
+      <w:numFmt w:val="bullet"/>
+      <w:lvlText w:val=""/>
+      <w:lvlJc w:val="left"/>
+      <w:pPr>
+        <w:ind w:left="3960" w:hanging="360"/>
+      </w:pPr>
+      <w:rPr>
+        <w:rFonts w:ascii="Wingdings" w:hAnsi="Wingdings" w:hint="default"/>
+      </w:rPr>
+    </w:lvl>
+    <w:lvl w:ilvl="6" w:tplc="04090001" w:tentative="1">
+      <w:start w:val="1"/>
+      <w:numFmt w:val="bullet"/>
+      <w:lvlText w:val=""/>
+      <w:lvlJc w:val="left"/>
+      <w:pPr>
+        <w:ind w:left="4680" w:hanging="360"/>
+      </w:pPr>
+      <w:rPr>
+        <w:rFonts w:ascii="Symbol" w:hAnsi="Symbol" w:hint="default"/>
+      </w:rPr>
+    </w:lvl>
+    <w:lvl w:ilvl="7" w:tplc="04090003" w:tentative="1">
+      <w:start w:val="1"/>
+      <w:numFmt w:val="bullet"/>
+      <w:lvlText w:val="o"/>
+      <w:lvlJc w:val="left"/>
+      <w:pPr>
+        <w:ind w:left="5400" w:hanging="360"/>
+      </w:pPr>
+      <w:rPr>
+        <w:rFonts w:ascii="Courier New" w:hAnsi="Courier New" w:cs="Courier New" w:hint="default"/>
+      </w:rPr>
+    </w:lvl>
+    <w:lvl w:ilvl="8" w:tplc="04090005" w:tentative="1">
+      <w:start w:val="1"/>
+      <w:numFmt w:val="bullet"/>
+      <w:lvlText w:val=""/>
+      <w:lvlJc w:val="left"/>
+      <w:pPr>
+        <w:ind w:left="6120" w:hanging="360"/>
+      </w:pPr>
+      <w:rPr>
+        <w:rFonts w:ascii="Wingdings" w:hAnsi="Wingdings" w:hint="default"/>
+      </w:rPr>
+    </w:lvl>
+  </w:abstractNum>
+  <w:abstractNum w:abstractNumId="1" w15:restartNumberingAfterBreak="0">
+    <w:nsid w:val="2A0239FE"/>
+    <w:multiLevelType w:val="hybridMultilevel"/>
+    <w:tmpl w:val="22929B98"/>
+    <w:lvl w:ilvl="0" w:tplc="04090001">
+      <w:start w:val="1"/>
+      <w:numFmt w:val="bullet"/>
+      <w:lvlText w:val=""/>
+      <w:lvlJc w:val="left"/>
+      <w:pPr>
+        <w:ind w:left="360" w:hanging="360"/>
+      </w:pPr>
+      <w:rPr>
+        <w:rFonts w:ascii="Symbol" w:hAnsi="Symbol" w:hint="default"/>
+      </w:rPr>
+    </w:lvl>
+    <w:lvl w:ilvl="1" w:tplc="04090003" w:tentative="1">
+      <w:start w:val="1"/>
+      <w:numFmt w:val="bullet"/>
+      <w:lvlText w:val="o"/>
+      <w:lvlJc w:val="left"/>
+      <w:pPr>
+        <w:ind w:left="1080" w:hanging="360"/>
+      </w:pPr>
+      <w:rPr>
+        <w:rFonts w:ascii="Courier New" w:hAnsi="Courier New" w:cs="Courier New" w:hint="default"/>
+      </w:rPr>
+    </w:lvl>
+    <w:lvl w:ilvl="2" w:tplc="04090005" w:tentative="1">
+      <w:start w:val="1"/>
+      <w:numFmt w:val="bullet"/>
+      <w:lvlText w:val=""/>
+      <w:lvlJc w:val="left"/>
+      <w:pPr>
+        <w:ind w:left="1800" w:hanging="360"/>
+      </w:pPr>
+      <w:rPr>
+        <w:rFonts w:ascii="Wingdings" w:hAnsi="Wingdings" w:hint="default"/>
+      </w:rPr>
+    </w:lvl>
+    <w:lvl w:ilvl="3" w:tplc="04090001" w:tentative="1">
+      <w:start w:val="1"/>
+      <w:numFmt w:val="bullet"/>
+      <w:lvlText w:val=""/>
+      <w:lvlJc w:val="left"/>
+      <w:pPr>
+        <w:ind w:left="2520" w:hanging="360"/>
+      </w:pPr>
+      <w:rPr>
+        <w:rFonts w:ascii="Symbol" w:hAnsi="Symbol" w:hint="default"/>
+      </w:rPr>
+    </w:lvl>
+    <w:lvl w:ilvl="4" w:tplc="04090003" w:tentative="1">
+      <w:start w:val="1"/>
+      <w:numFmt w:val="bullet"/>
+      <w:lvlText w:val="o"/>
+      <w:lvlJc w:val="left"/>
+      <w:pPr>
+        <w:ind w:left="3240" w:hanging="360"/>
+      </w:pPr>
+      <w:rPr>
+        <w:rFonts w:ascii="Courier New" w:hAnsi="Courier New" w:cs="Courier New" w:hint="default"/>
+      </w:rPr>
+    </w:lvl>
+    <w:lvl w:ilvl="5" w:tplc="04090005" w:tentative="1">
+      <w:start w:val="1"/>
+      <w:numFmt w:val="bullet"/>
+      <w:lvlText w:val=""/>
+      <w:lvlJc w:val="left"/>
+      <w:pPr>
+        <w:ind w:left="3960" w:hanging="360"/>
+      </w:pPr>
+      <w:rPr>
+        <w:rFonts w:ascii="Wingdings" w:hAnsi="Wingdings" w:hint="default"/>
+      </w:rPr>
+    </w:lvl>
+    <w:lvl w:ilvl="6" w:tplc="04090001" w:tentative="1">
+      <w:start w:val="1"/>
+      <w:numFmt w:val="bullet"/>
+      <w:lvlText w:val=""/>
+      <w:lvlJc w:val="left"/>
+      <w:pPr>
+        <w:ind w:left="4680" w:hanging="360"/>
+      </w:pPr>
+      <w:rPr>
+        <w:rFonts w:ascii="Symbol" w:hAnsi="Symbol" w:hint="default"/>
+      </w:rPr>
+    </w:lvl>
+    <w:lvl w:ilvl="7" w:tplc="04090003" w:tentative="1">
+      <w:start w:val="1"/>
+      <w:numFmt w:val="bullet"/>
+      <w:lvlText w:val="o"/>
+      <w:lvlJc w:val="left"/>
+      <w:pPr>
+        <w:ind w:left="5400" w:hanging="360"/>
+      </w:pPr>
+      <w:rPr>
+        <w:rFonts w:ascii="Courier New" w:hAnsi="Courier New" w:cs="Courier New" w:hint="default"/>
+      </w:rPr>
+    </w:lvl>
+    <w:lvl w:ilvl="8" w:tplc="04090005" w:tentative="1">
+      <w:start w:val="1"/>
+      <w:numFmt w:val="bullet"/>
+      <w:lvlText w:val=""/>
+      <w:lvlJc w:val="left"/>
+      <w:pPr>
+        <w:ind w:left="6120" w:hanging="360"/>
+      </w:pPr>
+      <w:rPr>
+        <w:rFonts w:ascii="Wingdings" w:hAnsi="Wingdings" w:hint="default"/>
+      </w:rPr>
+    </w:lvl>
+  </w:abstractNum>
+  <w:abstractNum w:abstractNumId="2" w15:restartNumberingAfterBreak="0">
+    <w:nsid w:val="3ED06410"/>
+    <w:multiLevelType w:val="hybridMultilevel"/>
+    <w:tmpl w:val="1C3A30E0"/>
+    <w:lvl w:ilvl="0" w:tplc="04090001">
+      <w:start w:val="1"/>
+      <w:numFmt w:val="bullet"/>
+      <w:lvlText w:val=""/>
+      <w:lvlJc w:val="left"/>
+      <w:pPr>
+        <w:ind w:left="720" w:hanging="360"/>
+      </w:pPr>
+      <w:rPr>
+        <w:rFonts w:ascii="Symbol" w:hAnsi="Symbol" w:hint="default"/>
+      </w:rPr>
+    </w:lvl>
+    <w:lvl w:ilvl="1" w:tplc="04090003" w:tentative="1">
+      <w:start w:val="1"/>
+      <w:numFmt w:val="bullet"/>
+      <w:lvlText w:val="o"/>
+      <w:lvlJc w:val="left"/>
+      <w:pPr>
+        <w:ind w:left="1440" w:hanging="360"/>
+      </w:pPr>
+      <w:rPr>
+        <w:rFonts w:ascii="Courier New" w:hAnsi="Courier New" w:cs="Courier New" w:hint="default"/>
+      </w:rPr>
+    </w:lvl>
+    <w:lvl w:ilvl="2" w:tplc="04090005" w:tentative="1">
+      <w:start w:val="1"/>
+      <w:numFmt w:val="bullet"/>
+      <w:lvlText w:val=""/>
+      <w:lvlJc w:val="left"/>
+      <w:pPr>
+        <w:ind w:left="2160" w:hanging="360"/>
+      </w:pPr>
+      <w:rPr>
+        <w:rFonts w:ascii="Wingdings" w:hAnsi="Wingdings" w:hint="default"/>
+      </w:rPr>
+    </w:lvl>
+    <w:lvl w:ilvl="3" w:tplc="04090001" w:tentative="1">
+      <w:start w:val="1"/>
+      <w:numFmt w:val="bullet"/>
+      <w:lvlText w:val=""/>
+      <w:lvlJc w:val="left"/>
+      <w:pPr>
+        <w:ind w:left="2880" w:hanging="360"/>
+      </w:pPr>
+      <w:rPr>
+        <w:rFonts w:ascii="Symbol" w:hAnsi="Symbol" w:hint="default"/>
+      </w:rPr>
+    </w:lvl>
+    <w:lvl w:ilvl="4" w:tplc="04090003" w:tentative="1">
+      <w:start w:val="1"/>
+      <w:numFmt w:val="bullet"/>
+      <w:lvlText w:val="o"/>
+      <w:lvlJc w:val="left"/>
+      <w:pPr>
+        <w:ind w:left="3600" w:hanging="360"/>
+      </w:pPr>
+      <w:rPr>
+        <w:rFonts w:ascii="Courier New" w:hAnsi="Courier New" w:cs="Courier New" w:hint="default"/>
+      </w:rPr>
+    </w:lvl>
+    <w:lvl w:ilvl="5" w:tplc="04090005" w:tentative="1">
+      <w:start w:val="1"/>
+      <w:numFmt w:val="bullet"/>
+      <w:lvlText w:val=""/>
+      <w:lvlJc w:val="left"/>
+      <w:pPr>
+        <w:ind w:left="4320" w:hanging="360"/>
+      </w:pPr>
+      <w:rPr>
+        <w:rFonts w:ascii="Wingdings" w:hAnsi="Wingdings" w:hint="default"/>
+      </w:rPr>
+    </w:lvl>
+    <w:lvl w:ilvl="6" w:tplc="04090001" w:tentative="1">
+      <w:start w:val="1"/>
+      <w:numFmt w:val="bullet"/>
+      <w:lvlText w:val=""/>
+      <w:lvlJc w:val="left"/>
+      <w:pPr>
+        <w:ind w:left="5040" w:hanging="360"/>
+      </w:pPr>
+      <w:rPr>
+        <w:rFonts w:ascii="Symbol" w:hAnsi="Symbol" w:hint="default"/>
+      </w:rPr>
+    </w:lvl>
+    <w:lvl w:ilvl="7" w:tplc="04090003" w:tentative="1">
+      <w:start w:val="1"/>
+      <w:numFmt w:val="bullet"/>
+      <w:lvlText w:val="o"/>
+      <w:lvlJc w:val="left"/>
+      <w:pPr>
+        <w:ind w:left="5760" w:hanging="360"/>
+      </w:pPr>
+      <w:rPr>
+        <w:rFonts w:ascii="Courier New" w:hAnsi="Courier New" w:cs="Courier New" w:hint="default"/>
+      </w:rPr>
+    </w:lvl>
+    <w:lvl w:ilvl="8" w:tplc="04090005" w:tentative="1">
+      <w:start w:val="1"/>
+      <w:numFmt w:val="bullet"/>
+      <w:lvlText w:val=""/>
+      <w:lvlJc w:val="left"/>
+      <w:pPr>
+        <w:ind w:left="6480" w:hanging="360"/>
+      </w:pPr>
+      <w:rPr>
+        <w:rFonts w:ascii="Wingdings" w:hAnsi="Wingdings" w:hint="default"/>
+      </w:rPr>
+    </w:lvl>
+  </w:abstractNum>
+  <w:num w:numId="1" w16cid:durableId="787241170">
+    <w:abstractNumId w:val="2"/>
+  </w:num>
+  <w:num w:numId="2" w16cid:durableId="74211521">
+    <w:abstractNumId w:val="1"/>
+  </w:num>
+  <w:num w:numId="3" w16cid:durableId="1304892036">
+    <w:abstractNumId w:val="0"/>
+  </w:num>
+</w:numbering>
 </file>
 
 <file path=word/styles.xml><?xml version="1.0" encoding="utf-8"?>
@@ -1344,7 +3186,7 @@
   <w:style w:type="paragraph" w:default="1" w:styleId="Normal">
     <w:name w:val="Normal"/>
     <w:qFormat/>
-    <w:rsid w:val="00AD4793"/>
+    <w:rsid w:val="002C3428"/>
     <w:rPr>
       <w:rFonts w:ascii="Calibri" w:eastAsia="Calibri" w:hAnsi="Calibri" w:cs="Calibri"/>
       <w:color w:val="000000"/>
@@ -1377,6 +3219,17 @@
     <w:uiPriority w:val="99"/>
     <w:semiHidden/>
     <w:unhideWhenUsed/>
+  </w:style>
+  <w:style w:type="paragraph" w:styleId="ListParagraph">
+    <w:name w:val="List Paragraph"/>
+    <w:basedOn w:val="Normal"/>
+    <w:uiPriority w:val="34"/>
+    <w:qFormat/>
+    <w:rsid w:val="00FC5E37"/>
+    <w:pPr>
+      <w:ind w:left="720"/>
+      <w:contextualSpacing/>
+    </w:pPr>
   </w:style>
 </w:styles>
 </file>
@@ -1674,4 +3527,16 @@
     </a:ext>
   </a:extLst>
 </a:theme>
+</file>
+
+<file path=customXml/item1.xml><?xml version="1.0" encoding="utf-8"?>
+<b:Sources xmlns:b="http://schemas.openxmlformats.org/officeDocument/2006/bibliography" xmlns="http://schemas.openxmlformats.org/officeDocument/2006/bibliography" SelectedStyle="\APASixthEditionOfficeOnline.xsl" StyleName="APA" Version="6"/>
+</file>
+
+<file path=customXml/itemProps1.xml><?xml version="1.0" encoding="utf-8"?>
+<ds:datastoreItem xmlns:ds="http://schemas.openxmlformats.org/officeDocument/2006/customXml" ds:itemID="{9602548C-9E86-4CAA-8905-8AD52233323C}">
+  <ds:schemaRefs>
+    <ds:schemaRef ds:uri="http://schemas.openxmlformats.org/officeDocument/2006/bibliography"/>
+  </ds:schemaRefs>
+</ds:datastoreItem>
 </file>
</xml_diff>

<commit_message>
Added Intro to Synopsis
</commit_message>
<xml_diff>
--- a/StegMate Synopsis.docx
+++ b/StegMate Synopsis.docx
@@ -14,7 +14,9 @@
         </w:rPr>
       </w:pPr>
       <w:bookmarkStart w:id="0" w:name="_Hlk151987451"/>
+      <w:bookmarkStart w:id="1" w:name="_top"/>
       <w:bookmarkEnd w:id="0"/>
+      <w:bookmarkEnd w:id="1"/>
       <w:r>
         <w:rPr>
           <w:rFonts w:ascii="Times New Roman" w:eastAsia="Times New Roman" w:hAnsi="Times New Roman" w:cs="Times New Roman"/>
@@ -209,8 +211,9 @@
           <w:sz w:val="48"/>
           <w:szCs w:val="48"/>
         </w:rPr>
-        <w:t>“StegMate – Android based Steganography</w:t>
-      </w:r>
+        <w:t>“</w:t>
+      </w:r>
+      <w:proofErr w:type="spellStart"/>
       <w:r>
         <w:rPr>
           <w:rFonts w:ascii="Times New Roman" w:hAnsi="Times New Roman" w:cs="Times New Roman"/>
@@ -218,8 +221,9 @@
           <w:sz w:val="48"/>
           <w:szCs w:val="48"/>
         </w:rPr>
-        <w:t xml:space="preserve"> </w:t>
-      </w:r>
+        <w:t>StegMate</w:t>
+      </w:r>
+      <w:proofErr w:type="spellEnd"/>
       <w:r>
         <w:rPr>
           <w:rFonts w:ascii="Times New Roman" w:hAnsi="Times New Roman" w:cs="Times New Roman"/>
@@ -227,6 +231,42 @@
           <w:sz w:val="48"/>
           <w:szCs w:val="48"/>
         </w:rPr>
+        <w:t xml:space="preserve"> – </w:t>
+      </w:r>
+      <w:r>
+        <w:rPr>
+          <w:rFonts w:ascii="Times New Roman" w:hAnsi="Times New Roman" w:cs="Times New Roman"/>
+          <w:color w:val="FF0000"/>
+          <w:sz w:val="48"/>
+          <w:szCs w:val="48"/>
+        </w:rPr>
+        <w:t>Android-based</w:t>
+      </w:r>
+      <w:r>
+        <w:rPr>
+          <w:rFonts w:ascii="Times New Roman" w:hAnsi="Times New Roman" w:cs="Times New Roman"/>
+          <w:color w:val="FF0000"/>
+          <w:sz w:val="48"/>
+          <w:szCs w:val="48"/>
+        </w:rPr>
+        <w:t xml:space="preserve"> Steganography</w:t>
+      </w:r>
+      <w:r>
+        <w:rPr>
+          <w:rFonts w:ascii="Times New Roman" w:hAnsi="Times New Roman" w:cs="Times New Roman"/>
+          <w:color w:val="FF0000"/>
+          <w:sz w:val="48"/>
+          <w:szCs w:val="48"/>
+        </w:rPr>
+        <w:t xml:space="preserve"> </w:t>
+      </w:r>
+      <w:r>
+        <w:rPr>
+          <w:rFonts w:ascii="Times New Roman" w:hAnsi="Times New Roman" w:cs="Times New Roman"/>
+          <w:color w:val="FF0000"/>
+          <w:sz w:val="48"/>
+          <w:szCs w:val="48"/>
+        </w:rPr>
         <w:t>Application”</w:t>
       </w:r>
     </w:p>
@@ -677,7 +717,27 @@
           <w:sz w:val="28"/>
           <w:szCs w:val="28"/>
         </w:rPr>
-        <w:t>Dr. Shreedhara K. S.</w:t>
+        <w:t xml:space="preserve">Dr. </w:t>
+      </w:r>
+      <w:proofErr w:type="spellStart"/>
+      <w:r>
+        <w:rPr>
+          <w:rFonts w:ascii="Times New Roman" w:hAnsi="Times New Roman" w:cs="Times New Roman"/>
+          <w:color w:val="2F5496" w:themeColor="accent1" w:themeShade="BF"/>
+          <w:sz w:val="28"/>
+          <w:szCs w:val="28"/>
+        </w:rPr>
+        <w:t>Shreedhara</w:t>
+      </w:r>
+      <w:proofErr w:type="spellEnd"/>
+      <w:r>
+        <w:rPr>
+          <w:rFonts w:ascii="Times New Roman" w:hAnsi="Times New Roman" w:cs="Times New Roman"/>
+          <w:color w:val="2F5496" w:themeColor="accent1" w:themeShade="BF"/>
+          <w:sz w:val="28"/>
+          <w:szCs w:val="28"/>
+        </w:rPr>
+        <w:t xml:space="preserve"> K. S.</w:t>
       </w:r>
     </w:p>
     <w:p>
@@ -758,8 +818,6 @@
         <w:jc w:val="center"/>
         <w:rPr>
           <w:rFonts w:ascii="Times New Roman" w:hAnsi="Times New Roman" w:cs="Times New Roman"/>
-          <w:sz w:val="28"/>
-          <w:szCs w:val="28"/>
         </w:rPr>
       </w:pPr>
     </w:p>
@@ -782,9 +840,9 @@
           <w:szCs w:val="8"/>
         </w:rPr>
         <w:drawing>
-          <wp:inline distT="0" distB="0" distL="0" distR="0" wp14:anchorId="1E95C472" wp14:editId="7ECE2D77">
-            <wp:extent cx="965916" cy="965916"/>
-            <wp:effectExtent l="0" t="0" r="5715" b="5715"/>
+          <wp:inline distT="0" distB="0" distL="0" distR="0" wp14:anchorId="1E95C472" wp14:editId="7D68D74D">
+            <wp:extent cx="949566" cy="955022"/>
+            <wp:effectExtent l="0" t="0" r="3175" b="0"/>
             <wp:docPr id="1472744254" name="Picture 1"/>
             <wp:cNvGraphicFramePr>
               <a:graphicFrameLocks xmlns:a="http://schemas.openxmlformats.org/drawingml/2006/main" noChangeAspect="1"/>
@@ -798,7 +856,7 @@
                       <a:picLocks noChangeAspect="1" noChangeArrowheads="1"/>
                     </pic:cNvPicPr>
                   </pic:nvPicPr>
-                  <pic:blipFill>
+                  <pic:blipFill rotWithShape="1">
                     <a:blip r:embed="rId7" cstate="print">
                       <a:clrChange>
                         <a:clrFrom>
@@ -826,23 +884,29 @@
                         </a:ext>
                       </a:extLst>
                     </a:blip>
-                    <a:srcRect/>
-                    <a:stretch>
-                      <a:fillRect/>
-                    </a:stretch>
+                    <a:srcRect l="10423" t="10196" r="10423" b="10196"/>
+                    <a:stretch/>
                   </pic:blipFill>
                   <pic:spPr bwMode="auto">
                     <a:xfrm>
                       <a:off x="0" y="0"/>
-                      <a:ext cx="974213" cy="974213"/>
+                      <a:ext cx="955455" cy="960945"/>
                     </a:xfrm>
-                    <a:prstGeom prst="rect">
+                    <a:prstGeom prst="ellipse">
                       <a:avLst/>
                     </a:prstGeom>
                     <a:noFill/>
                     <a:ln>
                       <a:noFill/>
                     </a:ln>
+                    <a:effectLst>
+                      <a:softEdge rad="0"/>
+                    </a:effectLst>
+                    <a:extLst>
+                      <a:ext uri="{53640926-AAD7-44D8-BBD7-CCE9431645EC}">
+                        <a14:shadowObscured xmlns:a14="http://schemas.microsoft.com/office/drawing/2010/main"/>
+                      </a:ext>
+                    </a:extLst>
                   </pic:spPr>
                 </pic:pic>
               </a:graphicData>
@@ -905,18 +969,36 @@
         <w:rPr>
           <w:rFonts w:ascii="Times New Roman" w:hAnsi="Times New Roman" w:cs="Times New Roman"/>
           <w:color w:val="auto"/>
-          <w:sz w:val="28"/>
-          <w:szCs w:val="28"/>
-        </w:rPr>
-      </w:pPr>
-      <w:r>
-        <w:rPr>
-          <w:rFonts w:ascii="Times New Roman" w:hAnsi="Times New Roman" w:cs="Times New Roman"/>
-          <w:color w:val="auto"/>
-          <w:sz w:val="28"/>
-          <w:szCs w:val="28"/>
-        </w:rPr>
-        <w:t>DEPARTMENT OF COMPUTER SCIENCE &amp; ENGINEERING</w:t>
+          <w:sz w:val="26"/>
+          <w:szCs w:val="26"/>
+        </w:rPr>
+      </w:pPr>
+      <w:r>
+        <w:rPr>
+          <w:rFonts w:ascii="Times New Roman" w:hAnsi="Times New Roman" w:cs="Times New Roman"/>
+          <w:color w:val="auto"/>
+          <w:sz w:val="26"/>
+          <w:szCs w:val="26"/>
+        </w:rPr>
+        <w:t>DEPARTMENT OF</w:t>
+      </w:r>
+      <w:r>
+        <w:rPr>
+          <w:rFonts w:ascii="Times New Roman" w:hAnsi="Times New Roman" w:cs="Times New Roman"/>
+          <w:color w:val="auto"/>
+          <w:sz w:val="26"/>
+          <w:szCs w:val="26"/>
+        </w:rPr>
+        <w:t xml:space="preserve"> STUDIES IN</w:t>
+      </w:r>
+      <w:r>
+        <w:rPr>
+          <w:rFonts w:ascii="Times New Roman" w:hAnsi="Times New Roman" w:cs="Times New Roman"/>
+          <w:color w:val="auto"/>
+          <w:sz w:val="26"/>
+          <w:szCs w:val="26"/>
+        </w:rPr>
+        <w:t xml:space="preserve"> COMPUTER SCIENCE &amp; ENGINEERING</w:t>
       </w:r>
     </w:p>
     <w:p>
@@ -934,65 +1016,1339 @@
           <w:rFonts w:ascii="Times New Roman" w:hAnsi="Times New Roman" w:cs="Times New Roman"/>
           <w:color w:val="auto"/>
         </w:rPr>
-        <w:t>University B.D.T. College of Engineering, Davanagere – 577004</w:t>
-      </w:r>
-    </w:p>
+        <w:t>University B.D.T. College of Engineering, Davanagere – 577</w:t>
+      </w:r>
+      <w:r>
+        <w:rPr>
+          <w:rFonts w:ascii="Times New Roman" w:hAnsi="Times New Roman" w:cs="Times New Roman"/>
+          <w:color w:val="auto"/>
+        </w:rPr>
+        <w:t xml:space="preserve"> </w:t>
+      </w:r>
+      <w:r>
+        <w:rPr>
+          <w:rFonts w:ascii="Times New Roman" w:hAnsi="Times New Roman" w:cs="Times New Roman"/>
+          <w:color w:val="auto"/>
+        </w:rPr>
+        <w:t>004</w:t>
+      </w:r>
+    </w:p>
+    <w:p>
+      <w:pPr>
+        <w:rPr>
+          <w:rFonts w:ascii="Times New Roman" w:hAnsi="Times New Roman" w:cs="Times New Roman"/>
+          <w:color w:val="auto"/>
+        </w:rPr>
+      </w:pPr>
+      <w:r>
+        <w:rPr>
+          <w:rFonts w:ascii="Times New Roman" w:hAnsi="Times New Roman" w:cs="Times New Roman"/>
+          <w:color w:val="auto"/>
+        </w:rPr>
+        <w:br w:type="page"/>
+      </w:r>
+    </w:p>
+    <w:p>
+      <w:pPr>
+        <w:spacing w:after="0"/>
+        <w:ind w:right="539"/>
+        <w:rPr>
+          <w:rFonts w:ascii="Times New Roman" w:hAnsi="Times New Roman" w:cs="Times New Roman"/>
+          <w:color w:val="auto"/>
+        </w:rPr>
+      </w:pPr>
+    </w:p>
+    <w:p>
+      <w:pPr>
+        <w:spacing w:line="360" w:lineRule="auto"/>
+        <w:rPr>
+          <w:rFonts w:ascii="Times New Roman" w:hAnsi="Times New Roman" w:cs="Times New Roman"/>
+          <w:color w:val="auto"/>
+          <w:sz w:val="28"/>
+          <w:szCs w:val="28"/>
+        </w:rPr>
+      </w:pPr>
+      <w:r>
+        <w:rPr>
+          <w:rFonts w:ascii="Times New Roman" w:hAnsi="Times New Roman" w:cs="Times New Roman"/>
+          <w:color w:val="auto"/>
+          <w:sz w:val="28"/>
+          <w:szCs w:val="28"/>
+        </w:rPr>
+        <w:t>VISION</w:t>
+      </w:r>
+      <w:r>
+        <w:rPr>
+          <w:rFonts w:ascii="Times New Roman" w:hAnsi="Times New Roman" w:cs="Times New Roman"/>
+          <w:color w:val="auto"/>
+          <w:sz w:val="28"/>
+          <w:szCs w:val="28"/>
+        </w:rPr>
+        <w:t>:</w:t>
+      </w:r>
+    </w:p>
+    <w:p>
+      <w:pPr>
+        <w:tabs>
+          <w:tab w:val="left" w:pos="1571"/>
+        </w:tabs>
+        <w:spacing w:line="360" w:lineRule="auto"/>
+        <w:rPr>
+          <w:rFonts w:ascii="Times New Roman" w:hAnsi="Times New Roman" w:cs="Times New Roman"/>
+          <w:color w:val="auto"/>
+          <w:sz w:val="24"/>
+          <w:szCs w:val="24"/>
+        </w:rPr>
+      </w:pPr>
+      <w:r>
+        <w:rPr>
+          <w:rFonts w:ascii="Times New Roman" w:hAnsi="Times New Roman" w:cs="Times New Roman"/>
+          <w:color w:val="auto"/>
+          <w:sz w:val="24"/>
+          <w:szCs w:val="24"/>
+        </w:rPr>
+        <w:t>To be a centre of excellence in Education and Research in the field of Computer Science and Engineering by empowering the students to be highly competent, technologically proficient, self-motivated, innovative professionals, entrepreneurs and responsible global citizens possessing human values to meet the global challenges.</w:t>
+      </w:r>
+    </w:p>
+    <w:p>
+      <w:pPr>
+        <w:spacing w:line="360" w:lineRule="auto"/>
+        <w:rPr>
+          <w:rFonts w:ascii="Times New Roman" w:hAnsi="Times New Roman" w:cs="Times New Roman"/>
+          <w:color w:val="auto"/>
+          <w:sz w:val="28"/>
+          <w:szCs w:val="28"/>
+        </w:rPr>
+      </w:pPr>
+      <w:r>
+        <w:rPr>
+          <w:rFonts w:ascii="Times New Roman" w:hAnsi="Times New Roman" w:cs="Times New Roman"/>
+          <w:color w:val="auto"/>
+          <w:sz w:val="28"/>
+          <w:szCs w:val="28"/>
+        </w:rPr>
+        <w:t>MISSION</w:t>
+      </w:r>
+      <w:r>
+        <w:rPr>
+          <w:rFonts w:ascii="Times New Roman" w:hAnsi="Times New Roman" w:cs="Times New Roman"/>
+          <w:color w:val="auto"/>
+          <w:sz w:val="28"/>
+          <w:szCs w:val="28"/>
+        </w:rPr>
+        <w:t>:</w:t>
+      </w:r>
+    </w:p>
+    <w:p>
+      <w:pPr>
+        <w:tabs>
+          <w:tab w:val="left" w:pos="1571"/>
+        </w:tabs>
+        <w:spacing w:line="360" w:lineRule="auto"/>
+        <w:rPr>
+          <w:rFonts w:ascii="Times New Roman" w:hAnsi="Times New Roman" w:cs="Times New Roman"/>
+          <w:color w:val="auto"/>
+          <w:sz w:val="24"/>
+          <w:szCs w:val="24"/>
+        </w:rPr>
+      </w:pPr>
+      <w:r>
+        <w:rPr>
+          <w:rFonts w:ascii="Times New Roman" w:hAnsi="Times New Roman" w:cs="Times New Roman"/>
+          <w:color w:val="auto"/>
+          <w:sz w:val="24"/>
+          <w:szCs w:val="24"/>
+        </w:rPr>
+        <w:t xml:space="preserve">M1: To impact the students with strong fundamental concepts, analytical capability, </w:t>
+      </w:r>
+      <w:r>
+        <w:rPr>
+          <w:rFonts w:ascii="Times New Roman" w:hAnsi="Times New Roman" w:cs="Times New Roman"/>
+          <w:color w:val="auto"/>
+          <w:sz w:val="24"/>
+          <w:szCs w:val="24"/>
+        </w:rPr>
+        <w:t xml:space="preserve">and </w:t>
+      </w:r>
+      <w:r>
+        <w:rPr>
+          <w:rFonts w:ascii="Times New Roman" w:hAnsi="Times New Roman" w:cs="Times New Roman"/>
+          <w:color w:val="auto"/>
+          <w:sz w:val="24"/>
+          <w:szCs w:val="24"/>
+        </w:rPr>
+        <w:t>problem-solving skills, thereby enhancing the employability skills required for the industries.</w:t>
+      </w:r>
+      <w:r>
+        <w:rPr>
+          <w:rFonts w:ascii="Times New Roman" w:hAnsi="Times New Roman" w:cs="Times New Roman"/>
+          <w:color w:val="auto"/>
+          <w:sz w:val="24"/>
+          <w:szCs w:val="24"/>
+        </w:rPr>
+        <w:br/>
+        <w:t xml:space="preserve">M2: To provide a </w:t>
+      </w:r>
+      <w:r>
+        <w:rPr>
+          <w:rFonts w:ascii="Times New Roman" w:hAnsi="Times New Roman" w:cs="Times New Roman"/>
+          <w:color w:val="auto"/>
+          <w:sz w:val="24"/>
+          <w:szCs w:val="24"/>
+        </w:rPr>
+        <w:t>conducive</w:t>
+      </w:r>
+      <w:r>
+        <w:rPr>
+          <w:rFonts w:ascii="Times New Roman" w:hAnsi="Times New Roman" w:cs="Times New Roman"/>
+          <w:color w:val="auto"/>
+          <w:sz w:val="24"/>
+          <w:szCs w:val="24"/>
+        </w:rPr>
+        <w:t xml:space="preserve"> teaching learning, </w:t>
+      </w:r>
+      <w:r>
+        <w:rPr>
+          <w:rFonts w:ascii="Times New Roman" w:hAnsi="Times New Roman" w:cs="Times New Roman"/>
+          <w:color w:val="auto"/>
+          <w:sz w:val="24"/>
+          <w:szCs w:val="24"/>
+        </w:rPr>
+        <w:t xml:space="preserve">and </w:t>
+      </w:r>
+      <w:r>
+        <w:rPr>
+          <w:rFonts w:ascii="Times New Roman" w:hAnsi="Times New Roman" w:cs="Times New Roman"/>
+          <w:color w:val="auto"/>
+          <w:sz w:val="24"/>
+          <w:szCs w:val="24"/>
+        </w:rPr>
+        <w:t>research environment through faculty training, self-learning and sound academic practices to carry out research with reputed research institutes and industries.</w:t>
+      </w:r>
+      <w:r>
+        <w:rPr>
+          <w:rFonts w:ascii="Times New Roman" w:hAnsi="Times New Roman" w:cs="Times New Roman"/>
+          <w:color w:val="auto"/>
+          <w:sz w:val="24"/>
+          <w:szCs w:val="24"/>
+        </w:rPr>
+        <w:br/>
+        <w:t xml:space="preserve">M3: To train the students to become the most </w:t>
+      </w:r>
+      <w:r>
+        <w:rPr>
+          <w:rFonts w:ascii="Times New Roman" w:hAnsi="Times New Roman" w:cs="Times New Roman"/>
+          <w:color w:val="auto"/>
+          <w:sz w:val="24"/>
+          <w:szCs w:val="24"/>
+        </w:rPr>
+        <w:t>sought-after</w:t>
+      </w:r>
+      <w:r>
+        <w:rPr>
+          <w:rFonts w:ascii="Times New Roman" w:hAnsi="Times New Roman" w:cs="Times New Roman"/>
+          <w:color w:val="auto"/>
+          <w:sz w:val="24"/>
+          <w:szCs w:val="24"/>
+        </w:rPr>
+        <w:t xml:space="preserve"> professionals by </w:t>
+      </w:r>
+      <w:r>
+        <w:rPr>
+          <w:rFonts w:ascii="Times New Roman" w:hAnsi="Times New Roman" w:cs="Times New Roman"/>
+          <w:color w:val="auto"/>
+          <w:sz w:val="24"/>
+          <w:szCs w:val="24"/>
+        </w:rPr>
+        <w:t>providing</w:t>
+      </w:r>
+      <w:r>
+        <w:rPr>
+          <w:rFonts w:ascii="Times New Roman" w:hAnsi="Times New Roman" w:cs="Times New Roman"/>
+          <w:color w:val="auto"/>
+          <w:sz w:val="24"/>
+          <w:szCs w:val="24"/>
+        </w:rPr>
+        <w:t xml:space="preserve"> them the opportunities to promote organizational and leadership skills in students through various extracurricular and co-curricular events.</w:t>
+      </w:r>
+      <w:r>
+        <w:rPr>
+          <w:rFonts w:ascii="Times New Roman" w:hAnsi="Times New Roman" w:cs="Times New Roman"/>
+          <w:color w:val="auto"/>
+          <w:sz w:val="24"/>
+          <w:szCs w:val="24"/>
+        </w:rPr>
+        <w:br/>
+        <w:t>M4: To include the qualities of leadership and entrepreneurship with good human values and professional ethics to become good citizens and serve society.</w:t>
+      </w:r>
+    </w:p>
+    <w:p>
+      <w:pPr>
+        <w:tabs>
+          <w:tab w:val="left" w:pos="1571"/>
+        </w:tabs>
+        <w:spacing w:line="360" w:lineRule="auto"/>
+        <w:rPr>
+          <w:rFonts w:ascii="Times New Roman" w:hAnsi="Times New Roman" w:cs="Times New Roman"/>
+          <w:color w:val="auto"/>
+          <w:sz w:val="24"/>
+          <w:szCs w:val="24"/>
+        </w:rPr>
+      </w:pPr>
+    </w:p>
+    <w:p>
+      <w:pPr>
+        <w:tabs>
+          <w:tab w:val="left" w:pos="1571"/>
+        </w:tabs>
+        <w:spacing w:line="360" w:lineRule="auto"/>
+        <w:rPr>
+          <w:rFonts w:ascii="Times New Roman" w:hAnsi="Times New Roman" w:cs="Times New Roman"/>
+          <w:color w:val="auto"/>
+          <w:sz w:val="24"/>
+          <w:szCs w:val="24"/>
+        </w:rPr>
+      </w:pPr>
+    </w:p>
+    <w:p>
+      <w:pPr>
+        <w:rPr>
+          <w:rFonts w:ascii="Times New Roman" w:hAnsi="Times New Roman" w:cs="Times New Roman"/>
+          <w:color w:val="auto"/>
+          <w:sz w:val="24"/>
+          <w:szCs w:val="24"/>
+        </w:rPr>
+      </w:pPr>
+      <w:r>
+        <w:rPr>
+          <w:rFonts w:ascii="Times New Roman" w:hAnsi="Times New Roman" w:cs="Times New Roman"/>
+          <w:color w:val="auto"/>
+          <w:sz w:val="24"/>
+          <w:szCs w:val="24"/>
+        </w:rPr>
+        <w:br w:type="page"/>
+      </w:r>
+    </w:p>
+    <w:p>
+      <w:pPr>
+        <w:tabs>
+          <w:tab w:val="left" w:pos="1571"/>
+        </w:tabs>
+        <w:spacing w:line="360" w:lineRule="auto"/>
+        <w:rPr>
+          <w:rFonts w:ascii="Times New Roman" w:hAnsi="Times New Roman" w:cs="Times New Roman"/>
+          <w:color w:val="auto"/>
+          <w:sz w:val="28"/>
+          <w:szCs w:val="28"/>
+        </w:rPr>
+      </w:pPr>
+      <w:r>
+        <w:rPr>
+          <w:rFonts w:ascii="Times New Roman" w:hAnsi="Times New Roman" w:cs="Times New Roman"/>
+          <w:color w:val="auto"/>
+          <w:sz w:val="28"/>
+          <w:szCs w:val="28"/>
+        </w:rPr>
+        <w:lastRenderedPageBreak/>
+        <w:t>ABSTRACT</w:t>
+      </w:r>
+      <w:r>
+        <w:rPr>
+          <w:rFonts w:ascii="Times New Roman" w:hAnsi="Times New Roman" w:cs="Times New Roman"/>
+          <w:color w:val="auto"/>
+          <w:sz w:val="28"/>
+          <w:szCs w:val="28"/>
+        </w:rPr>
+        <w:t>:</w:t>
+      </w:r>
+    </w:p>
+    <w:p>
+      <w:pPr>
+        <w:tabs>
+          <w:tab w:val="left" w:pos="1571"/>
+        </w:tabs>
+        <w:spacing w:line="360" w:lineRule="auto"/>
+        <w:ind w:firstLine="567"/>
+        <w:jc w:val="both"/>
+        <w:rPr>
+          <w:rFonts w:ascii="Times New Roman" w:hAnsi="Times New Roman" w:cs="Times New Roman"/>
+          <w:color w:val="auto"/>
+          <w:sz w:val="24"/>
+          <w:szCs w:val="24"/>
+        </w:rPr>
+      </w:pPr>
+      <w:r>
+        <w:rPr>
+          <w:rFonts w:ascii="Times New Roman" w:hAnsi="Times New Roman" w:cs="Times New Roman"/>
+          <w:color w:val="auto"/>
+          <w:sz w:val="24"/>
+          <w:szCs w:val="24"/>
+        </w:rPr>
+        <w:t>In today's society, the security of our personal information is a major concern. With the increasing use of technology in our daily lives, we are constantly sharing and using data that may not be entirely private. Hackers and scammers are always on the lookout for vulnerabilities in the network, making it difficult to ensure that our data is secure. Despite the many security measures in place, they are often not up to date and cannot keep up with the speed at which the network is growing. This puts many applications that require security at risk. To address this issue, we propose to develop more efficient techniques that can prevent data leaks and provide better data security. Our project aims to deliver solutions to the current challenges faced by users in terms of data security. We will work towards bridging the gap between the existing security measures and the current network requirements. By implementing advanced algorithms and techniques, we hope to provide better protection for personal data and ensure that it remains secure.</w:t>
+      </w:r>
+      <w:r>
+        <w:rPr>
+          <w:rFonts w:ascii="Times New Roman" w:hAnsi="Times New Roman" w:cs="Times New Roman"/>
+          <w:color w:val="auto"/>
+          <w:sz w:val="24"/>
+          <w:szCs w:val="24"/>
+        </w:rPr>
+        <w:br w:type="page"/>
+      </w:r>
+    </w:p>
+    <w:p>
+      <w:pPr>
+        <w:tabs>
+          <w:tab w:val="left" w:pos="1571"/>
+        </w:tabs>
+        <w:spacing w:line="360" w:lineRule="auto"/>
+        <w:jc w:val="center"/>
+        <w:rPr>
+          <w:rFonts w:ascii="Times New Roman" w:hAnsi="Times New Roman" w:cs="Times New Roman"/>
+          <w:b/>
+          <w:bCs/>
+          <w:color w:val="auto"/>
+          <w:sz w:val="24"/>
+          <w:szCs w:val="24"/>
+        </w:rPr>
+      </w:pPr>
+      <w:r>
+        <w:rPr>
+          <w:rFonts w:ascii="Times New Roman" w:hAnsi="Times New Roman" w:cs="Times New Roman"/>
+          <w:b/>
+          <w:bCs/>
+          <w:color w:val="auto"/>
+          <w:sz w:val="28"/>
+          <w:szCs w:val="28"/>
+        </w:rPr>
+        <w:lastRenderedPageBreak/>
+        <w:t>TABLE OF CONTENTS</w:t>
+      </w:r>
+    </w:p>
+    <w:tbl>
+      <w:tblPr>
+        <w:tblStyle w:val="TableGrid"/>
+        <w:tblW w:w="0" w:type="auto"/>
+        <w:tblBorders>
+          <w:top w:val="none" w:sz="0" w:space="0" w:color="auto"/>
+          <w:left w:val="none" w:sz="0" w:space="0" w:color="auto"/>
+          <w:bottom w:val="none" w:sz="0" w:space="0" w:color="auto"/>
+          <w:right w:val="none" w:sz="0" w:space="0" w:color="auto"/>
+          <w:insideH w:val="none" w:sz="0" w:space="0" w:color="auto"/>
+          <w:insideV w:val="none" w:sz="0" w:space="0" w:color="auto"/>
+        </w:tblBorders>
+        <w:tblLook w:val="04A0" w:firstRow="1" w:lastRow="0" w:firstColumn="1" w:lastColumn="0" w:noHBand="0" w:noVBand="1"/>
+      </w:tblPr>
+      <w:tblGrid>
+        <w:gridCol w:w="1413"/>
+        <w:gridCol w:w="6520"/>
+        <w:gridCol w:w="1083"/>
+      </w:tblGrid>
+      <w:tr>
+        <w:tc>
+          <w:tcPr>
+            <w:tcW w:w="1413" w:type="dxa"/>
+          </w:tcPr>
+          <w:p>
+            <w:pPr>
+              <w:spacing w:line="480" w:lineRule="auto"/>
+              <w:jc w:val="right"/>
+              <w:rPr>
+                <w:rFonts w:ascii="Times New Roman" w:hAnsi="Times New Roman" w:cs="Times New Roman"/>
+                <w:b/>
+                <w:bCs/>
+                <w:sz w:val="24"/>
+                <w:szCs w:val="24"/>
+              </w:rPr>
+            </w:pPr>
+            <w:r>
+              <w:rPr>
+                <w:rFonts w:ascii="Times New Roman" w:hAnsi="Times New Roman" w:cs="Times New Roman"/>
+                <w:b/>
+                <w:bCs/>
+                <w:sz w:val="24"/>
+                <w:szCs w:val="24"/>
+              </w:rPr>
+              <w:t>Chapter 1</w:t>
+            </w:r>
+          </w:p>
+        </w:tc>
+        <w:tc>
+          <w:tcPr>
+            <w:tcW w:w="6520" w:type="dxa"/>
+          </w:tcPr>
+          <w:p>
+            <w:pPr>
+              <w:spacing w:line="360" w:lineRule="auto"/>
+              <w:rPr>
+                <w:rFonts w:ascii="Times New Roman" w:hAnsi="Times New Roman" w:cs="Times New Roman"/>
+                <w:b/>
+                <w:bCs/>
+                <w:sz w:val="24"/>
+                <w:szCs w:val="24"/>
+              </w:rPr>
+            </w:pPr>
+            <w:r>
+              <w:rPr>
+                <w:rFonts w:ascii="Times New Roman" w:hAnsi="Times New Roman" w:cs="Times New Roman"/>
+                <w:b/>
+                <w:bCs/>
+                <w:sz w:val="24"/>
+                <w:szCs w:val="24"/>
+              </w:rPr>
+              <w:t>INTRODUCTION</w:t>
+            </w:r>
+          </w:p>
+          <w:p>
+            <w:pPr>
+              <w:pStyle w:val="ListParagraph"/>
+              <w:numPr>
+                <w:ilvl w:val="1"/>
+                <w:numId w:val="4"/>
+              </w:numPr>
+              <w:spacing w:line="360" w:lineRule="auto"/>
+              <w:rPr>
+                <w:rFonts w:ascii="Times New Roman" w:hAnsi="Times New Roman" w:cs="Times New Roman"/>
+              </w:rPr>
+            </w:pPr>
+            <w:r>
+              <w:rPr>
+                <w:rFonts w:ascii="Times New Roman" w:hAnsi="Times New Roman" w:cs="Times New Roman"/>
+              </w:rPr>
+              <w:t>PROBLEM STATEMENT</w:t>
+            </w:r>
+          </w:p>
+          <w:p>
+            <w:pPr>
+              <w:pStyle w:val="ListParagraph"/>
+              <w:numPr>
+                <w:ilvl w:val="1"/>
+                <w:numId w:val="4"/>
+              </w:numPr>
+              <w:spacing w:line="360" w:lineRule="auto"/>
+              <w:rPr>
+                <w:rFonts w:ascii="Times New Roman" w:hAnsi="Times New Roman" w:cs="Times New Roman"/>
+              </w:rPr>
+            </w:pPr>
+            <w:r>
+              <w:rPr>
+                <w:rFonts w:ascii="Times New Roman" w:hAnsi="Times New Roman" w:cs="Times New Roman"/>
+              </w:rPr>
+              <w:t>EXISTING SYSTEM</w:t>
+            </w:r>
+          </w:p>
+          <w:p>
+            <w:pPr>
+              <w:pStyle w:val="ListParagraph"/>
+              <w:numPr>
+                <w:ilvl w:val="1"/>
+                <w:numId w:val="4"/>
+              </w:numPr>
+              <w:spacing w:line="360" w:lineRule="auto"/>
+              <w:rPr>
+                <w:rFonts w:ascii="Times New Roman" w:hAnsi="Times New Roman" w:cs="Times New Roman"/>
+              </w:rPr>
+            </w:pPr>
+            <w:r>
+              <w:rPr>
+                <w:rFonts w:ascii="Times New Roman" w:hAnsi="Times New Roman" w:cs="Times New Roman"/>
+              </w:rPr>
+              <w:t xml:space="preserve">DISADVANTAGES OF </w:t>
+            </w:r>
+            <w:r>
+              <w:rPr>
+                <w:rFonts w:ascii="Times New Roman" w:hAnsi="Times New Roman" w:cs="Times New Roman"/>
+              </w:rPr>
+              <w:t xml:space="preserve">THE </w:t>
+            </w:r>
+            <w:r>
+              <w:rPr>
+                <w:rFonts w:ascii="Times New Roman" w:hAnsi="Times New Roman" w:cs="Times New Roman"/>
+              </w:rPr>
+              <w:t>EXISTING SYSTEM</w:t>
+            </w:r>
+          </w:p>
+          <w:p>
+            <w:pPr>
+              <w:pStyle w:val="ListParagraph"/>
+              <w:numPr>
+                <w:ilvl w:val="1"/>
+                <w:numId w:val="4"/>
+              </w:numPr>
+              <w:spacing w:line="360" w:lineRule="auto"/>
+              <w:rPr>
+                <w:rFonts w:ascii="Times New Roman" w:hAnsi="Times New Roman" w:cs="Times New Roman"/>
+              </w:rPr>
+            </w:pPr>
+            <w:r>
+              <w:rPr>
+                <w:rFonts w:ascii="Times New Roman" w:hAnsi="Times New Roman" w:cs="Times New Roman"/>
+              </w:rPr>
+              <w:t>PROPOSED SYSTEM</w:t>
+            </w:r>
+          </w:p>
+        </w:tc>
+        <w:tc>
+          <w:tcPr>
+            <w:tcW w:w="1083" w:type="dxa"/>
+          </w:tcPr>
+          <w:p>
+            <w:pPr>
+              <w:spacing w:line="480" w:lineRule="auto"/>
+              <w:rPr>
+                <w:rFonts w:ascii="Times New Roman" w:hAnsi="Times New Roman" w:cs="Times New Roman"/>
+              </w:rPr>
+            </w:pPr>
+          </w:p>
+        </w:tc>
+      </w:tr>
+      <w:tr>
+        <w:tc>
+          <w:tcPr>
+            <w:tcW w:w="1413" w:type="dxa"/>
+          </w:tcPr>
+          <w:p>
+            <w:pPr>
+              <w:spacing w:line="480" w:lineRule="auto"/>
+              <w:jc w:val="right"/>
+              <w:rPr>
+                <w:rFonts w:ascii="Times New Roman" w:hAnsi="Times New Roman" w:cs="Times New Roman"/>
+                <w:b/>
+                <w:bCs/>
+                <w:sz w:val="24"/>
+                <w:szCs w:val="24"/>
+              </w:rPr>
+            </w:pPr>
+            <w:r>
+              <w:rPr>
+                <w:rFonts w:ascii="Times New Roman" w:hAnsi="Times New Roman" w:cs="Times New Roman"/>
+                <w:b/>
+                <w:bCs/>
+                <w:sz w:val="24"/>
+                <w:szCs w:val="24"/>
+              </w:rPr>
+              <w:t>Chapter 2</w:t>
+            </w:r>
+          </w:p>
+        </w:tc>
+        <w:tc>
+          <w:tcPr>
+            <w:tcW w:w="6520" w:type="dxa"/>
+          </w:tcPr>
+          <w:p>
+            <w:pPr>
+              <w:spacing w:line="480" w:lineRule="auto"/>
+              <w:rPr>
+                <w:rFonts w:ascii="Times New Roman" w:hAnsi="Times New Roman" w:cs="Times New Roman"/>
+                <w:b/>
+                <w:bCs/>
+                <w:sz w:val="24"/>
+                <w:szCs w:val="24"/>
+              </w:rPr>
+            </w:pPr>
+            <w:r>
+              <w:rPr>
+                <w:rFonts w:ascii="Times New Roman" w:hAnsi="Times New Roman" w:cs="Times New Roman"/>
+                <w:b/>
+                <w:bCs/>
+                <w:sz w:val="24"/>
+                <w:szCs w:val="24"/>
+              </w:rPr>
+              <w:t>LITERATURE SURVEY</w:t>
+            </w:r>
+          </w:p>
+        </w:tc>
+        <w:tc>
+          <w:tcPr>
+            <w:tcW w:w="1083" w:type="dxa"/>
+          </w:tcPr>
+          <w:p>
+            <w:pPr>
+              <w:spacing w:line="480" w:lineRule="auto"/>
+              <w:rPr>
+                <w:rFonts w:ascii="Times New Roman" w:hAnsi="Times New Roman" w:cs="Times New Roman"/>
+              </w:rPr>
+            </w:pPr>
+          </w:p>
+        </w:tc>
+      </w:tr>
+      <w:tr>
+        <w:tc>
+          <w:tcPr>
+            <w:tcW w:w="1413" w:type="dxa"/>
+          </w:tcPr>
+          <w:p>
+            <w:pPr>
+              <w:spacing w:line="480" w:lineRule="auto"/>
+              <w:jc w:val="right"/>
+              <w:rPr>
+                <w:rFonts w:ascii="Times New Roman" w:hAnsi="Times New Roman" w:cs="Times New Roman"/>
+                <w:b/>
+                <w:bCs/>
+                <w:sz w:val="24"/>
+                <w:szCs w:val="24"/>
+              </w:rPr>
+            </w:pPr>
+            <w:r>
+              <w:rPr>
+                <w:rFonts w:ascii="Times New Roman" w:hAnsi="Times New Roman" w:cs="Times New Roman"/>
+                <w:b/>
+                <w:bCs/>
+                <w:sz w:val="24"/>
+                <w:szCs w:val="24"/>
+              </w:rPr>
+              <w:t>Chapter 3</w:t>
+            </w:r>
+          </w:p>
+        </w:tc>
+        <w:tc>
+          <w:tcPr>
+            <w:tcW w:w="6520" w:type="dxa"/>
+          </w:tcPr>
+          <w:p>
+            <w:pPr>
+              <w:spacing w:line="360" w:lineRule="auto"/>
+              <w:rPr>
+                <w:rFonts w:ascii="Times New Roman" w:hAnsi="Times New Roman" w:cs="Times New Roman"/>
+                <w:b/>
+                <w:bCs/>
+                <w:sz w:val="24"/>
+                <w:szCs w:val="24"/>
+              </w:rPr>
+            </w:pPr>
+            <w:r>
+              <w:rPr>
+                <w:rFonts w:ascii="Times New Roman" w:hAnsi="Times New Roman" w:cs="Times New Roman"/>
+                <w:b/>
+                <w:bCs/>
+                <w:sz w:val="24"/>
+                <w:szCs w:val="24"/>
+              </w:rPr>
+              <w:t>FEASIBILITY STUDY</w:t>
+            </w:r>
+          </w:p>
+          <w:p>
+            <w:pPr>
+              <w:spacing w:line="360" w:lineRule="auto"/>
+              <w:rPr>
+                <w:rFonts w:ascii="Times New Roman" w:hAnsi="Times New Roman" w:cs="Times New Roman"/>
+              </w:rPr>
+            </w:pPr>
+            <w:r>
+              <w:rPr>
+                <w:rFonts w:ascii="Times New Roman" w:hAnsi="Times New Roman" w:cs="Times New Roman"/>
+              </w:rPr>
+              <w:t>3.1 TECHNICAL FEASIBILITY</w:t>
+            </w:r>
+          </w:p>
+          <w:p>
+            <w:pPr>
+              <w:spacing w:line="360" w:lineRule="auto"/>
+              <w:rPr>
+                <w:rFonts w:ascii="Times New Roman" w:hAnsi="Times New Roman" w:cs="Times New Roman"/>
+              </w:rPr>
+            </w:pPr>
+            <w:r>
+              <w:rPr>
+                <w:rFonts w:ascii="Times New Roman" w:hAnsi="Times New Roman" w:cs="Times New Roman"/>
+              </w:rPr>
+              <w:t>3.2 OPERATIONAL FEASIBILITY</w:t>
+            </w:r>
+          </w:p>
+          <w:p>
+            <w:pPr>
+              <w:spacing w:line="360" w:lineRule="auto"/>
+              <w:rPr>
+                <w:rFonts w:ascii="Times New Roman" w:hAnsi="Times New Roman" w:cs="Times New Roman"/>
+              </w:rPr>
+            </w:pPr>
+            <w:r>
+              <w:rPr>
+                <w:rFonts w:ascii="Times New Roman" w:hAnsi="Times New Roman" w:cs="Times New Roman"/>
+              </w:rPr>
+              <w:t>3.3 ECONOMIC FEASIBILITY</w:t>
+            </w:r>
+          </w:p>
+          <w:p>
+            <w:pPr>
+              <w:spacing w:line="360" w:lineRule="auto"/>
+              <w:rPr>
+                <w:rFonts w:ascii="Times New Roman" w:hAnsi="Times New Roman" w:cs="Times New Roman"/>
+              </w:rPr>
+            </w:pPr>
+            <w:r>
+              <w:rPr>
+                <w:rFonts w:ascii="Times New Roman" w:hAnsi="Times New Roman" w:cs="Times New Roman"/>
+              </w:rPr>
+              <w:t xml:space="preserve">3.4 SCHEDULE </w:t>
+            </w:r>
+            <w:r>
+              <w:rPr>
+                <w:rFonts w:ascii="Times New Roman" w:hAnsi="Times New Roman" w:cs="Times New Roman"/>
+              </w:rPr>
+              <w:t>FEASIBILITY</w:t>
+            </w:r>
+          </w:p>
+        </w:tc>
+        <w:tc>
+          <w:tcPr>
+            <w:tcW w:w="1083" w:type="dxa"/>
+          </w:tcPr>
+          <w:p>
+            <w:pPr>
+              <w:spacing w:line="480" w:lineRule="auto"/>
+              <w:rPr>
+                <w:rFonts w:ascii="Times New Roman" w:hAnsi="Times New Roman" w:cs="Times New Roman"/>
+              </w:rPr>
+            </w:pPr>
+          </w:p>
+        </w:tc>
+      </w:tr>
+      <w:tr>
+        <w:tc>
+          <w:tcPr>
+            <w:tcW w:w="1413" w:type="dxa"/>
+          </w:tcPr>
+          <w:p>
+            <w:pPr>
+              <w:spacing w:line="480" w:lineRule="auto"/>
+              <w:jc w:val="right"/>
+              <w:rPr>
+                <w:rFonts w:ascii="Times New Roman" w:hAnsi="Times New Roman" w:cs="Times New Roman"/>
+                <w:b/>
+                <w:bCs/>
+                <w:sz w:val="24"/>
+                <w:szCs w:val="24"/>
+              </w:rPr>
+            </w:pPr>
+            <w:r>
+              <w:rPr>
+                <w:rFonts w:ascii="Times New Roman" w:hAnsi="Times New Roman" w:cs="Times New Roman"/>
+                <w:b/>
+                <w:bCs/>
+                <w:sz w:val="24"/>
+                <w:szCs w:val="24"/>
+              </w:rPr>
+              <w:t>Chapter 4</w:t>
+            </w:r>
+          </w:p>
+        </w:tc>
+        <w:tc>
+          <w:tcPr>
+            <w:tcW w:w="6520" w:type="dxa"/>
+          </w:tcPr>
+          <w:p>
+            <w:pPr>
+              <w:spacing w:line="360" w:lineRule="auto"/>
+              <w:rPr>
+                <w:rFonts w:ascii="Times New Roman" w:hAnsi="Times New Roman" w:cs="Times New Roman"/>
+                <w:b/>
+                <w:bCs/>
+                <w:sz w:val="24"/>
+                <w:szCs w:val="24"/>
+              </w:rPr>
+            </w:pPr>
+            <w:r>
+              <w:rPr>
+                <w:rFonts w:ascii="Times New Roman" w:hAnsi="Times New Roman" w:cs="Times New Roman"/>
+                <w:b/>
+                <w:bCs/>
+                <w:sz w:val="24"/>
+                <w:szCs w:val="24"/>
+              </w:rPr>
+              <w:t>SYSTEM REQUIREMENTS AND SPECIFICATIONS</w:t>
+            </w:r>
+          </w:p>
+          <w:p>
+            <w:pPr>
+              <w:spacing w:line="360" w:lineRule="auto"/>
+              <w:rPr>
+                <w:rFonts w:ascii="Times New Roman" w:hAnsi="Times New Roman" w:cs="Times New Roman"/>
+              </w:rPr>
+            </w:pPr>
+            <w:r>
+              <w:rPr>
+                <w:rFonts w:ascii="Times New Roman" w:hAnsi="Times New Roman" w:cs="Times New Roman"/>
+              </w:rPr>
+              <w:t>4.1 FUNCTIONAL REQUIREMENTS</w:t>
+            </w:r>
+          </w:p>
+          <w:p>
+            <w:pPr>
+              <w:spacing w:line="360" w:lineRule="auto"/>
+              <w:rPr>
+                <w:rFonts w:ascii="Times New Roman" w:hAnsi="Times New Roman" w:cs="Times New Roman"/>
+              </w:rPr>
+            </w:pPr>
+            <w:r>
+              <w:rPr>
+                <w:rFonts w:ascii="Times New Roman" w:hAnsi="Times New Roman" w:cs="Times New Roman"/>
+              </w:rPr>
+              <w:t>4.2 NON-FUNCTIONAL REQUIREMENTS</w:t>
+            </w:r>
+          </w:p>
+          <w:p>
+            <w:pPr>
+              <w:spacing w:line="360" w:lineRule="auto"/>
+              <w:rPr>
+                <w:rFonts w:ascii="Times New Roman" w:hAnsi="Times New Roman" w:cs="Times New Roman"/>
+              </w:rPr>
+            </w:pPr>
+            <w:r>
+              <w:rPr>
+                <w:rFonts w:ascii="Times New Roman" w:hAnsi="Times New Roman" w:cs="Times New Roman"/>
+              </w:rPr>
+              <w:t>4.3 HARDWARE AND SOFTWARE REQUIREMENTS</w:t>
+            </w:r>
+          </w:p>
+        </w:tc>
+        <w:tc>
+          <w:tcPr>
+            <w:tcW w:w="1083" w:type="dxa"/>
+          </w:tcPr>
+          <w:p>
+            <w:pPr>
+              <w:spacing w:line="480" w:lineRule="auto"/>
+              <w:rPr>
+                <w:rFonts w:ascii="Times New Roman" w:hAnsi="Times New Roman" w:cs="Times New Roman"/>
+              </w:rPr>
+            </w:pPr>
+          </w:p>
+        </w:tc>
+      </w:tr>
+      <w:tr>
+        <w:tc>
+          <w:tcPr>
+            <w:tcW w:w="1413" w:type="dxa"/>
+          </w:tcPr>
+          <w:p>
+            <w:pPr>
+              <w:spacing w:line="480" w:lineRule="auto"/>
+              <w:jc w:val="right"/>
+              <w:rPr>
+                <w:rFonts w:ascii="Times New Roman" w:hAnsi="Times New Roman" w:cs="Times New Roman"/>
+                <w:b/>
+                <w:bCs/>
+                <w:sz w:val="24"/>
+                <w:szCs w:val="24"/>
+              </w:rPr>
+            </w:pPr>
+            <w:r>
+              <w:rPr>
+                <w:rFonts w:ascii="Times New Roman" w:hAnsi="Times New Roman" w:cs="Times New Roman"/>
+                <w:b/>
+                <w:bCs/>
+                <w:sz w:val="24"/>
+                <w:szCs w:val="24"/>
+              </w:rPr>
+              <w:t>Chapter 5</w:t>
+            </w:r>
+          </w:p>
+        </w:tc>
+        <w:tc>
+          <w:tcPr>
+            <w:tcW w:w="6520" w:type="dxa"/>
+          </w:tcPr>
+          <w:p>
+            <w:pPr>
+              <w:spacing w:line="360" w:lineRule="auto"/>
+              <w:rPr>
+                <w:rFonts w:ascii="Times New Roman" w:hAnsi="Times New Roman" w:cs="Times New Roman"/>
+                <w:b/>
+                <w:bCs/>
+                <w:sz w:val="24"/>
+                <w:szCs w:val="24"/>
+              </w:rPr>
+            </w:pPr>
+            <w:r>
+              <w:rPr>
+                <w:rFonts w:ascii="Times New Roman" w:hAnsi="Times New Roman" w:cs="Times New Roman"/>
+                <w:b/>
+                <w:bCs/>
+                <w:sz w:val="24"/>
+                <w:szCs w:val="24"/>
+              </w:rPr>
+              <w:t>SYSTEM DESIGN AND ARCHITECTURE</w:t>
+            </w:r>
+          </w:p>
+          <w:p>
+            <w:pPr>
+              <w:spacing w:line="360" w:lineRule="auto"/>
+              <w:rPr>
+                <w:rFonts w:ascii="Times New Roman" w:hAnsi="Times New Roman" w:cs="Times New Roman"/>
+              </w:rPr>
+            </w:pPr>
+            <w:r>
+              <w:rPr>
+                <w:rFonts w:ascii="Times New Roman" w:hAnsi="Times New Roman" w:cs="Times New Roman"/>
+              </w:rPr>
+              <w:t>5.1 USE CASE DIAGRAM</w:t>
+            </w:r>
+          </w:p>
+          <w:p>
+            <w:pPr>
+              <w:spacing w:line="360" w:lineRule="auto"/>
+              <w:rPr>
+                <w:rFonts w:ascii="Times New Roman" w:hAnsi="Times New Roman" w:cs="Times New Roman"/>
+              </w:rPr>
+            </w:pPr>
+            <w:r>
+              <w:rPr>
+                <w:rFonts w:ascii="Times New Roman" w:hAnsi="Times New Roman" w:cs="Times New Roman"/>
+              </w:rPr>
+              <w:t>5.2 SYSTEM FLOW DIAGRAM</w:t>
+            </w:r>
+          </w:p>
+        </w:tc>
+        <w:tc>
+          <w:tcPr>
+            <w:tcW w:w="1083" w:type="dxa"/>
+          </w:tcPr>
+          <w:p>
+            <w:pPr>
+              <w:spacing w:line="480" w:lineRule="auto"/>
+              <w:rPr>
+                <w:rFonts w:ascii="Times New Roman" w:hAnsi="Times New Roman" w:cs="Times New Roman"/>
+              </w:rPr>
+            </w:pPr>
+          </w:p>
+        </w:tc>
+      </w:tr>
+      <w:tr>
+        <w:tc>
+          <w:tcPr>
+            <w:tcW w:w="1413" w:type="dxa"/>
+          </w:tcPr>
+          <w:p>
+            <w:pPr>
+              <w:spacing w:line="480" w:lineRule="auto"/>
+              <w:jc w:val="right"/>
+              <w:rPr>
+                <w:rFonts w:ascii="Times New Roman" w:hAnsi="Times New Roman" w:cs="Times New Roman"/>
+                <w:b/>
+                <w:bCs/>
+                <w:sz w:val="24"/>
+                <w:szCs w:val="24"/>
+              </w:rPr>
+            </w:pPr>
+            <w:r>
+              <w:rPr>
+                <w:rFonts w:ascii="Times New Roman" w:hAnsi="Times New Roman" w:cs="Times New Roman"/>
+                <w:b/>
+                <w:bCs/>
+                <w:sz w:val="24"/>
+                <w:szCs w:val="24"/>
+              </w:rPr>
+              <w:t>Chapter 6</w:t>
+            </w:r>
+          </w:p>
+        </w:tc>
+        <w:tc>
+          <w:tcPr>
+            <w:tcW w:w="6520" w:type="dxa"/>
+          </w:tcPr>
+          <w:p>
+            <w:pPr>
+              <w:spacing w:line="360" w:lineRule="auto"/>
+              <w:rPr>
+                <w:rFonts w:ascii="Times New Roman" w:hAnsi="Times New Roman" w:cs="Times New Roman"/>
+                <w:b/>
+                <w:bCs/>
+                <w:sz w:val="24"/>
+                <w:szCs w:val="24"/>
+              </w:rPr>
+            </w:pPr>
+            <w:r>
+              <w:rPr>
+                <w:rFonts w:ascii="Times New Roman" w:hAnsi="Times New Roman" w:cs="Times New Roman"/>
+                <w:b/>
+                <w:bCs/>
+                <w:sz w:val="24"/>
+                <w:szCs w:val="24"/>
+              </w:rPr>
+              <w:t>METHODOLOGY</w:t>
+            </w:r>
+          </w:p>
+          <w:p>
+            <w:pPr>
+              <w:spacing w:line="360" w:lineRule="auto"/>
+              <w:rPr>
+                <w:rFonts w:ascii="Times New Roman" w:hAnsi="Times New Roman" w:cs="Times New Roman"/>
+              </w:rPr>
+            </w:pPr>
+            <w:r>
+              <w:rPr>
+                <w:rFonts w:ascii="Times New Roman" w:hAnsi="Times New Roman" w:cs="Times New Roman"/>
+              </w:rPr>
+              <w:t>6.1 ANDROID STUDIO</w:t>
+            </w:r>
+          </w:p>
+          <w:p>
+            <w:pPr>
+              <w:spacing w:line="360" w:lineRule="auto"/>
+              <w:rPr>
+                <w:rFonts w:ascii="Times New Roman" w:hAnsi="Times New Roman" w:cs="Times New Roman"/>
+              </w:rPr>
+            </w:pPr>
+            <w:r>
+              <w:rPr>
+                <w:rFonts w:ascii="Times New Roman" w:hAnsi="Times New Roman" w:cs="Times New Roman"/>
+              </w:rPr>
+              <w:t xml:space="preserve">6.2 </w:t>
+            </w:r>
+          </w:p>
+        </w:tc>
+        <w:tc>
+          <w:tcPr>
+            <w:tcW w:w="1083" w:type="dxa"/>
+          </w:tcPr>
+          <w:p>
+            <w:pPr>
+              <w:spacing w:line="480" w:lineRule="auto"/>
+              <w:rPr>
+                <w:rFonts w:ascii="Times New Roman" w:hAnsi="Times New Roman" w:cs="Times New Roman"/>
+              </w:rPr>
+            </w:pPr>
+          </w:p>
+        </w:tc>
+      </w:tr>
+      <w:tr>
+        <w:tc>
+          <w:tcPr>
+            <w:tcW w:w="7933" w:type="dxa"/>
+            <w:gridSpan w:val="2"/>
+          </w:tcPr>
+          <w:p>
+            <w:pPr>
+              <w:spacing w:line="480" w:lineRule="auto"/>
+              <w:rPr>
+                <w:rFonts w:ascii="Times New Roman" w:hAnsi="Times New Roman" w:cs="Times New Roman"/>
+                <w:b/>
+                <w:bCs/>
+                <w:sz w:val="24"/>
+                <w:szCs w:val="24"/>
+              </w:rPr>
+            </w:pPr>
+            <w:r>
+              <w:rPr>
+                <w:rFonts w:ascii="Times New Roman" w:hAnsi="Times New Roman" w:cs="Times New Roman"/>
+                <w:b/>
+                <w:bCs/>
+                <w:sz w:val="24"/>
+                <w:szCs w:val="24"/>
+              </w:rPr>
+              <w:t>BIBLIOGRAPHY</w:t>
+            </w:r>
+          </w:p>
+        </w:tc>
+        <w:tc>
+          <w:tcPr>
+            <w:tcW w:w="1083" w:type="dxa"/>
+          </w:tcPr>
+          <w:p>
+            <w:pPr>
+              <w:spacing w:line="480" w:lineRule="auto"/>
+              <w:rPr>
+                <w:rFonts w:ascii="Times New Roman" w:hAnsi="Times New Roman" w:cs="Times New Roman"/>
+              </w:rPr>
+            </w:pPr>
+          </w:p>
+        </w:tc>
+      </w:tr>
+    </w:tbl>
     <w:p>
       <w:pPr>
         <w:spacing w:line="300" w:lineRule="auto"/>
         <w:rPr>
           <w:rFonts w:ascii="Times New Roman" w:hAnsi="Times New Roman" w:cs="Times New Roman"/>
           <w:color w:val="auto"/>
-          <w:sz w:val="28"/>
-          <w:szCs w:val="28"/>
-        </w:rPr>
-      </w:pPr>
-      <w:r>
-        <w:rPr>
-          <w:rFonts w:ascii="Times New Roman" w:hAnsi="Times New Roman" w:cs="Times New Roman"/>
-          <w:color w:val="auto"/>
+          <w:sz w:val="24"/>
+          <w:szCs w:val="24"/>
+        </w:rPr>
+      </w:pPr>
+      <w:r>
+        <w:rPr>
+          <w:rFonts w:ascii="Times New Roman" w:hAnsi="Times New Roman" w:cs="Times New Roman"/>
         </w:rPr>
         <w:br w:type="page"/>
       </w:r>
-      <w:r>
-        <w:rPr>
-          <w:rFonts w:ascii="Times New Roman" w:hAnsi="Times New Roman" w:cs="Times New Roman"/>
+    </w:p>
+    <w:p>
+      <w:pPr>
+        <w:spacing w:line="300" w:lineRule="auto"/>
+        <w:rPr>
+          <w:rFonts w:ascii="Times New Roman" w:hAnsi="Times New Roman" w:cs="Times New Roman"/>
+          <w:b/>
+          <w:bCs/>
+          <w:color w:val="auto"/>
+          <w:sz w:val="28"/>
+          <w:szCs w:val="28"/>
+        </w:rPr>
+      </w:pPr>
+      <w:r>
+        <w:rPr>
+          <w:rFonts w:ascii="Times New Roman" w:hAnsi="Times New Roman" w:cs="Times New Roman"/>
+          <w:b/>
+          <w:bCs/>
           <w:color w:val="auto"/>
           <w:sz w:val="28"/>
           <w:szCs w:val="28"/>
         </w:rPr>
         <w:lastRenderedPageBreak/>
-        <w:t>AIM:</w:t>
+        <w:t>CHAPTER 1</w:t>
+      </w:r>
+    </w:p>
+    <w:p>
+      <w:pPr>
+        <w:spacing w:line="300" w:lineRule="auto"/>
+        <w:jc w:val="center"/>
+        <w:rPr>
+          <w:rFonts w:ascii="Times New Roman" w:hAnsi="Times New Roman" w:cs="Times New Roman"/>
+          <w:b/>
+          <w:bCs/>
+          <w:color w:val="auto"/>
+          <w:sz w:val="28"/>
+          <w:szCs w:val="28"/>
+        </w:rPr>
+      </w:pPr>
+      <w:r>
+        <w:rPr>
+          <w:rFonts w:ascii="Times New Roman" w:hAnsi="Times New Roman" w:cs="Times New Roman"/>
+          <w:b/>
+          <w:bCs/>
+          <w:color w:val="auto"/>
+          <w:sz w:val="28"/>
+          <w:szCs w:val="28"/>
+        </w:rPr>
+        <w:t>INTRODUCTION</w:t>
       </w:r>
     </w:p>
     <w:p>
       <w:pPr>
         <w:spacing w:line="360" w:lineRule="auto"/>
-        <w:rPr>
-          <w:rFonts w:ascii="Times New Roman" w:hAnsi="Times New Roman" w:cs="Times New Roman"/>
-          <w:color w:val="auto"/>
-          <w:sz w:val="24"/>
-          <w:szCs w:val="24"/>
-        </w:rPr>
-      </w:pPr>
-      <w:r>
-        <w:rPr>
-          <w:rFonts w:ascii="Times New Roman" w:hAnsi="Times New Roman" w:cs="Times New Roman"/>
-          <w:color w:val="auto"/>
-          <w:sz w:val="24"/>
-          <w:szCs w:val="24"/>
-        </w:rPr>
-        <w:t>The primary aim of the project is to implement the Steganography</w:t>
-      </w:r>
-      <w:r>
-        <w:rPr>
-          <w:rFonts w:ascii="Times New Roman" w:hAnsi="Times New Roman" w:cs="Times New Roman"/>
-          <w:color w:val="auto"/>
-          <w:sz w:val="24"/>
-          <w:szCs w:val="24"/>
-        </w:rPr>
-        <w:t xml:space="preserve"> Application.</w:t>
-      </w:r>
+        <w:ind w:firstLine="709"/>
+        <w:jc w:val="both"/>
+        <w:rPr>
+          <w:rFonts w:ascii="Times New Roman" w:hAnsi="Times New Roman" w:cs="Times New Roman"/>
+          <w:color w:val="auto"/>
+          <w:sz w:val="24"/>
+          <w:szCs w:val="24"/>
+        </w:rPr>
+      </w:pPr>
+      <w:r>
+        <w:rPr>
+          <w:rFonts w:ascii="Times New Roman" w:hAnsi="Times New Roman" w:cs="Times New Roman"/>
+          <w:color w:val="auto"/>
+          <w:sz w:val="24"/>
+          <w:szCs w:val="24"/>
+        </w:rPr>
+        <w:t>In today's world, we can accomplish various tasks with just a single click, thanks to the advancements in technology.</w:t>
+      </w:r>
+      <w:r>
+        <w:rPr>
+          <w:rFonts w:ascii="Times New Roman" w:hAnsi="Times New Roman" w:cs="Times New Roman"/>
+          <w:color w:val="auto"/>
+          <w:sz w:val="24"/>
+          <w:szCs w:val="24"/>
+        </w:rPr>
+        <w:t xml:space="preserve"> People use their smartphones for various day-to-day tasks and share different media with the world.</w:t>
+      </w:r>
+      <w:r>
+        <w:rPr>
+          <w:rFonts w:ascii="Times New Roman" w:hAnsi="Times New Roman" w:cs="Times New Roman"/>
+          <w:color w:val="auto"/>
+          <w:sz w:val="24"/>
+          <w:szCs w:val="24"/>
+        </w:rPr>
+        <w:t xml:space="preserve"> However, with these new revolutions, the need for data security has also increased. Cryptography and Steganography are two of the main techniques that offer this </w:t>
+      </w:r>
+      <w:proofErr w:type="gramStart"/>
+      <w:r>
+        <w:rPr>
+          <w:rFonts w:ascii="Times New Roman" w:hAnsi="Times New Roman" w:cs="Times New Roman"/>
+          <w:color w:val="auto"/>
+          <w:sz w:val="24"/>
+          <w:szCs w:val="24"/>
+        </w:rPr>
+        <w:t>security</w:t>
+      </w:r>
+      <w:r>
+        <w:rPr>
+          <w:rFonts w:ascii="Times New Roman" w:hAnsi="Times New Roman" w:cs="Times New Roman"/>
+          <w:color w:val="auto"/>
+          <w:sz w:val="24"/>
+          <w:szCs w:val="24"/>
+          <w:vertAlign w:val="superscript"/>
+        </w:rPr>
+        <w:t>[</w:t>
+      </w:r>
+      <w:proofErr w:type="gramEnd"/>
+      <w:r>
+        <w:rPr>
+          <w:rFonts w:ascii="Times New Roman" w:hAnsi="Times New Roman" w:cs="Times New Roman"/>
+          <w:color w:val="auto"/>
+          <w:sz w:val="24"/>
+          <w:szCs w:val="24"/>
+          <w:vertAlign w:val="superscript"/>
+        </w:rPr>
+        <w:t>2]</w:t>
+      </w:r>
+      <w:r>
+        <w:rPr>
+          <w:rFonts w:ascii="Times New Roman" w:hAnsi="Times New Roman" w:cs="Times New Roman"/>
+          <w:color w:val="auto"/>
+          <w:sz w:val="24"/>
+          <w:szCs w:val="24"/>
+        </w:rPr>
+        <w:t>. Cryptography involves encrypting the data to make it unreadable, while Steganography is used to conceal the data into a cover file</w:t>
+      </w:r>
+      <w:r>
+        <w:rPr>
+          <w:rFonts w:ascii="Times New Roman" w:hAnsi="Times New Roman" w:cs="Times New Roman"/>
+          <w:color w:val="auto"/>
+          <w:sz w:val="24"/>
+          <w:szCs w:val="24"/>
+        </w:rPr>
+        <w:t>, hiding its existence</w:t>
+      </w:r>
+      <w:r>
+        <w:rPr>
+          <w:rFonts w:ascii="Times New Roman" w:hAnsi="Times New Roman" w:cs="Times New Roman"/>
+          <w:color w:val="auto"/>
+          <w:sz w:val="24"/>
+          <w:szCs w:val="24"/>
+        </w:rPr>
+        <w:t xml:space="preserve">. </w:t>
+      </w:r>
+      <w:r>
+        <w:rPr>
+          <w:rFonts w:ascii="Times New Roman" w:hAnsi="Times New Roman" w:cs="Times New Roman"/>
+          <w:color w:val="auto"/>
+          <w:sz w:val="24"/>
+          <w:szCs w:val="24"/>
+        </w:rPr>
+        <w:t>Various existing systems provide</w:t>
+      </w:r>
+      <w:r>
+        <w:rPr>
+          <w:rFonts w:ascii="Times New Roman" w:hAnsi="Times New Roman" w:cs="Times New Roman"/>
+          <w:color w:val="auto"/>
+          <w:sz w:val="24"/>
+          <w:szCs w:val="24"/>
+        </w:rPr>
+        <w:t xml:space="preserve"> different Steganography-based applications, each implemented with different algorithms for different uses. These systems use different types of cover media to conceal data, and the data to be hidden varies from technique to technique. Some of the existing applications that help in securing data through Steganography are </w:t>
+      </w:r>
+      <w:proofErr w:type="spellStart"/>
+      <w:r>
+        <w:rPr>
+          <w:rFonts w:ascii="Times New Roman" w:hAnsi="Times New Roman" w:cs="Times New Roman"/>
+          <w:color w:val="auto"/>
+          <w:sz w:val="24"/>
+          <w:szCs w:val="24"/>
+        </w:rPr>
+        <w:t>Stego</w:t>
+      </w:r>
+      <w:proofErr w:type="spellEnd"/>
       <w:r>
         <w:rPr>
           <w:rFonts w:ascii="Times New Roman" w:hAnsi="Times New Roman" w:cs="Times New Roman"/>
@@ -1002,246 +2358,1231 @@
         </w:rPr>
         <w:t xml:space="preserve"> </w:t>
       </w:r>
-      <w:r>
-        <w:rPr>
-          <w:rFonts w:ascii="Times New Roman" w:hAnsi="Times New Roman" w:cs="Times New Roman"/>
-          <w:color w:val="auto"/>
-          <w:sz w:val="24"/>
-          <w:szCs w:val="24"/>
-        </w:rPr>
-        <w:t>And to test for its advantages and disadvantages adhering to</w:t>
-      </w:r>
-      <w:r>
-        <w:rPr>
-          <w:rFonts w:ascii="Times New Roman" w:hAnsi="Times New Roman" w:cs="Times New Roman"/>
-          <w:color w:val="auto"/>
-          <w:sz w:val="24"/>
-          <w:szCs w:val="24"/>
-        </w:rPr>
-        <w:t xml:space="preserve"> discover </w:t>
-      </w:r>
-      <w:r>
-        <w:rPr>
-          <w:rFonts w:ascii="Times New Roman" w:hAnsi="Times New Roman" w:cs="Times New Roman"/>
-          <w:color w:val="auto"/>
-          <w:sz w:val="24"/>
-          <w:szCs w:val="24"/>
-        </w:rPr>
-        <w:t>them</w:t>
-      </w:r>
-      <w:r>
-        <w:rPr>
-          <w:rFonts w:ascii="Times New Roman" w:hAnsi="Times New Roman" w:cs="Times New Roman"/>
-          <w:color w:val="auto"/>
-          <w:sz w:val="24"/>
-          <w:szCs w:val="24"/>
-        </w:rPr>
-        <w:t xml:space="preserve"> and make</w:t>
-      </w:r>
-      <w:r>
-        <w:rPr>
-          <w:rFonts w:ascii="Times New Roman" w:hAnsi="Times New Roman" w:cs="Times New Roman"/>
-          <w:color w:val="auto"/>
-          <w:sz w:val="24"/>
-          <w:szCs w:val="24"/>
-        </w:rPr>
-        <w:t xml:space="preserve"> necessary</w:t>
-      </w:r>
-      <w:r>
-        <w:rPr>
-          <w:rFonts w:ascii="Times New Roman" w:hAnsi="Times New Roman" w:cs="Times New Roman"/>
-          <w:color w:val="auto"/>
-          <w:sz w:val="24"/>
-          <w:szCs w:val="24"/>
-        </w:rPr>
-        <w:t xml:space="preserve"> improvements.</w:t>
-      </w:r>
-    </w:p>
-    <w:p>
-      <w:pPr>
-        <w:spacing w:line="300" w:lineRule="auto"/>
-        <w:rPr>
-          <w:rFonts w:ascii="Times New Roman" w:hAnsi="Times New Roman" w:cs="Times New Roman"/>
-          <w:color w:val="auto"/>
-          <w:sz w:val="28"/>
-          <w:szCs w:val="28"/>
-        </w:rPr>
-      </w:pPr>
-      <w:r>
-        <w:rPr>
-          <w:rFonts w:ascii="Times New Roman" w:hAnsi="Times New Roman" w:cs="Times New Roman"/>
-          <w:color w:val="auto"/>
-          <w:sz w:val="28"/>
-          <w:szCs w:val="28"/>
-        </w:rPr>
-        <w:t>INTRODUCTION</w:t>
-      </w:r>
-      <w:r>
-        <w:rPr>
-          <w:rFonts w:ascii="Times New Roman" w:hAnsi="Times New Roman" w:cs="Times New Roman"/>
-          <w:color w:val="auto"/>
-          <w:sz w:val="28"/>
-          <w:szCs w:val="28"/>
-        </w:rPr>
-        <w:t>:</w:t>
+      <w:proofErr w:type="gramStart"/>
+      <w:r>
+        <w:rPr>
+          <w:rFonts w:ascii="Times New Roman" w:hAnsi="Times New Roman" w:cs="Times New Roman"/>
+          <w:color w:val="auto"/>
+          <w:sz w:val="24"/>
+          <w:szCs w:val="24"/>
+        </w:rPr>
+        <w:t>App</w:t>
+      </w:r>
+      <w:r>
+        <w:rPr>
+          <w:rFonts w:ascii="Times New Roman" w:hAnsi="Times New Roman" w:cs="Times New Roman"/>
+          <w:color w:val="auto"/>
+          <w:sz w:val="24"/>
+          <w:szCs w:val="24"/>
+          <w:vertAlign w:val="superscript"/>
+        </w:rPr>
+        <w:t>[</w:t>
+      </w:r>
+      <w:proofErr w:type="gramEnd"/>
+      <w:r>
+        <w:rPr>
+          <w:rFonts w:ascii="Times New Roman" w:hAnsi="Times New Roman" w:cs="Times New Roman"/>
+          <w:color w:val="auto"/>
+          <w:sz w:val="24"/>
+          <w:szCs w:val="24"/>
+          <w:vertAlign w:val="superscript"/>
+        </w:rPr>
+        <w:t>2]</w:t>
+      </w:r>
+      <w:r>
+        <w:rPr>
+          <w:rFonts w:ascii="Times New Roman" w:hAnsi="Times New Roman" w:cs="Times New Roman"/>
+          <w:color w:val="auto"/>
+          <w:sz w:val="24"/>
+          <w:szCs w:val="24"/>
+        </w:rPr>
+        <w:t xml:space="preserve">, </w:t>
+      </w:r>
+      <w:proofErr w:type="spellStart"/>
+      <w:r>
+        <w:rPr>
+          <w:rFonts w:ascii="Times New Roman" w:hAnsi="Times New Roman" w:cs="Times New Roman"/>
+          <w:color w:val="auto"/>
+          <w:sz w:val="24"/>
+          <w:szCs w:val="24"/>
+        </w:rPr>
+        <w:t>MobiStego</w:t>
+      </w:r>
+      <w:proofErr w:type="spellEnd"/>
+      <w:r>
+        <w:rPr>
+          <w:rFonts w:ascii="Times New Roman" w:hAnsi="Times New Roman" w:cs="Times New Roman"/>
+          <w:color w:val="auto"/>
+          <w:sz w:val="24"/>
+          <w:szCs w:val="24"/>
+        </w:rPr>
+        <w:t xml:space="preserve">, </w:t>
+      </w:r>
+      <w:proofErr w:type="spellStart"/>
+      <w:r>
+        <w:rPr>
+          <w:rFonts w:ascii="Times New Roman" w:hAnsi="Times New Roman" w:cs="Times New Roman"/>
+          <w:color w:val="auto"/>
+          <w:sz w:val="24"/>
+          <w:szCs w:val="24"/>
+        </w:rPr>
+        <w:t>MoBiSiS</w:t>
+      </w:r>
+      <w:proofErr w:type="spellEnd"/>
+      <w:r>
+        <w:rPr>
+          <w:rFonts w:ascii="Times New Roman" w:hAnsi="Times New Roman" w:cs="Times New Roman"/>
+          <w:color w:val="auto"/>
+          <w:sz w:val="24"/>
+          <w:szCs w:val="24"/>
+        </w:rPr>
+        <w:t>, and Smart Steg</w:t>
+      </w:r>
+      <w:r>
+        <w:rPr>
+          <w:rFonts w:ascii="Times New Roman" w:hAnsi="Times New Roman" w:cs="Times New Roman"/>
+          <w:color w:val="auto"/>
+          <w:sz w:val="24"/>
+          <w:szCs w:val="24"/>
+          <w:vertAlign w:val="superscript"/>
+        </w:rPr>
+        <w:t>[3]</w:t>
+      </w:r>
+      <w:r>
+        <w:rPr>
+          <w:rFonts w:ascii="Times New Roman" w:hAnsi="Times New Roman" w:cs="Times New Roman"/>
+          <w:color w:val="auto"/>
+          <w:sz w:val="24"/>
+          <w:szCs w:val="24"/>
+        </w:rPr>
+        <w:t xml:space="preserve">. </w:t>
       </w:r>
     </w:p>
     <w:p>
       <w:pPr>
         <w:spacing w:line="360" w:lineRule="auto"/>
-        <w:rPr>
-          <w:rFonts w:ascii="Times New Roman" w:hAnsi="Times New Roman" w:cs="Times New Roman"/>
-          <w:color w:val="auto"/>
-          <w:sz w:val="24"/>
-          <w:szCs w:val="24"/>
-        </w:rPr>
-      </w:pPr>
-      <w:r>
-        <w:rPr>
-          <w:rFonts w:ascii="Times New Roman" w:hAnsi="Times New Roman" w:cs="Times New Roman"/>
-          <w:color w:val="auto"/>
-          <w:sz w:val="24"/>
-          <w:szCs w:val="24"/>
-        </w:rPr>
-        <w:t xml:space="preserve">Steganography is a fascinating process that involves hiding secret information within an unsuspecting graphic. The word "steganos" comes from the Greek language, meaning "hidden" or "covered," while "graph" means "to write." It's a domain of Computer Science that often goes hand-in-hand with Cryptography. Steganography can be implemented in many different ways, and simple Cryptographic Algorithms can be used to achieve it. </w:t>
+        <w:ind w:firstLine="709"/>
+        <w:jc w:val="both"/>
+        <w:rPr>
+          <w:rFonts w:ascii="Times New Roman" w:hAnsi="Times New Roman" w:cs="Times New Roman"/>
+          <w:color w:val="auto"/>
+          <w:sz w:val="24"/>
+          <w:szCs w:val="24"/>
+        </w:rPr>
+      </w:pPr>
+      <w:r>
+        <w:rPr>
+          <w:rFonts w:ascii="Times New Roman" w:hAnsi="Times New Roman" w:cs="Times New Roman"/>
+          <w:color w:val="auto"/>
+          <w:sz w:val="24"/>
+          <w:szCs w:val="24"/>
+        </w:rPr>
+        <w:t>Steganography is a fascinating process that involves hiding secret information within an unsuspecting graphic. The word "</w:t>
+      </w:r>
+      <w:proofErr w:type="spellStart"/>
+      <w:r>
+        <w:rPr>
+          <w:rFonts w:ascii="Times New Roman" w:hAnsi="Times New Roman" w:cs="Times New Roman"/>
+          <w:color w:val="auto"/>
+          <w:sz w:val="24"/>
+          <w:szCs w:val="24"/>
+        </w:rPr>
+        <w:t>steganos</w:t>
+      </w:r>
+      <w:proofErr w:type="spellEnd"/>
+      <w:r>
+        <w:rPr>
+          <w:rFonts w:ascii="Times New Roman" w:hAnsi="Times New Roman" w:cs="Times New Roman"/>
+          <w:color w:val="auto"/>
+          <w:sz w:val="24"/>
+          <w:szCs w:val="24"/>
+        </w:rPr>
+        <w:t xml:space="preserve">" comes from the Greek language, meaning "hidden" or "covered", while "graph" means "to write". Although Steganography techniques are advantageous to use, they have a few limitations. </w:t>
+      </w:r>
+      <w:r>
+        <w:rPr>
+          <w:rFonts w:ascii="Times New Roman" w:hAnsi="Times New Roman" w:cs="Times New Roman"/>
+          <w:color w:val="auto"/>
+          <w:sz w:val="24"/>
+          <w:szCs w:val="24"/>
+        </w:rPr>
+        <w:t>Our project introduces an Android application called "</w:t>
+      </w:r>
+      <w:proofErr w:type="spellStart"/>
+      <w:r>
+        <w:rPr>
+          <w:rFonts w:ascii="Times New Roman" w:hAnsi="Times New Roman" w:cs="Times New Roman"/>
+          <w:color w:val="auto"/>
+          <w:sz w:val="24"/>
+          <w:szCs w:val="24"/>
+        </w:rPr>
+        <w:t>StegMate</w:t>
+      </w:r>
+      <w:proofErr w:type="spellEnd"/>
+      <w:r>
+        <w:rPr>
+          <w:rFonts w:ascii="Times New Roman" w:hAnsi="Times New Roman" w:cs="Times New Roman"/>
+          <w:color w:val="auto"/>
+          <w:sz w:val="24"/>
+          <w:szCs w:val="24"/>
+        </w:rPr>
+        <w:t>" that utilizes various types of steganography, such as text, video, audio, and network, to offer a more comprehensive approach to data security. The application ensures that any confidential message is only accessible to its intended recipients.</w:t>
+      </w:r>
+    </w:p>
+    <w:p>
+      <w:pPr>
+        <w:rPr>
+          <w:rFonts w:ascii="Times New Roman" w:hAnsi="Times New Roman" w:cs="Times New Roman"/>
+          <w:color w:val="auto"/>
+          <w:sz w:val="24"/>
+          <w:szCs w:val="24"/>
+        </w:rPr>
+      </w:pPr>
+    </w:p>
+    <w:p>
+      <w:pPr>
+        <w:pStyle w:val="ListParagraph"/>
+        <w:numPr>
+          <w:ilvl w:val="1"/>
+          <w:numId w:val="5"/>
+        </w:numPr>
+        <w:rPr>
+          <w:rFonts w:ascii="Times New Roman" w:hAnsi="Times New Roman" w:cs="Times New Roman"/>
+          <w:b/>
+          <w:bCs/>
+          <w:color w:val="auto"/>
+          <w:sz w:val="24"/>
+          <w:szCs w:val="24"/>
+        </w:rPr>
+      </w:pPr>
+      <w:r>
+        <w:rPr>
+          <w:rFonts w:ascii="Times New Roman" w:hAnsi="Times New Roman" w:cs="Times New Roman"/>
+          <w:b/>
+          <w:bCs/>
+          <w:color w:val="auto"/>
+          <w:sz w:val="28"/>
+          <w:szCs w:val="28"/>
+        </w:rPr>
+        <w:t>Problem Statement</w:t>
       </w:r>
     </w:p>
     <w:p>
       <w:pPr>
         <w:spacing w:line="360" w:lineRule="auto"/>
-        <w:rPr>
-          <w:rFonts w:ascii="Times New Roman" w:hAnsi="Times New Roman" w:cs="Times New Roman"/>
-          <w:color w:val="auto"/>
-          <w:sz w:val="24"/>
-          <w:szCs w:val="24"/>
-        </w:rPr>
-      </w:pPr>
-      <w:r>
-        <w:rPr>
-          <w:rFonts w:ascii="Times New Roman" w:hAnsi="Times New Roman" w:cs="Times New Roman"/>
-          <w:color w:val="auto"/>
-          <w:sz w:val="24"/>
-          <w:szCs w:val="24"/>
-        </w:rPr>
-        <w:t xml:space="preserve">One of the most common applications of Steganography is the concealment of information within computer files. Digital steganography involves embedding steganographic coding within a document file, image file, program, or protocol. Media files are </w:t>
-      </w:r>
-      <w:r>
-        <w:rPr>
-          <w:rFonts w:ascii="Times New Roman" w:hAnsi="Times New Roman" w:cs="Times New Roman"/>
-          <w:color w:val="auto"/>
-          <w:sz w:val="24"/>
-          <w:szCs w:val="24"/>
-        </w:rPr>
-        <w:t>beneficial</w:t>
-      </w:r>
-      <w:r>
-        <w:rPr>
-          <w:rFonts w:ascii="Times New Roman" w:hAnsi="Times New Roman" w:cs="Times New Roman"/>
-          <w:color w:val="auto"/>
-          <w:sz w:val="24"/>
-          <w:szCs w:val="24"/>
-        </w:rPr>
-        <w:t xml:space="preserve"> for steganographic transmission due to their large size. </w:t>
+        <w:ind w:firstLine="709"/>
+        <w:jc w:val="both"/>
+        <w:rPr>
+          <w:rFonts w:ascii="Times New Roman" w:hAnsi="Times New Roman" w:cs="Times New Roman"/>
+          <w:color w:val="auto"/>
+          <w:sz w:val="24"/>
+          <w:szCs w:val="24"/>
+        </w:rPr>
+      </w:pPr>
+      <w:r>
+        <w:rPr>
+          <w:rFonts w:ascii="Times New Roman" w:hAnsi="Times New Roman" w:cs="Times New Roman"/>
+          <w:color w:val="auto"/>
+          <w:sz w:val="24"/>
+          <w:szCs w:val="24"/>
+        </w:rPr>
+        <w:t xml:space="preserve">The objective is to encode various types of secret media, such as images, text, and audio, into a cover file that can be an image, audio, or video. The produced </w:t>
+      </w:r>
+      <w:proofErr w:type="spellStart"/>
+      <w:r>
+        <w:rPr>
+          <w:rFonts w:ascii="Times New Roman" w:hAnsi="Times New Roman" w:cs="Times New Roman"/>
+          <w:color w:val="auto"/>
+          <w:sz w:val="24"/>
+          <w:szCs w:val="24"/>
+        </w:rPr>
+        <w:t>stego</w:t>
+      </w:r>
+      <w:proofErr w:type="spellEnd"/>
+      <w:r>
+        <w:rPr>
+          <w:rFonts w:ascii="Times New Roman" w:hAnsi="Times New Roman" w:cs="Times New Roman"/>
+          <w:color w:val="auto"/>
+          <w:sz w:val="24"/>
+          <w:szCs w:val="24"/>
+        </w:rPr>
+        <w:t xml:space="preserve">-media, which is a media file with a secret message embedded within, can be shared with others. The recipients should be able to decode any of the </w:t>
+      </w:r>
+      <w:proofErr w:type="spellStart"/>
+      <w:r>
+        <w:rPr>
+          <w:rFonts w:ascii="Times New Roman" w:hAnsi="Times New Roman" w:cs="Times New Roman"/>
+          <w:color w:val="auto"/>
+          <w:sz w:val="24"/>
+          <w:szCs w:val="24"/>
+        </w:rPr>
+        <w:t>stego</w:t>
+      </w:r>
+      <w:proofErr w:type="spellEnd"/>
+      <w:r>
+        <w:rPr>
+          <w:rFonts w:ascii="Times New Roman" w:hAnsi="Times New Roman" w:cs="Times New Roman"/>
+          <w:color w:val="auto"/>
+          <w:sz w:val="24"/>
+          <w:szCs w:val="24"/>
+        </w:rPr>
+        <w:t xml:space="preserve">-media that is shared with them. The system aims to reduce the load and increase efficiency during encoding/decoding, as well as reduce the time required to generate the </w:t>
+      </w:r>
+      <w:proofErr w:type="spellStart"/>
+      <w:r>
+        <w:rPr>
+          <w:rFonts w:ascii="Times New Roman" w:hAnsi="Times New Roman" w:cs="Times New Roman"/>
+          <w:color w:val="auto"/>
+          <w:sz w:val="24"/>
+          <w:szCs w:val="24"/>
+        </w:rPr>
+        <w:t>stego</w:t>
+      </w:r>
+      <w:proofErr w:type="spellEnd"/>
+      <w:r>
+        <w:rPr>
+          <w:rFonts w:ascii="Times New Roman" w:hAnsi="Times New Roman" w:cs="Times New Roman"/>
+          <w:color w:val="auto"/>
+          <w:sz w:val="24"/>
+          <w:szCs w:val="24"/>
+        </w:rPr>
+        <w:t>-media. Additionally, it should be adaptable and integrated with new and emerging technologies.</w:t>
       </w:r>
     </w:p>
     <w:p>
       <w:pPr>
         <w:spacing w:line="360" w:lineRule="auto"/>
-        <w:rPr>
-          <w:rFonts w:ascii="Times New Roman" w:hAnsi="Times New Roman" w:cs="Times New Roman"/>
-          <w:color w:val="auto"/>
-          <w:sz w:val="24"/>
-          <w:szCs w:val="24"/>
-        </w:rPr>
-      </w:pPr>
-      <w:r>
-        <w:rPr>
-          <w:rFonts w:ascii="Times New Roman" w:hAnsi="Times New Roman" w:cs="Times New Roman"/>
-          <w:color w:val="auto"/>
-          <w:sz w:val="24"/>
-          <w:szCs w:val="24"/>
-        </w:rPr>
-        <w:t xml:space="preserve">Steganography can take many forms, including Text Steganography, Image Steganography, Audio Steganography, Video Steganography, and Network Steganography. When compared to Cryptography, the primary goal of Steganography is to hide data or information, whereas Cryptography is focused on making the information unreadable or unintelligible. </w:t>
+        <w:ind w:firstLine="709"/>
+        <w:jc w:val="both"/>
+        <w:rPr>
+          <w:rFonts w:ascii="Times New Roman" w:hAnsi="Times New Roman" w:cs="Times New Roman"/>
+          <w:color w:val="auto"/>
+          <w:sz w:val="24"/>
+          <w:szCs w:val="24"/>
+        </w:rPr>
+      </w:pPr>
+      <w:r>
+        <w:rPr>
+          <w:rFonts w:ascii="Times New Roman" w:hAnsi="Times New Roman" w:cs="Times New Roman"/>
+          <w:color w:val="auto"/>
+          <w:sz w:val="24"/>
+          <w:szCs w:val="24"/>
+        </w:rPr>
+        <w:t>The project's main objective is to develop an optimal technique for generating embedded media that can adapt to all types of extensions.</w:t>
       </w:r>
     </w:p>
     <w:p>
       <w:pPr>
         <w:spacing w:line="360" w:lineRule="auto"/>
-        <w:rPr>
-          <w:rFonts w:ascii="Times New Roman" w:hAnsi="Times New Roman" w:cs="Times New Roman"/>
-          <w:color w:val="auto"/>
-          <w:sz w:val="24"/>
-          <w:szCs w:val="24"/>
-        </w:rPr>
-      </w:pPr>
-      <w:r>
-        <w:rPr>
-          <w:rFonts w:ascii="Times New Roman" w:hAnsi="Times New Roman" w:cs="Times New Roman"/>
-          <w:color w:val="auto"/>
-          <w:sz w:val="24"/>
-          <w:szCs w:val="24"/>
-        </w:rPr>
-        <w:t xml:space="preserve">One of the significant advantages of Steganography is that the information is so well-hidden that it's virtually unidentifiable. </w:t>
-      </w:r>
-    </w:p>
-    <w:p>
-      <w:pPr>
+        <w:ind w:firstLine="709"/>
+        <w:jc w:val="both"/>
+        <w:rPr>
+          <w:rFonts w:ascii="Times New Roman" w:hAnsi="Times New Roman" w:cs="Times New Roman"/>
+          <w:color w:val="auto"/>
+          <w:sz w:val="24"/>
+          <w:szCs w:val="24"/>
+        </w:rPr>
+      </w:pPr>
+    </w:p>
+    <w:p>
+      <w:pPr>
+        <w:pStyle w:val="ListParagraph"/>
+        <w:numPr>
+          <w:ilvl w:val="1"/>
+          <w:numId w:val="5"/>
+        </w:numPr>
         <w:spacing w:line="360" w:lineRule="auto"/>
-        <w:rPr>
-          <w:rFonts w:ascii="Times New Roman" w:hAnsi="Times New Roman" w:cs="Times New Roman"/>
-          <w:color w:val="auto"/>
-          <w:sz w:val="24"/>
-          <w:szCs w:val="24"/>
-        </w:rPr>
-      </w:pPr>
-      <w:r>
-        <w:rPr>
-          <w:rFonts w:ascii="Times New Roman" w:hAnsi="Times New Roman" w:cs="Times New Roman"/>
-          <w:color w:val="auto"/>
-          <w:sz w:val="24"/>
-          <w:szCs w:val="24"/>
-        </w:rPr>
-        <w:t xml:space="preserve">Android is one of the most widely used mobile operating systems in the world. With its user-friendly interface, customizable features, and open-source platform, it has become a popular choice for mobile app development. </w:t>
+        <w:jc w:val="both"/>
+        <w:rPr>
+          <w:rFonts w:ascii="Times New Roman" w:hAnsi="Times New Roman" w:cs="Times New Roman"/>
+          <w:b/>
+          <w:bCs/>
+          <w:color w:val="auto"/>
+          <w:sz w:val="28"/>
+          <w:szCs w:val="28"/>
+        </w:rPr>
+      </w:pPr>
+      <w:r>
+        <w:rPr>
+          <w:rFonts w:ascii="Times New Roman" w:hAnsi="Times New Roman" w:cs="Times New Roman"/>
+          <w:b/>
+          <w:bCs/>
+          <w:color w:val="auto"/>
+          <w:sz w:val="28"/>
+          <w:szCs w:val="28"/>
+        </w:rPr>
+        <w:lastRenderedPageBreak/>
+        <w:t>Existing System</w:t>
       </w:r>
     </w:p>
     <w:p>
       <w:pPr>
         <w:spacing w:line="360" w:lineRule="auto"/>
-        <w:rPr>
-          <w:rFonts w:ascii="Times New Roman" w:hAnsi="Times New Roman" w:cs="Times New Roman"/>
-          <w:color w:val="auto"/>
-          <w:sz w:val="24"/>
-          <w:szCs w:val="24"/>
-        </w:rPr>
-      </w:pPr>
-      <w:r>
-        <w:rPr>
-          <w:rFonts w:ascii="Times New Roman" w:hAnsi="Times New Roman" w:cs="Times New Roman"/>
-          <w:color w:val="auto"/>
-          <w:sz w:val="24"/>
-          <w:szCs w:val="24"/>
-        </w:rPr>
-        <w:t xml:space="preserve">Android app development has several advantages over other platforms. For starters, Android has a vast user base, which means that there is a high demand for Android apps. Additionally, Android apps can be developed using a wide range of programming languages, including Java, Kotlin, and C++. This offers developers the flexibility to choose the language that they are most comfortable with. </w:t>
+        <w:ind w:firstLine="851"/>
+        <w:jc w:val="both"/>
+        <w:rPr>
+          <w:rFonts w:ascii="Times New Roman" w:hAnsi="Times New Roman" w:cs="Times New Roman"/>
+          <w:color w:val="auto"/>
+          <w:sz w:val="24"/>
+          <w:szCs w:val="24"/>
+        </w:rPr>
+      </w:pPr>
+      <w:r>
+        <w:rPr>
+          <w:rFonts w:ascii="Times New Roman" w:hAnsi="Times New Roman" w:cs="Times New Roman"/>
+          <w:color w:val="auto"/>
+          <w:sz w:val="24"/>
+          <w:szCs w:val="24"/>
+        </w:rPr>
+        <w:t xml:space="preserve">In today's world, data security is of utmost importance. Many contenders, such as WhatsApp, </w:t>
+      </w:r>
+      <w:r>
+        <w:rPr>
+          <w:rFonts w:ascii="Times New Roman" w:hAnsi="Times New Roman" w:cs="Times New Roman"/>
+          <w:color w:val="auto"/>
+          <w:sz w:val="24"/>
+          <w:szCs w:val="24"/>
+        </w:rPr>
+        <w:t>fulfil</w:t>
+      </w:r>
+      <w:r>
+        <w:rPr>
+          <w:rFonts w:ascii="Times New Roman" w:hAnsi="Times New Roman" w:cs="Times New Roman"/>
+          <w:color w:val="auto"/>
+          <w:sz w:val="24"/>
+          <w:szCs w:val="24"/>
+        </w:rPr>
+        <w:t xml:space="preserve"> this need by providing end-to-end encryption for all messages sent. Additionally, WhatsApp offers a feature called "once-view" where media can be viewed only once before disappearing. The </w:t>
+      </w:r>
+      <w:proofErr w:type="spellStart"/>
+      <w:r>
+        <w:rPr>
+          <w:rFonts w:ascii="Times New Roman" w:hAnsi="Times New Roman" w:cs="Times New Roman"/>
+          <w:color w:val="auto"/>
+          <w:sz w:val="24"/>
+          <w:szCs w:val="24"/>
+        </w:rPr>
+        <w:t>SmartSteg</w:t>
+      </w:r>
+      <w:proofErr w:type="spellEnd"/>
+      <w:r>
+        <w:rPr>
+          <w:rFonts w:ascii="Times New Roman" w:hAnsi="Times New Roman" w:cs="Times New Roman"/>
+          <w:color w:val="auto"/>
+          <w:sz w:val="24"/>
+          <w:szCs w:val="24"/>
+        </w:rPr>
+        <w:t xml:space="preserve"> Application uses the BMP image format, which is lossless, and the LSB algorithm for </w:t>
+      </w:r>
+      <w:proofErr w:type="gramStart"/>
+      <w:r>
+        <w:rPr>
+          <w:rFonts w:ascii="Times New Roman" w:hAnsi="Times New Roman" w:cs="Times New Roman"/>
+          <w:color w:val="auto"/>
+          <w:sz w:val="24"/>
+          <w:szCs w:val="24"/>
+        </w:rPr>
+        <w:t>encryption</w:t>
+      </w:r>
+      <w:r>
+        <w:rPr>
+          <w:rFonts w:ascii="Times New Roman" w:hAnsi="Times New Roman" w:cs="Times New Roman"/>
+          <w:color w:val="auto"/>
+          <w:sz w:val="24"/>
+          <w:szCs w:val="24"/>
+          <w:vertAlign w:val="superscript"/>
+        </w:rPr>
+        <w:t>[</w:t>
+      </w:r>
+      <w:proofErr w:type="gramEnd"/>
+      <w:r>
+        <w:rPr>
+          <w:rFonts w:ascii="Times New Roman" w:hAnsi="Times New Roman" w:cs="Times New Roman"/>
+          <w:color w:val="auto"/>
+          <w:sz w:val="24"/>
+          <w:szCs w:val="24"/>
+          <w:vertAlign w:val="superscript"/>
+        </w:rPr>
+        <w:t>3]</w:t>
+      </w:r>
+      <w:r>
+        <w:rPr>
+          <w:rFonts w:ascii="Times New Roman" w:hAnsi="Times New Roman" w:cs="Times New Roman"/>
+          <w:color w:val="auto"/>
+          <w:sz w:val="24"/>
+          <w:szCs w:val="24"/>
+        </w:rPr>
+        <w:t xml:space="preserve">. Another application uses the RSA Algorithm and LSB Insertion to achieve Image </w:t>
+      </w:r>
+      <w:proofErr w:type="gramStart"/>
+      <w:r>
+        <w:rPr>
+          <w:rFonts w:ascii="Times New Roman" w:hAnsi="Times New Roman" w:cs="Times New Roman"/>
+          <w:color w:val="auto"/>
+          <w:sz w:val="24"/>
+          <w:szCs w:val="24"/>
+        </w:rPr>
+        <w:t>Steganography</w:t>
+      </w:r>
+      <w:r>
+        <w:rPr>
+          <w:rFonts w:ascii="Times New Roman" w:hAnsi="Times New Roman" w:cs="Times New Roman"/>
+          <w:color w:val="auto"/>
+          <w:sz w:val="24"/>
+          <w:szCs w:val="24"/>
+          <w:vertAlign w:val="superscript"/>
+        </w:rPr>
+        <w:t>[</w:t>
+      </w:r>
+      <w:proofErr w:type="gramEnd"/>
+      <w:r>
+        <w:rPr>
+          <w:rFonts w:ascii="Times New Roman" w:hAnsi="Times New Roman" w:cs="Times New Roman"/>
+          <w:color w:val="auto"/>
+          <w:sz w:val="24"/>
+          <w:szCs w:val="24"/>
+          <w:vertAlign w:val="superscript"/>
+        </w:rPr>
+        <w:t>4]</w:t>
+      </w:r>
+      <w:r>
+        <w:rPr>
+          <w:rFonts w:ascii="Times New Roman" w:hAnsi="Times New Roman" w:cs="Times New Roman"/>
+          <w:color w:val="auto"/>
+          <w:sz w:val="24"/>
+          <w:szCs w:val="24"/>
+        </w:rPr>
+        <w:t xml:space="preserve">. The </w:t>
+      </w:r>
+      <w:proofErr w:type="spellStart"/>
+      <w:r>
+        <w:rPr>
+          <w:rFonts w:ascii="Times New Roman" w:hAnsi="Times New Roman" w:cs="Times New Roman"/>
+          <w:color w:val="auto"/>
+          <w:sz w:val="24"/>
+          <w:szCs w:val="24"/>
+        </w:rPr>
+        <w:t>Stego</w:t>
+      </w:r>
+      <w:proofErr w:type="spellEnd"/>
+      <w:r>
+        <w:rPr>
+          <w:rFonts w:ascii="Times New Roman" w:hAnsi="Times New Roman" w:cs="Times New Roman"/>
+          <w:color w:val="auto"/>
+          <w:sz w:val="24"/>
+          <w:szCs w:val="24"/>
+        </w:rPr>
+        <w:t xml:space="preserve"> App allows for embedding both text and images within an </w:t>
+      </w:r>
+      <w:proofErr w:type="gramStart"/>
+      <w:r>
+        <w:rPr>
+          <w:rFonts w:ascii="Times New Roman" w:hAnsi="Times New Roman" w:cs="Times New Roman"/>
+          <w:color w:val="auto"/>
+          <w:sz w:val="24"/>
+          <w:szCs w:val="24"/>
+        </w:rPr>
+        <w:t>image</w:t>
+      </w:r>
+      <w:r>
+        <w:rPr>
+          <w:rFonts w:ascii="Times New Roman" w:hAnsi="Times New Roman" w:cs="Times New Roman"/>
+          <w:color w:val="auto"/>
+          <w:sz w:val="24"/>
+          <w:szCs w:val="24"/>
+          <w:vertAlign w:val="superscript"/>
+        </w:rPr>
+        <w:t>[</w:t>
+      </w:r>
+      <w:proofErr w:type="gramEnd"/>
+      <w:r>
+        <w:rPr>
+          <w:rFonts w:ascii="Times New Roman" w:hAnsi="Times New Roman" w:cs="Times New Roman"/>
+          <w:color w:val="auto"/>
+          <w:sz w:val="24"/>
+          <w:szCs w:val="24"/>
+          <w:vertAlign w:val="superscript"/>
+        </w:rPr>
+        <w:t>2]</w:t>
+      </w:r>
+      <w:r>
+        <w:rPr>
+          <w:rFonts w:ascii="Times New Roman" w:hAnsi="Times New Roman" w:cs="Times New Roman"/>
+          <w:color w:val="auto"/>
+          <w:sz w:val="24"/>
+          <w:szCs w:val="24"/>
+        </w:rPr>
+        <w:t xml:space="preserve">. Some applications also reduce the size of the </w:t>
+      </w:r>
+      <w:proofErr w:type="spellStart"/>
+      <w:r>
+        <w:rPr>
+          <w:rFonts w:ascii="Times New Roman" w:hAnsi="Times New Roman" w:cs="Times New Roman"/>
+          <w:color w:val="auto"/>
+          <w:sz w:val="24"/>
+          <w:szCs w:val="24"/>
+        </w:rPr>
+        <w:t>stego</w:t>
+      </w:r>
+      <w:proofErr w:type="spellEnd"/>
+      <w:r>
+        <w:rPr>
+          <w:rFonts w:ascii="Times New Roman" w:hAnsi="Times New Roman" w:cs="Times New Roman"/>
+          <w:color w:val="auto"/>
+          <w:sz w:val="24"/>
+          <w:szCs w:val="24"/>
+        </w:rPr>
+        <w:t xml:space="preserve">-image to be MMS compatible, making it easier to </w:t>
+      </w:r>
+      <w:proofErr w:type="gramStart"/>
+      <w:r>
+        <w:rPr>
+          <w:rFonts w:ascii="Times New Roman" w:hAnsi="Times New Roman" w:cs="Times New Roman"/>
+          <w:color w:val="auto"/>
+          <w:sz w:val="24"/>
+          <w:szCs w:val="24"/>
+        </w:rPr>
+        <w:t>share</w:t>
+      </w:r>
+      <w:r>
+        <w:rPr>
+          <w:rFonts w:ascii="Times New Roman" w:hAnsi="Times New Roman" w:cs="Times New Roman"/>
+          <w:color w:val="auto"/>
+          <w:sz w:val="24"/>
+          <w:szCs w:val="24"/>
+          <w:vertAlign w:val="superscript"/>
+        </w:rPr>
+        <w:t>[</w:t>
+      </w:r>
+      <w:proofErr w:type="gramEnd"/>
+      <w:r>
+        <w:rPr>
+          <w:rFonts w:ascii="Times New Roman" w:hAnsi="Times New Roman" w:cs="Times New Roman"/>
+          <w:color w:val="auto"/>
+          <w:sz w:val="24"/>
+          <w:szCs w:val="24"/>
+          <w:vertAlign w:val="superscript"/>
+        </w:rPr>
+        <w:t>1]</w:t>
+      </w:r>
+      <w:r>
+        <w:rPr>
+          <w:rFonts w:ascii="Times New Roman" w:hAnsi="Times New Roman" w:cs="Times New Roman"/>
+          <w:color w:val="auto"/>
+          <w:sz w:val="24"/>
+          <w:szCs w:val="24"/>
+        </w:rPr>
+        <w:t>.</w:t>
+      </w:r>
+      <w:r>
+        <w:rPr>
+          <w:rFonts w:ascii="Times New Roman" w:hAnsi="Times New Roman" w:cs="Times New Roman"/>
+          <w:color w:val="auto"/>
+          <w:sz w:val="24"/>
+          <w:szCs w:val="24"/>
+        </w:rPr>
+        <w:t xml:space="preserve"> </w:t>
       </w:r>
     </w:p>
     <w:p>
       <w:pPr>
         <w:spacing w:line="360" w:lineRule="auto"/>
-        <w:rPr>
-          <w:rFonts w:ascii="Times New Roman" w:hAnsi="Times New Roman" w:cs="Times New Roman"/>
-          <w:color w:val="auto"/>
-          <w:sz w:val="24"/>
-          <w:szCs w:val="24"/>
-        </w:rPr>
-      </w:pPr>
-      <w:r>
-        <w:rPr>
-          <w:rFonts w:ascii="Times New Roman" w:hAnsi="Times New Roman" w:cs="Times New Roman"/>
-          <w:color w:val="auto"/>
-          <w:sz w:val="24"/>
-          <w:szCs w:val="24"/>
-        </w:rPr>
-        <w:t>Furthermore, Android provides a comprehensive set of tools and libraries that make the app development process more efficient. Overall, Android app development is an excellent choice</w:t>
+        <w:ind w:firstLine="851"/>
+        <w:jc w:val="both"/>
+        <w:rPr>
+          <w:rFonts w:ascii="Times New Roman" w:hAnsi="Times New Roman" w:cs="Times New Roman"/>
+          <w:color w:val="auto"/>
+          <w:sz w:val="24"/>
+          <w:szCs w:val="24"/>
+        </w:rPr>
+      </w:pPr>
+    </w:p>
+    <w:p>
+      <w:pPr>
+        <w:pStyle w:val="ListParagraph"/>
+        <w:numPr>
+          <w:ilvl w:val="1"/>
+          <w:numId w:val="5"/>
+        </w:numPr>
+        <w:spacing w:line="360" w:lineRule="auto"/>
+        <w:jc w:val="both"/>
+        <w:rPr>
+          <w:rFonts w:ascii="Times New Roman" w:hAnsi="Times New Roman" w:cs="Times New Roman"/>
+          <w:b/>
+          <w:bCs/>
+          <w:color w:val="auto"/>
+          <w:sz w:val="28"/>
+          <w:szCs w:val="28"/>
+        </w:rPr>
+      </w:pPr>
+      <w:r>
+        <w:rPr>
+          <w:rFonts w:ascii="Times New Roman" w:hAnsi="Times New Roman" w:cs="Times New Roman"/>
+          <w:b/>
+          <w:bCs/>
+          <w:color w:val="auto"/>
+          <w:sz w:val="28"/>
+          <w:szCs w:val="28"/>
+        </w:rPr>
+        <w:t>Disadvantages of Existing System</w:t>
+      </w:r>
+    </w:p>
+    <w:p>
+      <w:pPr>
+        <w:spacing w:line="360" w:lineRule="auto"/>
+        <w:ind w:firstLine="851"/>
+        <w:jc w:val="both"/>
+        <w:rPr>
+          <w:rFonts w:ascii="Times New Roman" w:hAnsi="Times New Roman" w:cs="Times New Roman"/>
+          <w:color w:val="auto"/>
+          <w:sz w:val="24"/>
+          <w:szCs w:val="24"/>
+        </w:rPr>
+      </w:pPr>
+      <w:r>
+        <w:rPr>
+          <w:rFonts w:ascii="Times New Roman" w:hAnsi="Times New Roman" w:cs="Times New Roman"/>
+          <w:color w:val="auto"/>
+          <w:sz w:val="24"/>
+          <w:szCs w:val="24"/>
+        </w:rPr>
+        <w:t xml:space="preserve">It is worth noting that while there is a systematic approach to embedding data into images, many applications have limited functionality that is restricted to their app. For instance, the widely used LSB insertion method only supports embedding into images and does not support multiple extension types. Additionally, some applications are outdated and do not support current image specifications, limiting their use to images with lower size and encoding. As a result, the usage of these apps has significantly decreased, and the current </w:t>
+      </w:r>
+      <w:r>
+        <w:rPr>
+          <w:rFonts w:ascii="Times New Roman" w:hAnsi="Times New Roman" w:cs="Times New Roman"/>
+          <w:color w:val="auto"/>
+          <w:sz w:val="24"/>
+          <w:szCs w:val="24"/>
+        </w:rPr>
+        <w:t>image-embedding</w:t>
+      </w:r>
+      <w:r>
+        <w:rPr>
+          <w:rFonts w:ascii="Times New Roman" w:hAnsi="Times New Roman" w:cs="Times New Roman"/>
+          <w:color w:val="auto"/>
+          <w:sz w:val="24"/>
+          <w:szCs w:val="24"/>
+        </w:rPr>
+        <w:t xml:space="preserve"> apps are not multi-platformed.</w:t>
+      </w:r>
+      <w:r>
+        <w:rPr>
+          <w:rFonts w:ascii="Times New Roman" w:hAnsi="Times New Roman" w:cs="Times New Roman"/>
+          <w:color w:val="auto"/>
+          <w:sz w:val="24"/>
+          <w:szCs w:val="24"/>
+        </w:rPr>
+        <w:t xml:space="preserve"> </w:t>
+      </w:r>
+    </w:p>
+    <w:p>
+      <w:pPr>
+        <w:spacing w:line="360" w:lineRule="auto"/>
+        <w:jc w:val="both"/>
+        <w:rPr>
+          <w:rFonts w:ascii="Times New Roman" w:hAnsi="Times New Roman" w:cs="Times New Roman"/>
+          <w:color w:val="auto"/>
+          <w:sz w:val="24"/>
+          <w:szCs w:val="24"/>
+        </w:rPr>
+      </w:pPr>
+    </w:p>
+    <w:p>
+      <w:pPr>
+        <w:pStyle w:val="ListParagraph"/>
+        <w:numPr>
+          <w:ilvl w:val="1"/>
+          <w:numId w:val="5"/>
+        </w:numPr>
+        <w:spacing w:line="360" w:lineRule="auto"/>
+        <w:jc w:val="both"/>
+        <w:rPr>
+          <w:rFonts w:ascii="Times New Roman" w:hAnsi="Times New Roman" w:cs="Times New Roman"/>
+          <w:b/>
+          <w:bCs/>
+          <w:color w:val="auto"/>
+          <w:sz w:val="28"/>
+          <w:szCs w:val="28"/>
+        </w:rPr>
+      </w:pPr>
+      <w:r>
+        <w:rPr>
+          <w:rFonts w:ascii="Times New Roman" w:hAnsi="Times New Roman" w:cs="Times New Roman"/>
+          <w:b/>
+          <w:bCs/>
+          <w:color w:val="auto"/>
+          <w:sz w:val="28"/>
+          <w:szCs w:val="28"/>
+        </w:rPr>
+        <w:t>Proposed System</w:t>
+      </w:r>
+    </w:p>
+    <w:p>
+      <w:pPr>
+        <w:spacing w:line="360" w:lineRule="auto"/>
+        <w:ind w:firstLine="851"/>
+        <w:jc w:val="both"/>
+        <w:rPr>
+          <w:rFonts w:ascii="Times New Roman" w:hAnsi="Times New Roman" w:cs="Times New Roman"/>
+          <w:b/>
+          <w:bCs/>
+          <w:color w:val="auto"/>
+          <w:sz w:val="24"/>
+          <w:szCs w:val="24"/>
+        </w:rPr>
+      </w:pPr>
+      <w:r>
+        <w:rPr>
+          <w:rFonts w:ascii="Times New Roman" w:hAnsi="Times New Roman" w:cs="Times New Roman"/>
+          <w:color w:val="auto"/>
+          <w:sz w:val="24"/>
+          <w:szCs w:val="24"/>
+        </w:rPr>
+        <w:t xml:space="preserve">Our proposed technique aims to provide users with a seamless way to embed various types of media, such as text, images, and audio, into a cover file. This cover file can support any extension for images or audio, making it a versatile solution for users. By reducing system resource consumption, we aim to increase the efficiency of the application, allowing users to perform tasks faster and more effectively. To achieve this, we plan to incorporate a mechanism for file upload and live media capture, enabling users to easily add new content to their cover </w:t>
+      </w:r>
+      <w:r>
+        <w:rPr>
+          <w:rFonts w:ascii="Times New Roman" w:hAnsi="Times New Roman" w:cs="Times New Roman"/>
+          <w:color w:val="auto"/>
+          <w:sz w:val="24"/>
+          <w:szCs w:val="24"/>
+        </w:rPr>
+        <w:t>files</w:t>
+      </w:r>
+      <w:r>
+        <w:rPr>
+          <w:rFonts w:ascii="Times New Roman" w:hAnsi="Times New Roman" w:cs="Times New Roman"/>
+          <w:color w:val="auto"/>
+          <w:sz w:val="24"/>
+          <w:szCs w:val="24"/>
+        </w:rPr>
+        <w:t xml:space="preserve">. Additionally, we will support file sharing, allowing users to share their cover </w:t>
+      </w:r>
+      <w:r>
+        <w:rPr>
+          <w:rFonts w:ascii="Times New Roman" w:hAnsi="Times New Roman" w:cs="Times New Roman"/>
+          <w:color w:val="auto"/>
+          <w:sz w:val="24"/>
+          <w:szCs w:val="24"/>
+        </w:rPr>
+        <w:t>files</w:t>
+      </w:r>
+      <w:r>
+        <w:rPr>
+          <w:rFonts w:ascii="Times New Roman" w:hAnsi="Times New Roman" w:cs="Times New Roman"/>
+          <w:color w:val="auto"/>
+          <w:sz w:val="24"/>
+          <w:szCs w:val="24"/>
+        </w:rPr>
+        <w:t xml:space="preserve"> with others. To ensure the security of the application, we will implement robust security measures that prevent unauthorized access. This will ensure that only the user can access the application and their cover file, providing peace of mind and security.</w:t>
+      </w:r>
+      <w:r>
+        <w:rPr>
+          <w:rFonts w:ascii="Times New Roman" w:hAnsi="Times New Roman" w:cs="Times New Roman"/>
+          <w:b/>
+          <w:bCs/>
+          <w:color w:val="auto"/>
+          <w:sz w:val="24"/>
+          <w:szCs w:val="24"/>
+        </w:rPr>
+        <w:t xml:space="preserve"> </w:t>
+      </w:r>
+    </w:p>
+    <w:p>
+      <w:pPr>
+        <w:rPr>
+          <w:rFonts w:ascii="Times New Roman" w:hAnsi="Times New Roman" w:cs="Times New Roman"/>
+          <w:b/>
+          <w:bCs/>
+          <w:color w:val="auto"/>
+          <w:sz w:val="24"/>
+          <w:szCs w:val="24"/>
+        </w:rPr>
+      </w:pPr>
+      <w:r>
+        <w:rPr>
+          <w:rFonts w:ascii="Times New Roman" w:hAnsi="Times New Roman" w:cs="Times New Roman"/>
+          <w:b/>
+          <w:bCs/>
+          <w:color w:val="auto"/>
+          <w:sz w:val="24"/>
+          <w:szCs w:val="24"/>
+        </w:rPr>
+        <w:br w:type="page"/>
+      </w:r>
+    </w:p>
+    <w:p>
+      <w:pPr>
+        <w:spacing w:line="360" w:lineRule="auto"/>
+        <w:jc w:val="both"/>
+        <w:rPr>
+          <w:rFonts w:ascii="Times New Roman" w:hAnsi="Times New Roman" w:cs="Times New Roman"/>
+          <w:b/>
+          <w:bCs/>
+          <w:color w:val="auto"/>
+          <w:sz w:val="28"/>
+          <w:szCs w:val="28"/>
+        </w:rPr>
+      </w:pPr>
+      <w:r>
+        <w:rPr>
+          <w:rFonts w:ascii="Times New Roman" w:hAnsi="Times New Roman" w:cs="Times New Roman"/>
+          <w:b/>
+          <w:bCs/>
+          <w:color w:val="auto"/>
+          <w:sz w:val="28"/>
+          <w:szCs w:val="28"/>
+        </w:rPr>
+        <w:lastRenderedPageBreak/>
+        <w:t>CHAPTER 2</w:t>
+      </w:r>
+    </w:p>
+    <w:p>
+      <w:pPr>
+        <w:spacing w:line="360" w:lineRule="auto"/>
+        <w:jc w:val="center"/>
+        <w:rPr>
+          <w:rFonts w:ascii="Times New Roman" w:hAnsi="Times New Roman" w:cs="Times New Roman"/>
+          <w:b/>
+          <w:bCs/>
+          <w:color w:val="auto"/>
+          <w:sz w:val="28"/>
+          <w:szCs w:val="28"/>
+        </w:rPr>
+      </w:pPr>
+      <w:r>
+        <w:rPr>
+          <w:rFonts w:ascii="Times New Roman" w:hAnsi="Times New Roman" w:cs="Times New Roman"/>
+          <w:b/>
+          <w:bCs/>
+          <w:color w:val="auto"/>
+          <w:sz w:val="28"/>
+          <w:szCs w:val="28"/>
+        </w:rPr>
+        <w:t>LITERATURE SURVEY</w:t>
+      </w:r>
+    </w:p>
+    <w:p>
+      <w:pPr>
+        <w:rPr>
+          <w:rFonts w:ascii="Times New Roman" w:hAnsi="Times New Roman" w:cs="Times New Roman"/>
+          <w:b/>
+          <w:bCs/>
+          <w:color w:val="auto"/>
+          <w:sz w:val="28"/>
+          <w:szCs w:val="28"/>
+        </w:rPr>
+      </w:pPr>
+      <w:r>
+        <w:rPr>
+          <w:rFonts w:ascii="Times New Roman" w:hAnsi="Times New Roman" w:cs="Times New Roman"/>
+          <w:b/>
+          <w:bCs/>
+          <w:color w:val="auto"/>
+          <w:sz w:val="28"/>
+          <w:szCs w:val="28"/>
+        </w:rPr>
+        <w:br w:type="page"/>
+      </w:r>
+    </w:p>
+    <w:p>
+      <w:pPr>
+        <w:spacing w:line="360" w:lineRule="auto"/>
+        <w:rPr>
+          <w:rFonts w:ascii="Times New Roman" w:hAnsi="Times New Roman" w:cs="Times New Roman"/>
+          <w:b/>
+          <w:bCs/>
+          <w:color w:val="auto"/>
+          <w:sz w:val="28"/>
+          <w:szCs w:val="28"/>
+        </w:rPr>
+      </w:pPr>
+      <w:r>
+        <w:rPr>
+          <w:rFonts w:ascii="Times New Roman" w:hAnsi="Times New Roman" w:cs="Times New Roman"/>
+          <w:b/>
+          <w:bCs/>
+          <w:color w:val="auto"/>
+          <w:sz w:val="28"/>
+          <w:szCs w:val="28"/>
+        </w:rPr>
+        <w:lastRenderedPageBreak/>
+        <w:t>CHAPTER 3</w:t>
+      </w:r>
+    </w:p>
+    <w:p>
+      <w:pPr>
+        <w:spacing w:line="360" w:lineRule="auto"/>
+        <w:jc w:val="center"/>
+        <w:rPr>
+          <w:rFonts w:ascii="Times New Roman" w:hAnsi="Times New Roman" w:cs="Times New Roman"/>
+          <w:b/>
+          <w:bCs/>
+          <w:color w:val="auto"/>
+          <w:sz w:val="28"/>
+          <w:szCs w:val="28"/>
+        </w:rPr>
+      </w:pPr>
+      <w:r>
+        <w:rPr>
+          <w:rFonts w:ascii="Times New Roman" w:hAnsi="Times New Roman" w:cs="Times New Roman"/>
+          <w:b/>
+          <w:bCs/>
+          <w:color w:val="auto"/>
+          <w:sz w:val="28"/>
+          <w:szCs w:val="28"/>
+        </w:rPr>
+        <w:t>FEASIBILITY STUDY</w:t>
+      </w:r>
+    </w:p>
+    <w:p>
+      <w:pPr>
+        <w:rPr>
+          <w:rFonts w:ascii="Times New Roman" w:hAnsi="Times New Roman" w:cs="Times New Roman"/>
+          <w:b/>
+          <w:bCs/>
+          <w:color w:val="auto"/>
+          <w:sz w:val="28"/>
+          <w:szCs w:val="28"/>
+        </w:rPr>
+      </w:pPr>
+      <w:r>
+        <w:rPr>
+          <w:rFonts w:ascii="Times New Roman" w:hAnsi="Times New Roman" w:cs="Times New Roman"/>
+          <w:b/>
+          <w:bCs/>
+          <w:color w:val="auto"/>
+          <w:sz w:val="28"/>
+          <w:szCs w:val="28"/>
+        </w:rPr>
+        <w:br w:type="page"/>
+      </w:r>
+    </w:p>
+    <w:p>
+      <w:pPr>
+        <w:spacing w:line="360" w:lineRule="auto"/>
+        <w:rPr>
+          <w:rFonts w:ascii="Times New Roman" w:hAnsi="Times New Roman" w:cs="Times New Roman"/>
+          <w:b/>
+          <w:bCs/>
+          <w:color w:val="auto"/>
+          <w:sz w:val="28"/>
+          <w:szCs w:val="28"/>
+        </w:rPr>
+      </w:pPr>
+      <w:r>
+        <w:rPr>
+          <w:rFonts w:ascii="Times New Roman" w:hAnsi="Times New Roman" w:cs="Times New Roman"/>
+          <w:b/>
+          <w:bCs/>
+          <w:color w:val="auto"/>
+          <w:sz w:val="28"/>
+          <w:szCs w:val="28"/>
+        </w:rPr>
+        <w:lastRenderedPageBreak/>
+        <w:t>CHAPTER 4</w:t>
+      </w:r>
+    </w:p>
+    <w:p>
+      <w:pPr>
+        <w:spacing w:line="360" w:lineRule="auto"/>
+        <w:jc w:val="center"/>
+        <w:rPr>
+          <w:rFonts w:ascii="Times New Roman" w:hAnsi="Times New Roman" w:cs="Times New Roman"/>
+          <w:b/>
+          <w:bCs/>
+          <w:color w:val="auto"/>
+          <w:sz w:val="28"/>
+          <w:szCs w:val="28"/>
+        </w:rPr>
+      </w:pPr>
+      <w:r>
+        <w:rPr>
+          <w:rFonts w:ascii="Times New Roman" w:hAnsi="Times New Roman" w:cs="Times New Roman"/>
+          <w:b/>
+          <w:bCs/>
+          <w:color w:val="auto"/>
+          <w:sz w:val="28"/>
+          <w:szCs w:val="28"/>
+        </w:rPr>
+        <w:t>SYSTEM REQUIREMENTS AND SPECIFICATION</w:t>
+      </w:r>
+    </w:p>
+    <w:p>
+      <w:pPr>
+        <w:rPr>
+          <w:rFonts w:ascii="Times New Roman" w:hAnsi="Times New Roman" w:cs="Times New Roman"/>
+          <w:b/>
+          <w:bCs/>
+          <w:color w:val="auto"/>
+          <w:sz w:val="28"/>
+          <w:szCs w:val="28"/>
+        </w:rPr>
+      </w:pPr>
+      <w:r>
+        <w:rPr>
+          <w:rFonts w:ascii="Times New Roman" w:hAnsi="Times New Roman" w:cs="Times New Roman"/>
+          <w:b/>
+          <w:bCs/>
+          <w:color w:val="auto"/>
+          <w:sz w:val="28"/>
+          <w:szCs w:val="28"/>
+        </w:rPr>
+        <w:br w:type="page"/>
+      </w:r>
+    </w:p>
+    <w:p>
+      <w:pPr>
+        <w:spacing w:line="360" w:lineRule="auto"/>
+        <w:rPr>
+          <w:rFonts w:ascii="Times New Roman" w:hAnsi="Times New Roman" w:cs="Times New Roman"/>
+          <w:b/>
+          <w:bCs/>
+          <w:color w:val="auto"/>
+          <w:sz w:val="28"/>
+          <w:szCs w:val="28"/>
+        </w:rPr>
+      </w:pPr>
+      <w:r>
+        <w:rPr>
+          <w:rFonts w:ascii="Times New Roman" w:hAnsi="Times New Roman" w:cs="Times New Roman"/>
+          <w:b/>
+          <w:bCs/>
+          <w:color w:val="auto"/>
+          <w:sz w:val="28"/>
+          <w:szCs w:val="28"/>
+        </w:rPr>
+        <w:lastRenderedPageBreak/>
+        <w:t>CHAPTER 5</w:t>
+      </w:r>
+    </w:p>
+    <w:p>
+      <w:pPr>
+        <w:spacing w:line="360" w:lineRule="auto"/>
+        <w:jc w:val="center"/>
+        <w:rPr>
+          <w:rFonts w:ascii="Times New Roman" w:hAnsi="Times New Roman" w:cs="Times New Roman"/>
+          <w:b/>
+          <w:bCs/>
+          <w:color w:val="auto"/>
+          <w:sz w:val="28"/>
+          <w:szCs w:val="28"/>
+        </w:rPr>
+      </w:pPr>
+      <w:r>
+        <w:rPr>
+          <w:rFonts w:ascii="Times New Roman" w:hAnsi="Times New Roman" w:cs="Times New Roman"/>
+          <w:b/>
+          <w:bCs/>
+          <w:color w:val="auto"/>
+          <w:sz w:val="28"/>
+          <w:szCs w:val="28"/>
+        </w:rPr>
+        <w:t>SYSTEM DESIGN AND ARCHITECTURE</w:t>
+      </w:r>
+    </w:p>
+    <w:p>
+      <w:pPr>
+        <w:rPr>
+          <w:rFonts w:ascii="Times New Roman" w:hAnsi="Times New Roman" w:cs="Times New Roman"/>
+          <w:b/>
+          <w:bCs/>
+          <w:color w:val="auto"/>
+          <w:sz w:val="28"/>
+          <w:szCs w:val="28"/>
+        </w:rPr>
+      </w:pPr>
+      <w:r>
+        <w:rPr>
+          <w:rFonts w:ascii="Times New Roman" w:hAnsi="Times New Roman" w:cs="Times New Roman"/>
+          <w:b/>
+          <w:bCs/>
+          <w:color w:val="auto"/>
+          <w:sz w:val="28"/>
+          <w:szCs w:val="28"/>
+        </w:rPr>
+        <w:br w:type="page"/>
+      </w:r>
+    </w:p>
+    <w:p>
+      <w:pPr>
+        <w:spacing w:line="360" w:lineRule="auto"/>
+        <w:rPr>
+          <w:rFonts w:ascii="Times New Roman" w:hAnsi="Times New Roman" w:cs="Times New Roman"/>
+          <w:b/>
+          <w:bCs/>
+          <w:color w:val="auto"/>
+          <w:sz w:val="28"/>
+          <w:szCs w:val="28"/>
+        </w:rPr>
+      </w:pPr>
+      <w:r>
+        <w:rPr>
+          <w:rFonts w:ascii="Times New Roman" w:hAnsi="Times New Roman" w:cs="Times New Roman"/>
+          <w:b/>
+          <w:bCs/>
+          <w:color w:val="auto"/>
+          <w:sz w:val="28"/>
+          <w:szCs w:val="28"/>
+        </w:rPr>
+        <w:lastRenderedPageBreak/>
+        <w:t>CHAPTER 6</w:t>
+      </w:r>
+    </w:p>
+    <w:p>
+      <w:pPr>
+        <w:spacing w:line="360" w:lineRule="auto"/>
+        <w:jc w:val="center"/>
+        <w:rPr>
+          <w:rFonts w:ascii="Times New Roman" w:hAnsi="Times New Roman" w:cs="Times New Roman"/>
+          <w:color w:val="auto"/>
+          <w:sz w:val="24"/>
+          <w:szCs w:val="24"/>
+        </w:rPr>
+      </w:pPr>
+      <w:r>
+        <w:rPr>
+          <w:rFonts w:ascii="Times New Roman" w:hAnsi="Times New Roman" w:cs="Times New Roman"/>
+          <w:b/>
+          <w:bCs/>
+          <w:color w:val="auto"/>
+          <w:sz w:val="28"/>
+          <w:szCs w:val="28"/>
+        </w:rPr>
+        <w:t>METHODOLOGY</w:t>
+      </w:r>
+      <w:r>
+        <w:rPr>
+          <w:rFonts w:ascii="Times New Roman" w:hAnsi="Times New Roman" w:cs="Times New Roman"/>
+          <w:b/>
+          <w:bCs/>
+          <w:color w:val="auto"/>
+          <w:sz w:val="24"/>
+          <w:szCs w:val="24"/>
+        </w:rPr>
+        <w:br w:type="page"/>
+      </w:r>
+    </w:p>
+    <w:p>
+      <w:pPr>
+        <w:spacing w:line="360" w:lineRule="auto"/>
+        <w:rPr>
+          <w:rFonts w:ascii="Times New Roman" w:hAnsi="Times New Roman" w:cs="Times New Roman"/>
+          <w:color w:val="auto"/>
+          <w:sz w:val="24"/>
+          <w:szCs w:val="24"/>
+        </w:rPr>
+      </w:pPr>
+      <w:r>
+        <w:rPr>
+          <w:rFonts w:ascii="Times New Roman" w:hAnsi="Times New Roman" w:cs="Times New Roman"/>
+          <w:color w:val="auto"/>
+          <w:sz w:val="24"/>
+          <w:szCs w:val="24"/>
+        </w:rPr>
+        <w:lastRenderedPageBreak/>
+        <w:t>Android is one of the most widely used mobile operating systems in the world. With its user-friendly interface, customizable features, and open-source platform, it has become a popular choice for mobile app development. Android app development has several advantages over other platforms. For starters, Android has a vast user base, which means that there is a high demand for Android apps. Additionally, Android apps can be developed using a wide range of programming languages, including Java, Kotlin, and C++. This offers developers the flexibility to choose the language that they are most comfortable with. Furthermore, Android provides a comprehensive set of tools and libraries that make the app development process more efficient. Overall, Android app development is an excellent choice</w:t>
       </w:r>
       <w:r>
         <w:rPr>
@@ -1297,7 +3638,6 @@
           <w:sz w:val="24"/>
           <w:szCs w:val="24"/>
         </w:rPr>
-        <w:lastRenderedPageBreak/>
         <w:t>Our project focuses on identifying different existing applications, testing them, and building more efficient, bug-free software that can be incorporated into many different industrial solutions.</w:t>
       </w:r>
     </w:p>
@@ -1470,52 +3810,7 @@
           <w:sz w:val="24"/>
           <w:szCs w:val="24"/>
         </w:rPr>
-        <w:t>OS</w:t>
-      </w:r>
-      <w:r>
-        <w:rPr>
-          <w:rFonts w:ascii="Times New Roman" w:hAnsi="Times New Roman" w:cs="Times New Roman"/>
-          <w:color w:val="auto"/>
-          <w:sz w:val="24"/>
-          <w:szCs w:val="24"/>
-        </w:rPr>
-        <w:tab/>
-      </w:r>
-      <w:r>
-        <w:rPr>
-          <w:rFonts w:ascii="Times New Roman" w:hAnsi="Times New Roman" w:cs="Times New Roman"/>
-          <w:color w:val="auto"/>
-          <w:sz w:val="24"/>
-          <w:szCs w:val="24"/>
-        </w:rPr>
-        <w:tab/>
-      </w:r>
-      <w:r>
-        <w:rPr>
-          <w:rFonts w:ascii="Times New Roman" w:hAnsi="Times New Roman" w:cs="Times New Roman"/>
-          <w:color w:val="auto"/>
-          <w:sz w:val="24"/>
-          <w:szCs w:val="24"/>
-        </w:rPr>
-        <w:tab/>
-      </w:r>
-      <w:r>
-        <w:rPr>
-          <w:rFonts w:ascii="Times New Roman" w:hAnsi="Times New Roman" w:cs="Times New Roman"/>
-          <w:color w:val="auto"/>
-          <w:sz w:val="24"/>
-          <w:szCs w:val="24"/>
-        </w:rPr>
-        <w:tab/>
-      </w:r>
-      <w:r>
-        <w:rPr>
-          <w:rFonts w:ascii="Times New Roman" w:hAnsi="Times New Roman" w:cs="Times New Roman"/>
-          <w:color w:val="auto"/>
-          <w:sz w:val="24"/>
-          <w:szCs w:val="24"/>
-        </w:rPr>
-        <w:t>:</w:t>
+        <w:t>OS:</w:t>
       </w:r>
       <w:r>
         <w:rPr>
@@ -1545,17 +3840,7 @@
           <w:sz w:val="24"/>
           <w:szCs w:val="24"/>
         </w:rPr>
-        <w:t>Programming Language</w:t>
-      </w:r>
-      <w:r>
-        <w:rPr>
-          <w:rFonts w:ascii="Times New Roman" w:hAnsi="Times New Roman" w:cs="Times New Roman"/>
-          <w:color w:val="auto"/>
-          <w:sz w:val="24"/>
-          <w:szCs w:val="24"/>
-        </w:rPr>
-        <w:tab/>
-        <w:t>:</w:t>
+        <w:t>Programming Language:</w:t>
       </w:r>
       <w:r>
         <w:rPr>
@@ -1585,26 +3870,7 @@
           <w:sz w:val="24"/>
           <w:szCs w:val="24"/>
         </w:rPr>
-        <w:t>Algorithms Used</w:t>
-      </w:r>
-      <w:r>
-        <w:rPr>
-          <w:rFonts w:ascii="Times New Roman" w:hAnsi="Times New Roman" w:cs="Times New Roman"/>
-          <w:color w:val="auto"/>
-          <w:sz w:val="24"/>
-          <w:szCs w:val="24"/>
-        </w:rPr>
-        <w:tab/>
-      </w:r>
-      <w:r>
-        <w:rPr>
-          <w:rFonts w:ascii="Times New Roman" w:hAnsi="Times New Roman" w:cs="Times New Roman"/>
-          <w:color w:val="auto"/>
-          <w:sz w:val="24"/>
-          <w:szCs w:val="24"/>
-        </w:rPr>
-        <w:tab/>
-        <w:t>:</w:t>
+        <w:t>Algorithms Used:</w:t>
       </w:r>
       <w:r>
         <w:rPr>
@@ -1955,7 +4221,25 @@
           <w:sz w:val="24"/>
           <w:szCs w:val="24"/>
         </w:rPr>
-        <w:t>It also includes – Encoding and Decoding of Secret messages within Images.</w:t>
+        <w:t xml:space="preserve">It also includes </w:t>
+      </w:r>
+      <w:r>
+        <w:rPr>
+          <w:rFonts w:ascii="Times New Roman" w:hAnsi="Times New Roman" w:cs="Times New Roman"/>
+          <w:color w:val="auto"/>
+          <w:sz w:val="24"/>
+          <w:szCs w:val="24"/>
+        </w:rPr>
+        <w:t>the encoding</w:t>
+      </w:r>
+      <w:r>
+        <w:rPr>
+          <w:rFonts w:ascii="Times New Roman" w:hAnsi="Times New Roman" w:cs="Times New Roman"/>
+          <w:color w:val="auto"/>
+          <w:sz w:val="24"/>
+          <w:szCs w:val="24"/>
+        </w:rPr>
+        <w:t xml:space="preserve"> and Decoding of Secret messages within Images.</w:t>
       </w:r>
     </w:p>
     <w:p>
@@ -1997,22 +4281,47 @@
     </w:p>
     <w:p>
       <w:pPr>
+        <w:rPr>
+          <w:rFonts w:ascii="Times New Roman" w:hAnsi="Times New Roman" w:cs="Times New Roman"/>
+          <w:color w:val="auto"/>
+          <w:sz w:val="28"/>
+          <w:szCs w:val="28"/>
+        </w:rPr>
+      </w:pPr>
+      <w:r>
+        <w:rPr>
+          <w:rFonts w:ascii="Times New Roman" w:hAnsi="Times New Roman" w:cs="Times New Roman"/>
+          <w:color w:val="auto"/>
+          <w:sz w:val="28"/>
+          <w:szCs w:val="28"/>
+        </w:rPr>
+        <w:br w:type="page"/>
+      </w:r>
+    </w:p>
+    <w:p>
+      <w:pPr>
         <w:spacing w:line="300" w:lineRule="auto"/>
-        <w:rPr>
-          <w:rFonts w:ascii="Times New Roman" w:hAnsi="Times New Roman" w:cs="Times New Roman"/>
-          <w:color w:val="auto"/>
-          <w:sz w:val="28"/>
-          <w:szCs w:val="28"/>
-        </w:rPr>
-      </w:pPr>
-      <w:r>
-        <w:rPr>
-          <w:rFonts w:ascii="Times New Roman" w:hAnsi="Times New Roman" w:cs="Times New Roman"/>
-          <w:color w:val="auto"/>
-          <w:sz w:val="28"/>
-          <w:szCs w:val="28"/>
-        </w:rPr>
-        <w:t>REFERENCES:</w:t>
+        <w:jc w:val="center"/>
+        <w:rPr>
+          <w:rFonts w:ascii="Times New Roman" w:hAnsi="Times New Roman" w:cs="Times New Roman"/>
+          <w:b/>
+          <w:bCs/>
+          <w:color w:val="auto"/>
+          <w:sz w:val="28"/>
+          <w:szCs w:val="28"/>
+        </w:rPr>
+      </w:pPr>
+      <w:r>
+        <w:rPr>
+          <w:rFonts w:ascii="Times New Roman" w:hAnsi="Times New Roman" w:cs="Times New Roman"/>
+          <w:b/>
+          <w:bCs/>
+          <w:color w:val="auto"/>
+          <w:sz w:val="28"/>
+          <w:szCs w:val="28"/>
+        </w:rPr>
+        <w:lastRenderedPageBreak/>
+        <w:t>BIBLIOGRAPHY</w:t>
       </w:r>
     </w:p>
     <w:p>
@@ -2142,7 +4451,7 @@
           <w:szCs w:val="20"/>
           <w:shd w:val="clear" w:color="auto" w:fill="FFFFFF"/>
         </w:rPr>
-        <w:t xml:space="preserve"> App: Android based Image Steganography Application using LSB Algorithm." </w:t>
+        <w:t xml:space="preserve"> App: </w:t>
       </w:r>
       <w:r>
         <w:rPr>
@@ -2152,7 +4461,7 @@
           <w:szCs w:val="20"/>
           <w:shd w:val="clear" w:color="auto" w:fill="FFFFFF"/>
         </w:rPr>
-        <w:t>Int. Res. J. Eng. Technol</w:t>
+        <w:t>Android-based</w:t>
       </w:r>
       <w:r>
         <w:rPr>
@@ -2162,12 +4471,9 @@
           <w:szCs w:val="20"/>
           <w:shd w:val="clear" w:color="auto" w:fill="FFFFFF"/>
         </w:rPr>
-        <w:t> 5.9 (2018): 862-865.</w:t>
-      </w:r>
-    </w:p>
-    <w:p>
-      <w:pPr>
-        <w:spacing w:line="300" w:lineRule="auto"/>
+        <w:t xml:space="preserve"> Image Steganography Application using LSB Algorithm." </w:t>
+      </w:r>
+      <w:r>
         <w:rPr>
           <w:rFonts w:ascii="Arial" w:hAnsi="Arial" w:cs="Arial"/>
           <w:color w:val="222222"/>
@@ -2175,7 +4481,8 @@
           <w:szCs w:val="20"/>
           <w:shd w:val="clear" w:color="auto" w:fill="FFFFFF"/>
         </w:rPr>
-      </w:pPr>
+        <w:t>Int. Res. J. Eng. Technol</w:t>
+      </w:r>
       <w:r>
         <w:rPr>
           <w:rFonts w:ascii="Arial" w:hAnsi="Arial" w:cs="Arial"/>
@@ -2184,10 +4491,12 @@
           <w:szCs w:val="20"/>
           <w:shd w:val="clear" w:color="auto" w:fill="FFFFFF"/>
         </w:rPr>
-        <w:t xml:space="preserve">[3] </w:t>
-      </w:r>
-      <w:proofErr w:type="spellStart"/>
-      <w:r>
+        <w:t> 5.9 (2018): 862-865.</w:t>
+      </w:r>
+    </w:p>
+    <w:p>
+      <w:pPr>
+        <w:spacing w:line="300" w:lineRule="auto"/>
         <w:rPr>
           <w:rFonts w:ascii="Arial" w:hAnsi="Arial" w:cs="Arial"/>
           <w:color w:val="222222"/>
@@ -2195,9 +4504,7 @@
           <w:szCs w:val="20"/>
           <w:shd w:val="clear" w:color="auto" w:fill="FFFFFF"/>
         </w:rPr>
-        <w:t>Bucerzan</w:t>
-      </w:r>
-      <w:proofErr w:type="spellEnd"/>
+      </w:pPr>
       <w:r>
         <w:rPr>
           <w:rFonts w:ascii="Arial" w:hAnsi="Arial" w:cs="Arial"/>
@@ -2206,7 +4513,7 @@
           <w:szCs w:val="20"/>
           <w:shd w:val="clear" w:color="auto" w:fill="FFFFFF"/>
         </w:rPr>
-        <w:t>, Dominic, Crina Ratiu, and Misu-Jan Manolescu. "</w:t>
+        <w:t xml:space="preserve">[3] </w:t>
       </w:r>
       <w:proofErr w:type="spellStart"/>
       <w:r>
@@ -2217,7 +4524,7 @@
           <w:szCs w:val="20"/>
           <w:shd w:val="clear" w:color="auto" w:fill="FFFFFF"/>
         </w:rPr>
-        <w:t>SmartSteg</w:t>
+        <w:t>Bucerzan</w:t>
       </w:r>
       <w:proofErr w:type="spellEnd"/>
       <w:r>
@@ -2228,9 +4535,9 @@
           <w:szCs w:val="20"/>
           <w:shd w:val="clear" w:color="auto" w:fill="FFFFFF"/>
         </w:rPr>
-        <w:t xml:space="preserve">: A new </w:t>
-      </w:r>
-      <w:proofErr w:type="gramStart"/>
+        <w:t>, Dominic, Crina Ratiu, and Misu-Jan Manolescu. "</w:t>
+      </w:r>
+      <w:proofErr w:type="spellStart"/>
       <w:r>
         <w:rPr>
           <w:rFonts w:ascii="Arial" w:hAnsi="Arial" w:cs="Arial"/>
@@ -2239,9 +4546,9 @@
           <w:szCs w:val="20"/>
           <w:shd w:val="clear" w:color="auto" w:fill="FFFFFF"/>
         </w:rPr>
-        <w:t>android based</w:t>
-      </w:r>
-      <w:proofErr w:type="gramEnd"/>
+        <w:t>SmartSteg</w:t>
+      </w:r>
+      <w:proofErr w:type="spellEnd"/>
       <w:r>
         <w:rPr>
           <w:rFonts w:ascii="Arial" w:hAnsi="Arial" w:cs="Arial"/>
@@ -2250,7 +4557,7 @@
           <w:szCs w:val="20"/>
           <w:shd w:val="clear" w:color="auto" w:fill="FFFFFF"/>
         </w:rPr>
-        <w:t xml:space="preserve"> steganography application." </w:t>
+        <w:t xml:space="preserve">: A new </w:t>
       </w:r>
       <w:r>
         <w:rPr>
@@ -2260,9 +4567,8 @@
           <w:szCs w:val="20"/>
           <w:shd w:val="clear" w:color="auto" w:fill="FFFFFF"/>
         </w:rPr>
-        <w:t xml:space="preserve">Int. J. </w:t>
-      </w:r>
-      <w:proofErr w:type="spellStart"/>
+        <w:t>android-based</w:t>
+      </w:r>
       <w:r>
         <w:rPr>
           <w:rFonts w:ascii="Arial" w:hAnsi="Arial" w:cs="Arial"/>
@@ -2271,9 +4577,8 @@
           <w:szCs w:val="20"/>
           <w:shd w:val="clear" w:color="auto" w:fill="FFFFFF"/>
         </w:rPr>
-        <w:t>Comput</w:t>
-      </w:r>
-      <w:proofErr w:type="spellEnd"/>
+        <w:t xml:space="preserve"> steganography application." </w:t>
+      </w:r>
       <w:r>
         <w:rPr>
           <w:rFonts w:ascii="Arial" w:hAnsi="Arial" w:cs="Arial"/>
@@ -2282,7 +4587,7 @@
           <w:szCs w:val="20"/>
           <w:shd w:val="clear" w:color="auto" w:fill="FFFFFF"/>
         </w:rPr>
-        <w:t xml:space="preserve">. </w:t>
+        <w:t xml:space="preserve">Int. J. </w:t>
       </w:r>
       <w:proofErr w:type="spellStart"/>
       <w:r>
@@ -2293,7 +4598,7 @@
           <w:szCs w:val="20"/>
           <w:shd w:val="clear" w:color="auto" w:fill="FFFFFF"/>
         </w:rPr>
-        <w:t>Commun</w:t>
+        <w:t>Comput</w:t>
       </w:r>
       <w:proofErr w:type="spellEnd"/>
       <w:r>
@@ -2304,8 +4609,9 @@
           <w:szCs w:val="20"/>
           <w:shd w:val="clear" w:color="auto" w:fill="FFFFFF"/>
         </w:rPr>
-        <w:t>. Control</w:t>
-      </w:r>
+        <w:t xml:space="preserve">. </w:t>
+      </w:r>
+      <w:proofErr w:type="spellStart"/>
       <w:r>
         <w:rPr>
           <w:rFonts w:ascii="Arial" w:hAnsi="Arial" w:cs="Arial"/>
@@ -2314,12 +4620,10 @@
           <w:szCs w:val="20"/>
           <w:shd w:val="clear" w:color="auto" w:fill="FFFFFF"/>
         </w:rPr>
-        <w:t> 8.5 (2013): 681-688.</w:t>
-      </w:r>
-    </w:p>
-    <w:p>
-      <w:pPr>
-        <w:spacing w:line="300" w:lineRule="auto"/>
+        <w:t>Commun</w:t>
+      </w:r>
+      <w:proofErr w:type="spellEnd"/>
+      <w:r>
         <w:rPr>
           <w:rFonts w:ascii="Arial" w:hAnsi="Arial" w:cs="Arial"/>
           <w:color w:val="222222"/>
@@ -2327,7 +4631,8 @@
           <w:szCs w:val="20"/>
           <w:shd w:val="clear" w:color="auto" w:fill="FFFFFF"/>
         </w:rPr>
-      </w:pPr>
+        <w:t>. Control</w:t>
+      </w:r>
       <w:r>
         <w:rPr>
           <w:rFonts w:ascii="Arial" w:hAnsi="Arial" w:cs="Arial"/>
@@ -2336,10 +4641,12 @@
           <w:szCs w:val="20"/>
           <w:shd w:val="clear" w:color="auto" w:fill="FFFFFF"/>
         </w:rPr>
-        <w:t xml:space="preserve">[4] </w:t>
-      </w:r>
-      <w:proofErr w:type="spellStart"/>
-      <w:r>
+        <w:t> 8.5 (2013): 681-688.</w:t>
+      </w:r>
+    </w:p>
+    <w:p>
+      <w:pPr>
+        <w:spacing w:line="300" w:lineRule="auto"/>
         <w:rPr>
           <w:rFonts w:ascii="Arial" w:hAnsi="Arial" w:cs="Arial"/>
           <w:color w:val="222222"/>
@@ -2347,9 +4654,7 @@
           <w:szCs w:val="20"/>
           <w:shd w:val="clear" w:color="auto" w:fill="FFFFFF"/>
         </w:rPr>
-        <w:t>Apau</w:t>
-      </w:r>
-      <w:proofErr w:type="spellEnd"/>
+      </w:pPr>
       <w:r>
         <w:rPr>
           <w:rFonts w:ascii="Arial" w:hAnsi="Arial" w:cs="Arial"/>
@@ -2358,8 +4663,9 @@
           <w:szCs w:val="20"/>
           <w:shd w:val="clear" w:color="auto" w:fill="FFFFFF"/>
         </w:rPr>
-        <w:t>, Richard, and Clement Adomako. "Design of image steganography based on RSA algorithm and LSB insertion for android smartphones." </w:t>
-      </w:r>
+        <w:t xml:space="preserve">[4] </w:t>
+      </w:r>
+      <w:proofErr w:type="spellStart"/>
       <w:r>
         <w:rPr>
           <w:rFonts w:ascii="Arial" w:hAnsi="Arial" w:cs="Arial"/>
@@ -2368,8 +4674,9 @@
           <w:szCs w:val="20"/>
           <w:shd w:val="clear" w:color="auto" w:fill="FFFFFF"/>
         </w:rPr>
-        <w:t>International Journal of Computer Applications</w:t>
-      </w:r>
+        <w:t>Apau</w:t>
+      </w:r>
+      <w:proofErr w:type="spellEnd"/>
       <w:r>
         <w:rPr>
           <w:rFonts w:ascii="Arial" w:hAnsi="Arial" w:cs="Arial"/>
@@ -2378,17 +4685,48 @@
           <w:szCs w:val="20"/>
           <w:shd w:val="clear" w:color="auto" w:fill="FFFFFF"/>
         </w:rPr>
+        <w:t xml:space="preserve">, Richard, and Clement Adomako. "Design of image steganography based on RSA algorithm and LSB insertion for </w:t>
+      </w:r>
+      <w:r>
+        <w:rPr>
+          <w:rFonts w:ascii="Arial" w:hAnsi="Arial" w:cs="Arial"/>
+          <w:color w:val="222222"/>
+          <w:sz w:val="20"/>
+          <w:szCs w:val="20"/>
+          <w:shd w:val="clear" w:color="auto" w:fill="FFFFFF"/>
+        </w:rPr>
+        <w:t>Android</w:t>
+      </w:r>
+      <w:r>
+        <w:rPr>
+          <w:rFonts w:ascii="Arial" w:hAnsi="Arial" w:cs="Arial"/>
+          <w:color w:val="222222"/>
+          <w:sz w:val="20"/>
+          <w:szCs w:val="20"/>
+          <w:shd w:val="clear" w:color="auto" w:fill="FFFFFF"/>
+        </w:rPr>
+        <w:t xml:space="preserve"> smartphones." </w:t>
+      </w:r>
+      <w:r>
+        <w:rPr>
+          <w:rFonts w:ascii="Arial" w:hAnsi="Arial" w:cs="Arial"/>
+          <w:color w:val="222222"/>
+          <w:sz w:val="20"/>
+          <w:szCs w:val="20"/>
+          <w:shd w:val="clear" w:color="auto" w:fill="FFFFFF"/>
+        </w:rPr>
+        <w:t>International Journal of Computer Applications</w:t>
+      </w:r>
+      <w:r>
+        <w:rPr>
+          <w:rFonts w:ascii="Arial" w:hAnsi="Arial" w:cs="Arial"/>
+          <w:color w:val="222222"/>
+          <w:sz w:val="20"/>
+          <w:szCs w:val="20"/>
+          <w:shd w:val="clear" w:color="auto" w:fill="FFFFFF"/>
+        </w:rPr>
         <w:t> 164.1 (2017): 0975-8887.</w:t>
       </w:r>
-    </w:p>
-    <w:p>
-      <w:pPr>
-        <w:spacing w:line="300" w:lineRule="auto"/>
-        <w:rPr>
-          <w:rFonts w:ascii="Times New Roman" w:hAnsi="Times New Roman" w:cs="Times New Roman"/>
-          <w:color w:val="auto"/>
-        </w:rPr>
-      </w:pPr>
     </w:p>
     <w:sectPr>
       <w:pgSz w:w="11906" w:h="16838"/>
@@ -2409,6 +4747,128 @@
 <file path=word/numbering.xml><?xml version="1.0" encoding="utf-8"?>
 <w:numbering xmlns:wpc="http://schemas.microsoft.com/office/word/2010/wordprocessingCanvas" xmlns:cx="http://schemas.microsoft.com/office/drawing/2014/chartex" xmlns:cx1="http://schemas.microsoft.com/office/drawing/2015/9/8/chartex" xmlns:cx2="http://schemas.microsoft.com/office/drawing/2015/10/21/chartex" xmlns:cx3="http://schemas.microsoft.com/office/drawing/2016/5/9/chartex" xmlns:cx4="http://schemas.microsoft.com/office/drawing/2016/5/10/chartex" xmlns:cx5="http://schemas.microsoft.com/office/drawing/2016/5/11/chartex" xmlns:cx6="http://schemas.microsoft.com/office/drawing/2016/5/12/chartex" xmlns:cx7="http://schemas.microsoft.com/office/drawing/2016/5/13/chartex" xmlns:cx8="http://schemas.microsoft.com/office/drawing/2016/5/14/chartex" xmlns:mc="http://schemas.openxmlformats.org/markup-compatibility/2006" xmlns:aink="http://schemas.microsoft.com/office/drawing/2016/ink" xmlns:am3d="http://schemas.microsoft.com/office/drawing/2017/model3d" xmlns:o="urn:schemas-microsoft-com:office:office" xmlns:oel="http://schemas.microsoft.com/office/2019/extlst" xmlns:r="http://schemas.openxmlformats.org/officeDocument/2006/relationships" xmlns:m="http://schemas.openxmlformats.org/officeDocument/2006/math" xmlns:v="urn:schemas-microsoft-com:vml" xmlns:wp14="http://schemas.microsoft.com/office/word/2010/wordprocessingDrawing" xmlns:wp="http://schemas.openxmlformats.org/drawingml/2006/wordprocessingDrawing" xmlns:w10="urn:schemas-microsoft-com:office:word" xmlns:w="http://schemas.openxmlformats.org/wordprocessingml/2006/main" xmlns:w14="http://schemas.microsoft.com/office/word/2010/wordml" xmlns:w15="http://schemas.microsoft.com/office/word/2012/wordml" xmlns:w16cex="http://schemas.microsoft.com/office/word/2018/wordml/cex" xmlns:w16cid="http://schemas.microsoft.com/office/word/2016/wordml/cid" xmlns:w16="http://schemas.microsoft.com/office/word/2018/wordml" xmlns:w16sdtdh="http://schemas.microsoft.com/office/word/2020/wordml/sdtdatahash" xmlns:w16se="http://schemas.microsoft.com/office/word/2015/wordml/symex" xmlns:wpg="http://schemas.microsoft.com/office/word/2010/wordprocessingGroup" xmlns:wpi="http://schemas.microsoft.com/office/word/2010/wordprocessingInk" xmlns:wne="http://schemas.microsoft.com/office/word/2006/wordml" xmlns:wps="http://schemas.microsoft.com/office/word/2010/wordprocessingShape" mc:Ignorable="w14 w15 w16se w16cid w16 w16cex w16sdtdh wp14">
   <w:abstractNum w:abstractNumId="0" w15:restartNumberingAfterBreak="0">
+    <w:nsid w:val="04350833"/>
+    <w:multiLevelType w:val="multilevel"/>
+    <w:tmpl w:val="A0569D14"/>
+    <w:lvl w:ilvl="0">
+      <w:start w:val="1"/>
+      <w:numFmt w:val="decimal"/>
+      <w:lvlText w:val="%1"/>
+      <w:lvlJc w:val="left"/>
+      <w:pPr>
+        <w:ind w:left="420" w:hanging="420"/>
+      </w:pPr>
+      <w:rPr>
+        <w:rFonts w:hint="default"/>
+        <w:sz w:val="28"/>
+      </w:rPr>
+    </w:lvl>
+    <w:lvl w:ilvl="1">
+      <w:start w:val="1"/>
+      <w:numFmt w:val="decimal"/>
+      <w:lvlText w:val="%1.%2"/>
+      <w:lvlJc w:val="left"/>
+      <w:pPr>
+        <w:ind w:left="420" w:hanging="420"/>
+      </w:pPr>
+      <w:rPr>
+        <w:rFonts w:hint="default"/>
+        <w:sz w:val="28"/>
+      </w:rPr>
+    </w:lvl>
+    <w:lvl w:ilvl="2">
+      <w:start w:val="1"/>
+      <w:numFmt w:val="decimal"/>
+      <w:lvlText w:val="%1.%2.%3"/>
+      <w:lvlJc w:val="left"/>
+      <w:pPr>
+        <w:ind w:left="720" w:hanging="720"/>
+      </w:pPr>
+      <w:rPr>
+        <w:rFonts w:hint="default"/>
+        <w:sz w:val="28"/>
+      </w:rPr>
+    </w:lvl>
+    <w:lvl w:ilvl="3">
+      <w:start w:val="1"/>
+      <w:numFmt w:val="decimal"/>
+      <w:lvlText w:val="%1.%2.%3.%4"/>
+      <w:lvlJc w:val="left"/>
+      <w:pPr>
+        <w:ind w:left="720" w:hanging="720"/>
+      </w:pPr>
+      <w:rPr>
+        <w:rFonts w:hint="default"/>
+        <w:sz w:val="28"/>
+      </w:rPr>
+    </w:lvl>
+    <w:lvl w:ilvl="4">
+      <w:start w:val="1"/>
+      <w:numFmt w:val="decimal"/>
+      <w:lvlText w:val="%1.%2.%3.%4.%5"/>
+      <w:lvlJc w:val="left"/>
+      <w:pPr>
+        <w:ind w:left="1080" w:hanging="1080"/>
+      </w:pPr>
+      <w:rPr>
+        <w:rFonts w:hint="default"/>
+        <w:sz w:val="28"/>
+      </w:rPr>
+    </w:lvl>
+    <w:lvl w:ilvl="5">
+      <w:start w:val="1"/>
+      <w:numFmt w:val="decimal"/>
+      <w:lvlText w:val="%1.%2.%3.%4.%5.%6"/>
+      <w:lvlJc w:val="left"/>
+      <w:pPr>
+        <w:ind w:left="1080" w:hanging="1080"/>
+      </w:pPr>
+      <w:rPr>
+        <w:rFonts w:hint="default"/>
+        <w:sz w:val="28"/>
+      </w:rPr>
+    </w:lvl>
+    <w:lvl w:ilvl="6">
+      <w:start w:val="1"/>
+      <w:numFmt w:val="decimal"/>
+      <w:lvlText w:val="%1.%2.%3.%4.%5.%6.%7"/>
+      <w:lvlJc w:val="left"/>
+      <w:pPr>
+        <w:ind w:left="1440" w:hanging="1440"/>
+      </w:pPr>
+      <w:rPr>
+        <w:rFonts w:hint="default"/>
+        <w:sz w:val="28"/>
+      </w:rPr>
+    </w:lvl>
+    <w:lvl w:ilvl="7">
+      <w:start w:val="1"/>
+      <w:numFmt w:val="decimal"/>
+      <w:lvlText w:val="%1.%2.%3.%4.%5.%6.%7.%8"/>
+      <w:lvlJc w:val="left"/>
+      <w:pPr>
+        <w:ind w:left="1440" w:hanging="1440"/>
+      </w:pPr>
+      <w:rPr>
+        <w:rFonts w:hint="default"/>
+        <w:sz w:val="28"/>
+      </w:rPr>
+    </w:lvl>
+    <w:lvl w:ilvl="8">
+      <w:start w:val="1"/>
+      <w:numFmt w:val="decimal"/>
+      <w:lvlText w:val="%1.%2.%3.%4.%5.%6.%7.%8.%9"/>
+      <w:lvlJc w:val="left"/>
+      <w:pPr>
+        <w:ind w:left="1800" w:hanging="1800"/>
+      </w:pPr>
+      <w:rPr>
+        <w:rFonts w:hint="default"/>
+        <w:sz w:val="28"/>
+      </w:rPr>
+    </w:lvl>
+  </w:abstractNum>
+  <w:abstractNum w:abstractNumId="1" w15:restartNumberingAfterBreak="0">
     <w:nsid w:val="0D036D37"/>
     <w:multiLevelType w:val="hybridMultilevel"/>
     <w:tmpl w:val="5E5C5C04"/>
@@ -2521,7 +4981,120 @@
       </w:rPr>
     </w:lvl>
   </w:abstractNum>
-  <w:abstractNum w:abstractNumId="1" w15:restartNumberingAfterBreak="0">
+  <w:abstractNum w:abstractNumId="2" w15:restartNumberingAfterBreak="0">
+    <w:nsid w:val="15290785"/>
+    <w:multiLevelType w:val="multilevel"/>
+    <w:tmpl w:val="6838A41C"/>
+    <w:lvl w:ilvl="0">
+      <w:start w:val="1"/>
+      <w:numFmt w:val="decimal"/>
+      <w:lvlText w:val="%1"/>
+      <w:lvlJc w:val="left"/>
+      <w:pPr>
+        <w:ind w:left="360" w:hanging="360"/>
+      </w:pPr>
+      <w:rPr>
+        <w:rFonts w:hint="default"/>
+      </w:rPr>
+    </w:lvl>
+    <w:lvl w:ilvl="1">
+      <w:start w:val="1"/>
+      <w:numFmt w:val="decimal"/>
+      <w:lvlText w:val="%1.%2"/>
+      <w:lvlJc w:val="left"/>
+      <w:pPr>
+        <w:ind w:left="360" w:hanging="360"/>
+      </w:pPr>
+      <w:rPr>
+        <w:rFonts w:hint="default"/>
+      </w:rPr>
+    </w:lvl>
+    <w:lvl w:ilvl="2">
+      <w:start w:val="1"/>
+      <w:numFmt w:val="decimal"/>
+      <w:lvlText w:val="%1.%2.%3"/>
+      <w:lvlJc w:val="left"/>
+      <w:pPr>
+        <w:ind w:left="720" w:hanging="720"/>
+      </w:pPr>
+      <w:rPr>
+        <w:rFonts w:hint="default"/>
+      </w:rPr>
+    </w:lvl>
+    <w:lvl w:ilvl="3">
+      <w:start w:val="1"/>
+      <w:numFmt w:val="decimal"/>
+      <w:lvlText w:val="%1.%2.%3.%4"/>
+      <w:lvlJc w:val="left"/>
+      <w:pPr>
+        <w:ind w:left="720" w:hanging="720"/>
+      </w:pPr>
+      <w:rPr>
+        <w:rFonts w:hint="default"/>
+      </w:rPr>
+    </w:lvl>
+    <w:lvl w:ilvl="4">
+      <w:start w:val="1"/>
+      <w:numFmt w:val="decimal"/>
+      <w:lvlText w:val="%1.%2.%3.%4.%5"/>
+      <w:lvlJc w:val="left"/>
+      <w:pPr>
+        <w:ind w:left="1080" w:hanging="1080"/>
+      </w:pPr>
+      <w:rPr>
+        <w:rFonts w:hint="default"/>
+      </w:rPr>
+    </w:lvl>
+    <w:lvl w:ilvl="5">
+      <w:start w:val="1"/>
+      <w:numFmt w:val="decimal"/>
+      <w:lvlText w:val="%1.%2.%3.%4.%5.%6"/>
+      <w:lvlJc w:val="left"/>
+      <w:pPr>
+        <w:ind w:left="1080" w:hanging="1080"/>
+      </w:pPr>
+      <w:rPr>
+        <w:rFonts w:hint="default"/>
+      </w:rPr>
+    </w:lvl>
+    <w:lvl w:ilvl="6">
+      <w:start w:val="1"/>
+      <w:numFmt w:val="decimal"/>
+      <w:lvlText w:val="%1.%2.%3.%4.%5.%6.%7"/>
+      <w:lvlJc w:val="left"/>
+      <w:pPr>
+        <w:ind w:left="1440" w:hanging="1440"/>
+      </w:pPr>
+      <w:rPr>
+        <w:rFonts w:hint="default"/>
+      </w:rPr>
+    </w:lvl>
+    <w:lvl w:ilvl="7">
+      <w:start w:val="1"/>
+      <w:numFmt w:val="decimal"/>
+      <w:lvlText w:val="%1.%2.%3.%4.%5.%6.%7.%8"/>
+      <w:lvlJc w:val="left"/>
+      <w:pPr>
+        <w:ind w:left="1440" w:hanging="1440"/>
+      </w:pPr>
+      <w:rPr>
+        <w:rFonts w:hint="default"/>
+      </w:rPr>
+    </w:lvl>
+    <w:lvl w:ilvl="8">
+      <w:start w:val="1"/>
+      <w:numFmt w:val="decimal"/>
+      <w:lvlText w:val="%1.%2.%3.%4.%5.%6.%7.%8.%9"/>
+      <w:lvlJc w:val="left"/>
+      <w:pPr>
+        <w:ind w:left="1440" w:hanging="1440"/>
+      </w:pPr>
+      <w:rPr>
+        <w:rFonts w:hint="default"/>
+      </w:rPr>
+    </w:lvl>
+  </w:abstractNum>
+  <w:abstractNum w:abstractNumId="3" w15:restartNumberingAfterBreak="0">
     <w:nsid w:val="2A0239FE"/>
     <w:multiLevelType w:val="hybridMultilevel"/>
     <w:tmpl w:val="22929B98"/>
@@ -2634,7 +5207,7 @@
       </w:rPr>
     </w:lvl>
   </w:abstractNum>
-  <w:abstractNum w:abstractNumId="2" w15:restartNumberingAfterBreak="0">
+  <w:abstractNum w:abstractNumId="4" w15:restartNumberingAfterBreak="0">
     <w:nsid w:val="3ED06410"/>
     <w:multiLevelType w:val="hybridMultilevel"/>
     <w:tmpl w:val="1C3A30E0"/>
@@ -2748,12 +5321,18 @@
     </w:lvl>
   </w:abstractNum>
   <w:num w:numId="1" w16cid:durableId="787241170">
+    <w:abstractNumId w:val="4"/>
+  </w:num>
+  <w:num w:numId="2" w16cid:durableId="74211521">
+    <w:abstractNumId w:val="3"/>
+  </w:num>
+  <w:num w:numId="3" w16cid:durableId="1304892036">
+    <w:abstractNumId w:val="1"/>
+  </w:num>
+  <w:num w:numId="4" w16cid:durableId="417755805">
     <w:abstractNumId w:val="2"/>
   </w:num>
-  <w:num w:numId="2" w16cid:durableId="74211521">
-    <w:abstractNumId w:val="1"/>
-  </w:num>
-  <w:num w:numId="3" w16cid:durableId="1304892036">
+  <w:num w:numId="5" w16cid:durableId="1119648060">
     <w:abstractNumId w:val="0"/>
   </w:num>
 </w:numbering>
@@ -3159,7 +5738,7 @@
   <w:style w:type="paragraph" w:default="1" w:styleId="Normal">
     <w:name w:val="Normal"/>
     <w:qFormat/>
-    <w:rsid w:val="002C3428"/>
+    <w:rsid w:val="002D570E"/>
     <w:rPr>
       <w:rFonts w:ascii="Calibri" w:eastAsia="Calibri" w:hAnsi="Calibri" w:cs="Calibri"/>
       <w:color w:val="000000"/>
@@ -3203,6 +5782,60 @@
       <w:ind w:left="720"/>
       <w:contextualSpacing/>
     </w:pPr>
+  </w:style>
+  <w:style w:type="table" w:styleId="TableGrid">
+    <w:name w:val="Table Grid"/>
+    <w:basedOn w:val="TableNormal"/>
+    <w:uiPriority w:val="39"/>
+    <w:rsid w:val="002D570E"/>
+    <w:pPr>
+      <w:spacing w:after="0" w:line="240" w:lineRule="auto"/>
+    </w:pPr>
+    <w:tblPr>
+      <w:tblBorders>
+        <w:top w:val="single" w:sz="4" w:space="0" w:color="auto"/>
+        <w:left w:val="single" w:sz="4" w:space="0" w:color="auto"/>
+        <w:bottom w:val="single" w:sz="4" w:space="0" w:color="auto"/>
+        <w:right w:val="single" w:sz="4" w:space="0" w:color="auto"/>
+        <w:insideH w:val="single" w:sz="4" w:space="0" w:color="auto"/>
+        <w:insideV w:val="single" w:sz="4" w:space="0" w:color="auto"/>
+      </w:tblBorders>
+    </w:tblPr>
+  </w:style>
+  <w:style w:type="character" w:styleId="Hyperlink">
+    <w:name w:val="Hyperlink"/>
+    <w:basedOn w:val="DefaultParagraphFont"/>
+    <w:uiPriority w:val="99"/>
+    <w:unhideWhenUsed/>
+    <w:rsid w:val="00C4353E"/>
+    <w:rPr>
+      <w:color w:val="0563C1" w:themeColor="hyperlink"/>
+      <w:u w:val="single"/>
+    </w:rPr>
+  </w:style>
+  <w:style w:type="character" w:styleId="UnresolvedMention">
+    <w:name w:val="Unresolved Mention"/>
+    <w:basedOn w:val="DefaultParagraphFont"/>
+    <w:uiPriority w:val="99"/>
+    <w:semiHidden/>
+    <w:unhideWhenUsed/>
+    <w:rsid w:val="00C4353E"/>
+    <w:rPr>
+      <w:color w:val="605E5C"/>
+      <w:shd w:val="clear" w:color="auto" w:fill="E1DFDD"/>
+    </w:rPr>
+  </w:style>
+  <w:style w:type="character" w:styleId="FollowedHyperlink">
+    <w:name w:val="FollowedHyperlink"/>
+    <w:basedOn w:val="DefaultParagraphFont"/>
+    <w:uiPriority w:val="99"/>
+    <w:semiHidden/>
+    <w:unhideWhenUsed/>
+    <w:rsid w:val="00C4353E"/>
+    <w:rPr>
+      <w:color w:val="954F72" w:themeColor="followedHyperlink"/>
+      <w:u w:val="single"/>
+    </w:rPr>
   </w:style>
 </w:styles>
 </file>

</xml_diff>